<commit_message>
Latest Portfolio Site Update 9/2022
</commit_message>
<xml_diff>
--- a/MatthewHannaResume.docx
+++ b/MatthewHannaResume.docx
@@ -1,6 +1,6 @@
 
 <file path=word/document.xml><?xml version="1.0" encoding="utf-8"?>
-<w:document xmlns:o="urn:schemas-microsoft-com:office:office" xmlns:r="http://schemas.openxmlformats.org/officeDocument/2006/relationships" xmlns:v="urn:schemas-microsoft-com:vml" xmlns:w="http://schemas.openxmlformats.org/wordprocessingml/2006/main" xmlns:w10="urn:schemas-microsoft-com:office:word" xmlns:wp="http://schemas.openxmlformats.org/drawingml/2006/wordprocessingDrawing" xmlns:wps="http://schemas.microsoft.com/office/word/2010/wordprocessingShape" xmlns:wpg="http://schemas.microsoft.com/office/word/2010/wordprocessingGroup" xmlns:mc="http://schemas.openxmlformats.org/markup-compatibility/2006" xmlns:wp14="http://schemas.microsoft.com/office/word/2010/wordprocessingDrawing" xmlns:w14="http://schemas.microsoft.com/office/word/2010/wordml" mc:Ignorable="w14 wp14">
+<w:document xmlns:o="urn:schemas-microsoft-com:office:office" xmlns:r="http://schemas.openxmlformats.org/officeDocument/2006/relationships" xmlns:v="urn:schemas-microsoft-com:vml" xmlns:w="http://schemas.openxmlformats.org/wordprocessingml/2006/main" xmlns:w10="urn:schemas-microsoft-com:office:word" xmlns:wp="http://schemas.openxmlformats.org/drawingml/2006/wordprocessingDrawing" xmlns:wps="http://schemas.microsoft.com/office/word/2010/wordprocessingShape" xmlns:wpg="http://schemas.microsoft.com/office/word/2010/wordprocessingGroup" xmlns:mc="http://schemas.openxmlformats.org/markup-compatibility/2006" xmlns:wp14="http://schemas.microsoft.com/office/word/2010/wordprocessingDrawing" xmlns:w14="http://schemas.microsoft.com/office/word/2010/wordml" xmlns:w15="http://schemas.microsoft.com/office/word/2012/wordml" mc:Ignorable="w14 wp14 w15">
   <w:body>
     <w:tbl>
       <w:tblPr>
@@ -8,33 +8,34 @@
         <w:tblW w:w="10552" w:type="dxa"/>
         <w:jc w:val="left"/>
         <w:tblInd w:w="-5" w:type="dxa"/>
+        <w:tblLayout w:type="fixed"/>
         <w:tblCellMar>
           <w:top w:w="0" w:type="dxa"/>
           <w:left w:w="108" w:type="dxa"/>
           <w:bottom w:w="0" w:type="dxa"/>
           <w:right w:w="108" w:type="dxa"/>
         </w:tblCellMar>
-        <w:tblLook w:val="04A0" w:firstRow="1" w:lastRow="0" w:firstColumn="1" w:lastColumn="0" w:noHBand="0" w:noVBand="1"/>
+        <w:tblLook w:val="04a0" w:noHBand="0" w:noVBand="1" w:firstColumn="1" w:lastRow="0" w:lastColumn="0" w:firstRow="1"/>
       </w:tblPr>
       <w:tblGrid>
-        <w:gridCol w:w="2595"/>
-        <w:gridCol w:w="3277"/>
-        <w:gridCol w:w="2228"/>
+        <w:gridCol w:w="2594"/>
+        <w:gridCol w:w="3278"/>
+        <w:gridCol w:w="2227"/>
         <w:gridCol w:w="2452"/>
       </w:tblGrid>
-      <w:tr xmlns:wp14="http://schemas.microsoft.com/office/word/2010/wordml" wp14:textId="77777777">
+      <w:tr>
         <w:trPr/>
         <w:tc>
           <w:tcPr>
-            <w:tcW w:w="2595" w:type="dxa"/>
+            <w:tcW w:w="2594" w:type="dxa"/>
             <w:tcBorders/>
-            <w:shd w:val="clear" w:color="auto" w:fill="DBE5F1" w:themeFill="accent1" w:themeFillTint="33"/>
-            <w:tcMar/>
+            <w:shd w:color="auto" w:fill="DBE5F1" w:themeFill="accent1" w:themeFillTint="33" w:val="clear"/>
             <w:vAlign w:val="bottom"/>
           </w:tcPr>
-          <w:p wp14:textId="77777777">
+          <w:p>
             <w:pPr>
               <w:pStyle w:val="TableTextBold"/>
+              <w:widowControl w:val="false"/>
               <w:spacing w:before="20" w:after="20"/>
               <w:rPr>
                 <w:rFonts w:ascii="Times New Roman" w:hAnsi="Times New Roman"/>
@@ -50,15 +51,15 @@
         </w:tc>
         <w:tc>
           <w:tcPr>
-            <w:tcW w:w="3277" w:type="dxa"/>
+            <w:tcW w:w="3278" w:type="dxa"/>
             <w:tcBorders/>
-            <w:shd w:val="clear" w:color="auto" w:fill="auto"/>
-            <w:tcMar/>
+            <w:shd w:color="auto" w:fill="auto" w:val="clear"/>
             <w:vAlign w:val="bottom"/>
           </w:tcPr>
-          <w:p wp14:textId="77777777">
+          <w:p>
             <w:pPr>
               <w:pStyle w:val="TableTextBold"/>
+              <w:widowControl w:val="false"/>
               <w:spacing w:before="20" w:after="20"/>
               <w:jc w:val="center"/>
               <w:rPr/>
@@ -71,15 +72,15 @@
         </w:tc>
         <w:tc>
           <w:tcPr>
-            <w:tcW w:w="2228" w:type="dxa"/>
+            <w:tcW w:w="2227" w:type="dxa"/>
             <w:tcBorders/>
-            <w:shd w:val="clear" w:color="auto" w:fill="DBE5F1" w:themeFill="accent1" w:themeFillTint="33"/>
-            <w:tcMar/>
+            <w:shd w:color="auto" w:fill="DBE5F1" w:themeFill="accent1" w:themeFillTint="33" w:val="clear"/>
             <w:vAlign w:val="bottom"/>
           </w:tcPr>
-          <w:p wp14:textId="77777777">
+          <w:p>
             <w:pPr>
               <w:pStyle w:val="TableTextBold"/>
+              <w:widowControl w:val="false"/>
               <w:spacing w:before="20" w:after="20"/>
               <w:rPr>
                 <w:rFonts w:ascii="Times New Roman" w:hAnsi="Times New Roman"/>
@@ -97,13 +98,13 @@
           <w:tcPr>
             <w:tcW w:w="2452" w:type="dxa"/>
             <w:tcBorders/>
-            <w:shd w:val="clear" w:color="auto" w:fill="auto"/>
-            <w:tcMar/>
+            <w:shd w:color="auto" w:fill="auto" w:val="clear"/>
             <w:vAlign w:val="bottom"/>
           </w:tcPr>
-          <w:p wp14:textId="77777777">
+          <w:p>
             <w:pPr>
               <w:pStyle w:val="TableTextBold"/>
+              <w:widowControl w:val="false"/>
               <w:spacing w:before="20" w:after="20"/>
               <w:jc w:val="center"/>
               <w:rPr>
@@ -130,19 +131,19 @@
           </w:p>
         </w:tc>
       </w:tr>
-      <w:tr xmlns:wp14="http://schemas.microsoft.com/office/word/2010/wordml" wp14:textId="77777777">
+      <w:tr>
         <w:trPr/>
         <w:tc>
           <w:tcPr>
-            <w:tcW w:w="2595" w:type="dxa"/>
+            <w:tcW w:w="2594" w:type="dxa"/>
             <w:tcBorders/>
-            <w:shd w:val="clear" w:color="auto" w:fill="DBE5F1" w:themeFill="accent1" w:themeFillTint="33"/>
-            <w:tcMar/>
+            <w:shd w:color="auto" w:fill="DBE5F1" w:themeFill="accent1" w:themeFillTint="33" w:val="clear"/>
             <w:vAlign w:val="bottom"/>
           </w:tcPr>
-          <w:p wp14:textId="77777777">
+          <w:p>
             <w:pPr>
               <w:pStyle w:val="TableTextBold"/>
+              <w:widowControl w:val="false"/>
               <w:spacing w:before="20" w:after="20"/>
               <w:rPr>
                 <w:rFonts w:ascii="Times New Roman" w:hAnsi="Times New Roman"/>
@@ -155,9 +156,10 @@
               <w:t>Address:</w:t>
             </w:r>
           </w:p>
-          <w:p wp14:textId="77777777">
+          <w:p>
             <w:pPr>
               <w:pStyle w:val="TableTextBold"/>
+              <w:widowControl w:val="false"/>
               <w:spacing w:before="20" w:after="20"/>
               <w:rPr>
                 <w:rFonts w:ascii="Times New Roman" w:hAnsi="Times New Roman"/>
@@ -172,47 +174,49 @@
         </w:tc>
         <w:tc>
           <w:tcPr>
-            <w:tcW w:w="3277" w:type="dxa"/>
+            <w:tcW w:w="3278" w:type="dxa"/>
             <w:tcBorders/>
-            <w:shd w:val="clear" w:color="auto" w:fill="auto"/>
-            <w:tcMar/>
+            <w:shd w:color="auto" w:fill="auto" w:val="clear"/>
             <w:vAlign w:val="bottom"/>
           </w:tcPr>
-          <w:p wp14:textId="29195E4D">
+          <w:p>
             <w:pPr>
               <w:pStyle w:val="TableTextBold"/>
+              <w:widowControl w:val="false"/>
               <w:spacing w:before="20" w:after="20"/>
               <w:jc w:val="center"/>
+              <w:rPr/>
             </w:pPr>
             <w:r>
               <w:rPr/>
               <w:t>8901 Valley Forge Drive,</w:t>
             </w:r>
           </w:p>
-          <w:p wp14:textId="77777777">
+          <w:p>
             <w:pPr>
               <w:pStyle w:val="TableTextBold"/>
+              <w:widowControl w:val="false"/>
               <w:spacing w:before="20" w:after="20"/>
               <w:jc w:val="center"/>
               <w:rPr/>
             </w:pPr>
             <w:r>
               <w:rPr/>
-              <w:t>Alexandria, VA  22309</w:t>
+              <w:t>Alexandria, VA 22309</w:t>
             </w:r>
           </w:p>
         </w:tc>
         <w:tc>
           <w:tcPr>
-            <w:tcW w:w="2228" w:type="dxa"/>
+            <w:tcW w:w="2227" w:type="dxa"/>
             <w:tcBorders/>
-            <w:shd w:val="clear" w:color="auto" w:fill="DBE5F1" w:themeFill="accent1" w:themeFillTint="33"/>
-            <w:tcMar/>
+            <w:shd w:color="auto" w:fill="DBE5F1" w:themeFill="accent1" w:themeFillTint="33" w:val="clear"/>
             <w:vAlign w:val="bottom"/>
           </w:tcPr>
-          <w:p wp14:textId="77777777">
+          <w:p>
             <w:pPr>
               <w:pStyle w:val="TableTextBold"/>
+              <w:widowControl w:val="false"/>
               <w:spacing w:before="20" w:after="20"/>
               <w:rPr>
                 <w:rFonts w:ascii="Times New Roman" w:hAnsi="Times New Roman"/>
@@ -225,9 +229,10 @@
               <w:t>Phone:</w:t>
             </w:r>
           </w:p>
-          <w:p wp14:textId="77777777">
+          <w:p>
             <w:pPr>
               <w:pStyle w:val="TableTextBold"/>
+              <w:widowControl w:val="false"/>
               <w:spacing w:before="20" w:after="20"/>
               <w:rPr>
                 <w:rFonts w:ascii="Times New Roman" w:hAnsi="Times New Roman"/>
@@ -244,26 +249,28 @@
           <w:tcPr>
             <w:tcW w:w="2452" w:type="dxa"/>
             <w:tcBorders/>
-            <w:shd w:val="clear" w:color="auto" w:fill="auto"/>
-            <w:tcMar/>
+            <w:shd w:color="auto" w:fill="auto" w:val="clear"/>
             <w:vAlign w:val="bottom"/>
           </w:tcPr>
           <w:p>
             <w:pPr>
               <w:pStyle w:val="TableTextBold"/>
+              <w:widowControl w:val="false"/>
               <w:bidi w:val="0"/>
-              <w:spacing w:before="20" w:beforeAutospacing="off" w:after="20" w:afterAutospacing="off" w:line="259" w:lineRule="auto"/>
-              <w:ind w:left="0" w:right="0"/>
+              <w:spacing w:lineRule="auto" w:line="259" w:beforeAutospacing="0" w:before="20" w:afterAutospacing="0" w:after="20"/>
+              <w:ind w:left="0" w:right="0" w:hanging="0"/>
               <w:jc w:val="center"/>
+              <w:rPr/>
             </w:pPr>
             <w:r>
               <w:rPr/>
               <w:t>626-344-9463</w:t>
             </w:r>
           </w:p>
-          <w:p wp14:textId="77777777">
+          <w:p>
             <w:pPr>
               <w:pStyle w:val="TableTextBold"/>
+              <w:widowControl w:val="false"/>
               <w:spacing w:before="20" w:after="20"/>
               <w:jc w:val="center"/>
               <w:rPr/>
@@ -274,19 +281,19 @@
           </w:p>
         </w:tc>
       </w:tr>
-      <w:tr xmlns:wp14="http://schemas.microsoft.com/office/word/2010/wordml" wp14:textId="77777777">
+      <w:tr>
         <w:trPr/>
         <w:tc>
           <w:tcPr>
-            <w:tcW w:w="2595" w:type="dxa"/>
+            <w:tcW w:w="2594" w:type="dxa"/>
             <w:tcBorders/>
-            <w:shd w:val="clear" w:color="auto" w:fill="DBE5F1" w:themeFill="accent1" w:themeFillTint="33"/>
-            <w:tcMar/>
+            <w:shd w:color="auto" w:fill="DBE5F1" w:themeFill="accent1" w:themeFillTint="33" w:val="clear"/>
             <w:vAlign w:val="bottom"/>
           </w:tcPr>
-          <w:p wp14:textId="77777777">
+          <w:p>
             <w:pPr>
               <w:pStyle w:val="TableTextBold"/>
+              <w:widowControl w:val="false"/>
               <w:spacing w:before="20" w:after="20"/>
               <w:rPr>
                 <w:rFonts w:ascii="Times New Roman" w:hAnsi="Times New Roman"/>
@@ -302,17 +309,18 @@
         </w:tc>
         <w:tc>
           <w:tcPr>
-            <w:tcW w:w="3277" w:type="dxa"/>
+            <w:tcW w:w="3278" w:type="dxa"/>
             <w:tcBorders/>
-            <w:shd w:val="clear" w:color="auto" w:fill="auto"/>
-            <w:tcMar/>
+            <w:shd w:color="auto" w:fill="auto" w:val="clear"/>
             <w:vAlign w:val="bottom"/>
           </w:tcPr>
-          <w:p wp14:textId="510C872B">
+          <w:p>
             <w:pPr>
               <w:pStyle w:val="TableTextBold"/>
+              <w:widowControl w:val="false"/>
               <w:spacing w:before="20" w:after="20"/>
               <w:jc w:val="center"/>
+              <w:rPr/>
             </w:pPr>
             <w:r>
               <w:rPr>
@@ -324,15 +332,15 @@
         </w:tc>
         <w:tc>
           <w:tcPr>
-            <w:tcW w:w="2228" w:type="dxa"/>
+            <w:tcW w:w="2227" w:type="dxa"/>
             <w:tcBorders/>
-            <w:shd w:val="clear" w:color="auto" w:fill="DBE5F1" w:themeFill="accent1" w:themeFillTint="33"/>
-            <w:tcMar/>
+            <w:shd w:color="auto" w:fill="DBE5F1" w:themeFill="accent1" w:themeFillTint="33" w:val="clear"/>
             <w:vAlign w:val="bottom"/>
           </w:tcPr>
-          <w:p wp14:textId="77777777">
+          <w:p>
             <w:pPr>
               <w:pStyle w:val="TableTextBold"/>
+              <w:widowControl w:val="false"/>
               <w:spacing w:before="20" w:after="20"/>
               <w:rPr>
                 <w:rFonts w:ascii="Times New Roman" w:hAnsi="Times New Roman"/>
@@ -350,20 +358,20 @@
           <w:tcPr>
             <w:tcW w:w="2452" w:type="dxa"/>
             <w:tcBorders/>
-            <w:shd w:val="clear" w:color="auto" w:fill="auto"/>
-            <w:tcMar/>
+            <w:shd w:color="auto" w:fill="auto" w:val="clear"/>
             <w:vAlign w:val="bottom"/>
           </w:tcPr>
-          <w:p wp14:textId="7C03E510">
+          <w:p>
             <w:pPr>
               <w:pStyle w:val="TableTextBold"/>
+              <w:widowControl w:val="false"/>
               <w:spacing w:before="20" w:after="20"/>
               <w:jc w:val="center"/>
               <w:rPr>
                 <w:rFonts w:ascii="Arial Narrow" w:hAnsi="Arial Narrow" w:eastAsia="Times New Roman"/>
-                <w:b w:val="1"/>
                 <w:b/>
-                <w:bCs w:val="1"/>
+                <w:b/>
+                <w:bCs/>
                 <w:color w:val="000000"/>
                 <w:sz w:val="20"/>
                 <w:szCs w:val="20"/>
@@ -372,29 +380,166 @@
             <w:r>
               <w:rPr>
                 <w:rFonts w:eastAsia="Times New Roman"/>
-                <w:b w:val="1"/>
-                <w:bCs w:val="1"/>
-                <w:color w:val="000000" w:themeColor="text1" w:themeTint="FF" w:themeShade="FF"/>
+                <w:b/>
+                <w:bCs/>
+                <w:color w:val="000000" w:themeColor="text1" w:themeShade="ff" w:themeTint="ff"/>
                 <w:sz w:val="20"/>
                 <w:szCs w:val="20"/>
               </w:rPr>
-              <w:t>Employed</w:t>
+              <w:t>Unemployed</w:t>
             </w:r>
           </w:p>
         </w:tc>
       </w:tr>
-      <w:tr xmlns:wp14="http://schemas.microsoft.com/office/word/2010/wordml" wp14:textId="77777777">
+      <w:tr>
         <w:trPr/>
         <w:tc>
           <w:tcPr>
-            <w:tcW w:w="2595" w:type="dxa"/>
-            <w:tcBorders/>
-            <w:shd w:val="clear" w:color="auto" w:fill="DBE5F1" w:themeFill="accent1" w:themeFillTint="33"/>
-            <w:tcMar/>
+            <w:tcW w:w="2594" w:type="dxa"/>
+            <w:tcBorders>
+              <w:top w:val="nil"/>
+            </w:tcBorders>
+            <w:shd w:color="auto" w:fill="DBE5F1" w:themeFill="accent1" w:themeFillTint="33" w:val="clear"/>
+            <w:vAlign w:val="bottom"/>
           </w:tcPr>
-          <w:p wp14:textId="77777777">
+          <w:p>
             <w:pPr>
               <w:pStyle w:val="TableTextBold"/>
+              <w:widowControl w:val="false"/>
+              <w:spacing w:before="20" w:after="20"/>
+              <w:rPr>
+                <w:rFonts w:ascii="Times New Roman" w:hAnsi="Times New Roman"/>
+              </w:rPr>
+            </w:pPr>
+            <w:r>
+              <w:rPr>
+                <w:rFonts w:ascii="Times New Roman" w:hAnsi="Times New Roman"/>
+              </w:rPr>
+              <w:t>Total Years Experience</w:t>
+            </w:r>
+            <w:r>
+              <w:rPr>
+                <w:rFonts w:ascii="Times New Roman" w:hAnsi="Times New Roman"/>
+              </w:rPr>
+              <w:t>:</w:t>
+            </w:r>
+          </w:p>
+        </w:tc>
+        <w:tc>
+          <w:tcPr>
+            <w:tcW w:w="3278" w:type="dxa"/>
+            <w:tcBorders>
+              <w:top w:val="nil"/>
+            </w:tcBorders>
+            <w:shd w:color="auto" w:fill="auto" w:val="clear"/>
+            <w:vAlign w:val="bottom"/>
+          </w:tcPr>
+          <w:p>
+            <w:pPr>
+              <w:pStyle w:val="TableTextBold"/>
+              <w:widowControl w:val="false"/>
+              <w:spacing w:before="20" w:after="20"/>
+              <w:jc w:val="center"/>
+              <w:rPr/>
+            </w:pPr>
+            <w:r>
+              <w:rPr/>
+              <w:t>25</w:t>
+            </w:r>
+          </w:p>
+        </w:tc>
+        <w:tc>
+          <w:tcPr>
+            <w:tcW w:w="2227" w:type="dxa"/>
+            <w:tcBorders>
+              <w:top w:val="nil"/>
+            </w:tcBorders>
+            <w:shd w:color="auto" w:fill="DBE5F1" w:themeFill="accent1" w:themeFillTint="33" w:val="clear"/>
+            <w:vAlign w:val="bottom"/>
+          </w:tcPr>
+          <w:p>
+            <w:pPr>
+              <w:pStyle w:val="TableTextBold"/>
+              <w:widowControl w:val="false"/>
+              <w:spacing w:before="20" w:after="20"/>
+              <w:rPr/>
+            </w:pPr>
+            <w:r>
+              <w:rPr>
+                <w:rStyle w:val="InternetLink"/>
+                <w:rFonts w:eastAsia="Times New Roman" w:cs="Arial" w:ascii="Times New Roman" w:hAnsi="Times New Roman"/>
+                <w:color w:val="auto"/>
+                <w:kern w:val="0"/>
+                <w:sz w:val="20"/>
+                <w:szCs w:val="20"/>
+                <w:u w:val="none"/>
+                <w:lang w:val="en-US" w:eastAsia="en-US" w:bidi="ar-SA"/>
+              </w:rPr>
+              <w:t>Website</w:t>
+            </w:r>
+            <w:r>
+              <w:rPr>
+                <w:rStyle w:val="InternetLink"/>
+                <w:rFonts w:eastAsia="Times New Roman" w:cs="Arial" w:ascii="Times New Roman" w:hAnsi="Times New Roman"/>
+                <w:color w:val="auto"/>
+                <w:kern w:val="0"/>
+                <w:sz w:val="20"/>
+                <w:szCs w:val="20"/>
+                <w:u w:val="none"/>
+                <w:lang w:val="en-US" w:eastAsia="en-US" w:bidi="ar-SA"/>
+              </w:rPr>
+              <w:t>:</w:t>
+            </w:r>
+          </w:p>
+        </w:tc>
+        <w:tc>
+          <w:tcPr>
+            <w:tcW w:w="2452" w:type="dxa"/>
+            <w:tcBorders>
+              <w:top w:val="nil"/>
+            </w:tcBorders>
+            <w:shd w:color="auto" w:fill="auto" w:val="clear"/>
+            <w:vAlign w:val="bottom"/>
+          </w:tcPr>
+          <w:p>
+            <w:pPr>
+              <w:pStyle w:val="TableTextBold"/>
+              <w:widowControl w:val="false"/>
+              <w:spacing w:before="20" w:after="20"/>
+              <w:jc w:val="center"/>
+              <w:rPr/>
+            </w:pPr>
+            <w:hyperlink r:id="rId2">
+              <w:r>
+                <w:rPr>
+                  <w:rStyle w:val="InternetLink"/>
+                  <w:rFonts w:eastAsia="Times New Roman"/>
+                  <w:b/>
+                  <w:bCs/>
+                  <w:color w:val="000000"/>
+                  <w:sz w:val="20"/>
+                  <w:szCs w:val="20"/>
+                </w:rPr>
+                <w:t>https://matthewhanna.net</w:t>
+              </w:r>
+            </w:hyperlink>
+          </w:p>
+        </w:tc>
+      </w:tr>
+      <w:tr>
+        <w:trPr/>
+        <w:tc>
+          <w:tcPr>
+            <w:tcW w:w="2594" w:type="dxa"/>
+            <w:tcBorders>
+              <w:top w:val="nil"/>
+            </w:tcBorders>
+            <w:shd w:color="auto" w:fill="DBE5F1" w:themeFill="accent1" w:themeFillTint="33" w:val="clear"/>
+          </w:tcPr>
+          <w:p>
+            <w:pPr>
+              <w:pStyle w:val="TableTextBold"/>
+              <w:widowControl w:val="false"/>
               <w:spacing w:before="20" w:after="20"/>
               <w:rPr>
                 <w:rFonts w:ascii="Times New Roman" w:hAnsi="Times New Roman"/>
@@ -413,25 +558,26 @@
             <w:tcW w:w="7957" w:type="dxa"/>
             <w:gridSpan w:val="3"/>
             <w:tcBorders/>
-            <w:tcMar/>
           </w:tcPr>
-          <w:p wp14:textId="77777777">
+          <w:p>
             <w:pPr>
               <w:pStyle w:val="TableText1"/>
+              <w:widowControl w:val="false"/>
               <w:rPr>
                 <w:rFonts w:ascii="Times New Roman" w:hAnsi="Times New Roman" w:eastAsia="Times New Roman"/>
               </w:rPr>
             </w:pPr>
             <w:r>
               <w:rPr>
-                <w:rFonts w:ascii="Times New Roman" w:hAnsi="Times New Roman" w:eastAsia="Times New Roman"/>
+                <w:rFonts w:eastAsia="Times New Roman" w:ascii="Times New Roman" w:hAnsi="Times New Roman"/>
               </w:rPr>
               <w:t>Clemson University, M.S., Computer Science, May 2001.</w:t>
             </w:r>
           </w:p>
-          <w:p wp14:textId="234898C5">
+          <w:p>
             <w:pPr>
               <w:pStyle w:val="TableText1"/>
+              <w:widowControl w:val="false"/>
               <w:spacing w:before="60" w:after="0"/>
               <w:rPr>
                 <w:rFonts w:ascii="Times New Roman" w:hAnsi="Times New Roman" w:eastAsia="Times New Roman"/>
@@ -439,27 +585,29 @@
             </w:pPr>
             <w:r>
               <w:rPr>
-                <w:rFonts w:ascii="Times New Roman" w:hAnsi="Times New Roman" w:eastAsia="Times New Roman"/>
+                <w:rFonts w:eastAsia="Times New Roman" w:ascii="Times New Roman" w:hAnsi="Times New Roman"/>
               </w:rPr>
               <w:t>Coastal Carolina University, B.S., Computer Science with Mathematics Minor, December 1998</w:t>
             </w:r>
-            <w:bookmarkStart w:name="_GoBack" w:id="0"/>
+            <w:bookmarkStart w:id="0" w:name="_GoBack"/>
             <w:bookmarkEnd w:id="0"/>
           </w:p>
         </w:tc>
       </w:tr>
-      <w:tr xmlns:wp14="http://schemas.microsoft.com/office/word/2010/wordml" wp14:textId="77777777">
+      <w:tr>
         <w:trPr/>
         <w:tc>
           <w:tcPr>
-            <w:tcW w:w="2595" w:type="dxa"/>
-            <w:tcBorders/>
-            <w:shd w:val="clear" w:color="auto" w:fill="DBE5F1" w:themeFill="accent1" w:themeFillTint="33"/>
-            <w:tcMar/>
+            <w:tcW w:w="2594" w:type="dxa"/>
+            <w:tcBorders>
+              <w:top w:val="nil"/>
+            </w:tcBorders>
+            <w:shd w:color="auto" w:fill="DBE5F1" w:themeFill="accent1" w:themeFillTint="33" w:val="clear"/>
           </w:tcPr>
-          <w:p wp14:textId="77777777">
+          <w:p>
             <w:pPr>
               <w:pStyle w:val="TableTextBold"/>
+              <w:widowControl w:val="false"/>
               <w:spacing w:before="20" w:after="20"/>
               <w:rPr>
                 <w:rFonts w:ascii="Times New Roman" w:hAnsi="Times New Roman"/>
@@ -469,659 +617,31 @@
               <w:rPr>
                 <w:rFonts w:ascii="Times New Roman" w:hAnsi="Times New Roman"/>
               </w:rPr>
-              <w:t>Total Years of Experience:</w:t>
+              <w:t>Objective:</w:t>
             </w:r>
           </w:p>
         </w:tc>
         <w:tc>
           <w:tcPr>
-            <w:tcW w:w="3277" w:type="dxa"/>
-            <w:tcBorders/>
-            <w:tcMar/>
+            <w:tcW w:w="7957" w:type="dxa"/>
+            <w:gridSpan w:val="3"/>
+            <w:tcBorders>
+              <w:top w:val="nil"/>
+            </w:tcBorders>
           </w:tcPr>
-          <w:p wp14:textId="4E37788E">
+          <w:p>
             <w:pPr>
               <w:pStyle w:val="TableText1"/>
+              <w:widowControl w:val="false"/>
               <w:rPr>
                 <w:rFonts w:ascii="Times New Roman" w:hAnsi="Times New Roman" w:eastAsia="Times New Roman"/>
               </w:rPr>
             </w:pPr>
             <w:r>
               <w:rPr>
-                <w:rFonts w:ascii="Times New Roman" w:hAnsi="Times New Roman" w:eastAsia="Times New Roman"/>
-              </w:rPr>
-              <w:t>25</w:t>
-            </w:r>
-          </w:p>
-        </w:tc>
-        <w:tc>
-          <w:tcPr>
-            <w:tcW w:w="2228" w:type="dxa"/>
-            <w:tcBorders/>
-            <w:shd w:val="clear" w:color="auto" w:fill="DBE5F1" w:themeFill="accent1" w:themeFillTint="33"/>
-            <w:tcMar/>
-          </w:tcPr>
-          <w:p wp14:textId="77777777">
-            <w:pPr>
-              <w:pStyle w:val="TableTextBold"/>
-              <w:spacing w:before="20" w:after="20"/>
-              <w:rPr>
-                <w:rFonts w:ascii="Times New Roman" w:hAnsi="Times New Roman"/>
-              </w:rPr>
-            </w:pPr>
-            <w:r>
-              <w:rPr>
-                <w:rFonts w:ascii="Times New Roman" w:hAnsi="Times New Roman"/>
-              </w:rPr>
-              <w:t>Security Clearance:</w:t>
-            </w:r>
-          </w:p>
-        </w:tc>
-        <w:tc>
-          <w:tcPr>
-            <w:tcW w:w="2452" w:type="dxa"/>
-            <w:tcBorders/>
-            <w:tcMar/>
-          </w:tcPr>
-          <w:p wp14:textId="77777777">
-            <w:pPr>
-              <w:pStyle w:val="TableText1"/>
-              <w:rPr>
-                <w:rFonts w:ascii="Times New Roman" w:hAnsi="Times New Roman" w:eastAsia="Times New Roman" w:cs="Arial"/>
-                <w:sz w:val="20"/>
-                <w:szCs w:val="20"/>
-              </w:rPr>
-            </w:pPr>
-            <w:r>
-              <w:rPr>
-                <w:rFonts w:ascii="Times New Roman" w:hAnsi="Times New Roman" w:eastAsia="Times New Roman" w:cs="Arial"/>
-                <w:color w:val="auto"/>
-                <w:kern w:val="0"/>
-                <w:sz w:val="20"/>
-                <w:szCs w:val="20"/>
-                <w:lang w:val="en-US" w:eastAsia="en-US" w:bidi="ar-SA"/>
-              </w:rPr>
-              <w:t>Secret</w:t>
-            </w:r>
-          </w:p>
-        </w:tc>
-      </w:tr>
-      <w:tr xmlns:wp14="http://schemas.microsoft.com/office/word/2010/wordml" wp14:textId="77777777">
-        <w:trPr/>
-        <w:tc>
-          <w:tcPr>
-            <w:tcW w:w="10552" w:type="dxa"/>
-            <w:gridSpan w:val="4"/>
-            <w:tcBorders/>
-            <w:shd w:val="clear" w:color="auto" w:fill="DBE5F1" w:themeFill="accent1" w:themeFillTint="33"/>
-            <w:tcMar/>
-          </w:tcPr>
-          <w:p wp14:textId="77777777">
-            <w:pPr>
-              <w:pStyle w:val="TableTextBold"/>
-              <w:spacing w:before="20" w:after="20"/>
-              <w:rPr>
-                <w:rFonts w:ascii="Times New Roman" w:hAnsi="Times New Roman"/>
-              </w:rPr>
-            </w:pPr>
-            <w:r>
-              <w:rPr>
-                <w:rFonts w:ascii="Times New Roman" w:hAnsi="Times New Roman"/>
-              </w:rPr>
-              <w:t>Professional Summary:</w:t>
-            </w:r>
-          </w:p>
-        </w:tc>
-      </w:tr>
-      <w:tr xmlns:wp14="http://schemas.microsoft.com/office/word/2010/wordml" wp14:textId="77777777">
-        <w:trPr>
-          <w:trHeight w:val="1935"/>
-        </w:trPr>
-        <w:tc>
-          <w:tcPr>
-            <w:tcW w:w="10552" w:type="dxa"/>
-            <w:gridSpan w:val="4"/>
-            <w:tcBorders/>
-            <w:shd w:val="clear" w:color="auto" w:fill="auto"/>
-            <w:tcMar/>
-          </w:tcPr>
-          <w:p wp14:textId="4AF28E2B">
-            <w:pPr>
-              <w:pStyle w:val="Tabletextnarrative"/>
-              <w:spacing w:before="60" w:after="0"/>
-              <w:rPr>
-                <w:rFonts w:ascii="Times New Roman" w:hAnsi="Times New Roman" w:eastAsia="Times New Roman"/>
-              </w:rPr>
-            </w:pPr>
-            <w:r>
-              <w:rPr>
-                <w:rFonts w:ascii="Times New Roman" w:hAnsi="Times New Roman" w:eastAsia="Times New Roman"/>
-              </w:rPr>
-              <w:t>Strong programming knowledge in C# implementation using Requirements, Specifications and Constraints</w:t>
-            </w:r>
-            <w:r>
-              <w:br/>
-            </w:r>
-            <w:r>
-              <w:rPr>
-                <w:rFonts w:ascii="Times New Roman" w:hAnsi="Times New Roman" w:eastAsia="Times New Roman"/>
-              </w:rPr>
-              <w:t>Strong experience in employing Unit Testing (</w:t>
-            </w:r>
-            <w:proofErr w:type="spellStart"/>
-            <w:r>
-              <w:rPr>
-                <w:rFonts w:ascii="Times New Roman" w:hAnsi="Times New Roman" w:eastAsia="Times New Roman"/>
-              </w:rPr>
-              <w:t>MSTest</w:t>
-            </w:r>
-            <w:proofErr w:type="spellEnd"/>
-            <w:r>
-              <w:rPr>
-                <w:rFonts w:ascii="Times New Roman" w:hAnsi="Times New Roman" w:eastAsia="Times New Roman"/>
-              </w:rPr>
-              <w:t xml:space="preserve">, </w:t>
-            </w:r>
-            <w:proofErr w:type="spellStart"/>
-            <w:r>
-              <w:rPr>
-                <w:rFonts w:ascii="Times New Roman" w:hAnsi="Times New Roman" w:eastAsia="Times New Roman"/>
-              </w:rPr>
-              <w:t>xUnit</w:t>
-            </w:r>
-            <w:proofErr w:type="spellEnd"/>
-            <w:r>
-              <w:rPr>
-                <w:rFonts w:ascii="Times New Roman" w:hAnsi="Times New Roman" w:eastAsia="Times New Roman"/>
-              </w:rPr>
-              <w:t xml:space="preserve">, </w:t>
-            </w:r>
-            <w:proofErr w:type="spellStart"/>
-            <w:r>
-              <w:rPr>
-                <w:rFonts w:ascii="Times New Roman" w:hAnsi="Times New Roman" w:eastAsia="Times New Roman"/>
-              </w:rPr>
-              <w:t>NUnit</w:t>
-            </w:r>
-            <w:proofErr w:type="spellEnd"/>
-            <w:r>
-              <w:rPr>
-                <w:rFonts w:ascii="Times New Roman" w:hAnsi="Times New Roman" w:eastAsia="Times New Roman"/>
-              </w:rPr>
-              <w:t>) as part of the System / Subsystem Design</w:t>
-            </w:r>
-            <w:r>
-              <w:br/>
-            </w:r>
-            <w:r>
-              <w:rPr>
-                <w:rFonts w:ascii="Times New Roman" w:hAnsi="Times New Roman" w:eastAsia="Times New Roman"/>
-              </w:rPr>
-              <w:t>Training and extensive experience developing applications and services for remote clients with limited contact</w:t>
-            </w:r>
-            <w:r>
-              <w:br/>
-            </w:r>
-            <w:r>
-              <w:rPr>
-                <w:rFonts w:ascii="Times New Roman" w:hAnsi="Times New Roman" w:eastAsia="Times New Roman"/>
-              </w:rPr>
-              <w:t>Strong algorithm design skills in Object Oriented Programming (OOP), SOLID, and Software Development Life Cycle (SDLC)</w:t>
-            </w:r>
-            <w:r>
-              <w:br/>
-            </w:r>
-            <w:r>
-              <w:rPr>
-                <w:rFonts w:ascii="Times New Roman" w:hAnsi="Times New Roman" w:eastAsia="Times New Roman"/>
-              </w:rPr>
-              <w:t>Experience with cross-platform transmitting, converting, and processing real-time data from various sources</w:t>
-            </w:r>
-            <w:r>
-              <w:br/>
-            </w:r>
-            <w:r>
-              <w:rPr>
-                <w:rFonts w:ascii="Times New Roman" w:hAnsi="Times New Roman" w:eastAsia="Times New Roman"/>
-              </w:rPr>
-              <w:t>Many years of experience with GIS databases and geospatial mapping application development</w:t>
-            </w:r>
-            <w:r>
-              <w:br/>
-            </w:r>
-            <w:r>
-              <w:rPr>
-                <w:rFonts w:ascii="Times New Roman" w:hAnsi="Times New Roman" w:eastAsia="Times New Roman"/>
-              </w:rPr>
-              <w:t>Roles included Software Engineer, Web Master, Software Analyst, User Consultant, and Technical Support.</w:t>
-            </w:r>
-          </w:p>
-        </w:tc>
-      </w:tr>
-      <w:tr xmlns:wp14="http://schemas.microsoft.com/office/word/2010/wordml" wp14:textId="77777777">
-        <w:trPr/>
-        <w:tc>
-          <w:tcPr>
-            <w:tcW w:w="10552" w:type="dxa"/>
-            <w:gridSpan w:val="4"/>
-            <w:tcBorders/>
-            <w:shd w:val="clear" w:color="auto" w:fill="DBE5F1" w:themeFill="accent1" w:themeFillTint="33"/>
-            <w:tcMar/>
-          </w:tcPr>
-          <w:p wp14:textId="77777777">
-            <w:pPr>
-              <w:pStyle w:val="TableTextBold"/>
-              <w:spacing w:before="20" w:after="20"/>
-              <w:rPr>
-                <w:rFonts w:ascii="Times New Roman" w:hAnsi="Times New Roman"/>
-              </w:rPr>
-            </w:pPr>
-            <w:r>
-              <w:rPr>
-                <w:rFonts w:ascii="Times New Roman" w:hAnsi="Times New Roman"/>
-              </w:rPr>
-              <w:t>Skills Summary:</w:t>
-            </w:r>
-          </w:p>
-        </w:tc>
-      </w:tr>
-      <w:tr xmlns:wp14="http://schemas.microsoft.com/office/word/2010/wordml" wp14:textId="77777777">
-        <w:trPr/>
-        <w:tc>
-          <w:tcPr>
-            <w:tcW w:w="10552" w:type="dxa"/>
-            <w:gridSpan w:val="4"/>
-            <w:tcBorders/>
-            <w:shd w:val="clear" w:color="auto" w:fill="auto"/>
-            <w:tcMar/>
-          </w:tcPr>
-          <w:p wp14:textId="175539EC">
-            <w:pPr>
-              <w:pStyle w:val="TableTextBold"/>
-              <w:spacing w:before="20" w:after="20"/>
-              <w:rPr>
-                <w:rFonts w:ascii="Arial Narrow" w:hAnsi="Arial Narrow" w:eastAsia="Arial Narrow" w:cs="Arial Narrow"/>
-                <w:b w:val="0"/>
-                <w:b w:val="false"/>
-                <w:bCs w:val="0"/>
-              </w:rPr>
-            </w:pPr>
-            <w:r>
-              <w:rPr>
-                <w:rFonts w:ascii="Arial Narrow" w:hAnsi="Arial Narrow" w:eastAsia="Arial Narrow" w:cs="Arial Narrow"/>
-              </w:rPr>
-              <w:t>Databases:</w:t>
-            </w:r>
-            <w:r>
-              <w:rPr>
-                <w:rFonts w:ascii="Arial Narrow" w:hAnsi="Arial Narrow" w:eastAsia="Arial Narrow" w:cs="Arial Narrow"/>
-                <w:b w:val="0"/>
-                <w:bCs w:val="0"/>
-              </w:rPr>
-              <w:t xml:space="preserve"> Microsoft SQL, MySQL, SQLite, PostgreSQL, Redis and Access</w:t>
-            </w:r>
-          </w:p>
-          <w:p wp14:textId="70BE3916">
-            <w:pPr>
-              <w:pStyle w:val="TableTextBold"/>
-              <w:rPr>
-                <w:rFonts w:ascii="Arial Narrow" w:hAnsi="Arial Narrow" w:eastAsia="Arial Narrow" w:cs="Arial Narrow"/>
-                <w:b w:val="0"/>
-                <w:b w:val="false"/>
-                <w:bCs w:val="0"/>
-              </w:rPr>
-            </w:pPr>
-            <w:r>
-              <w:rPr>
-                <w:rFonts w:ascii="Arial Narrow" w:hAnsi="Arial Narrow" w:eastAsia="Arial Narrow" w:cs="Arial Narrow"/>
-              </w:rPr>
-              <w:t>OS:</w:t>
-            </w:r>
-            <w:r>
-              <w:rPr>
-                <w:rFonts w:ascii="Arial Narrow" w:hAnsi="Arial Narrow" w:eastAsia="Arial Narrow" w:cs="Arial Narrow"/>
-                <w:b w:val="0"/>
-                <w:bCs w:val="0"/>
-              </w:rPr>
-              <w:t xml:space="preserve"> Microsoft Windows, Microsoft Server, Linux (Ubuntu, CentOS, RedHat / RHEL, Fedora) and Android</w:t>
-            </w:r>
-          </w:p>
-          <w:p wp14:textId="5D7F3DA2">
-            <w:pPr>
-              <w:pStyle w:val="TableTextBold"/>
-              <w:rPr>
-                <w:rFonts w:ascii="Arial Narrow" w:hAnsi="Arial Narrow" w:eastAsia="Arial Narrow" w:cs="Arial Narrow"/>
-                <w:b w:val="0"/>
-                <w:b w:val="false"/>
-                <w:bCs w:val="0"/>
-              </w:rPr>
-            </w:pPr>
-            <w:r>
-              <w:rPr>
-                <w:rFonts w:ascii="Arial Narrow" w:hAnsi="Arial Narrow" w:eastAsia="Arial Narrow" w:cs="Arial Narrow"/>
-              </w:rPr>
-              <w:t>Programming Languages:</w:t>
-            </w:r>
-            <w:r>
-              <w:rPr>
-                <w:rFonts w:ascii="Arial Narrow" w:hAnsi="Arial Narrow" w:eastAsia="Arial Narrow" w:cs="Arial Narrow"/>
-                <w:b w:val="0"/>
-                <w:bCs w:val="0"/>
-              </w:rPr>
-              <w:t xml:space="preserve"> </w:t>
-            </w:r>
-            <w:r>
-              <w:rPr>
-                <w:rFonts w:ascii="Arial Narrow" w:hAnsi="Arial Narrow" w:eastAsia="Arial Narrow" w:cs="Arial Narrow"/>
-                <w:b w:val="0"/>
-                <w:bCs w:val="0"/>
-              </w:rPr>
-              <w:t>HTML [20+ years], CSS [20+], JavaScript [20+]</w:t>
-            </w:r>
-            <w:r>
-              <w:rPr>
-                <w:rFonts w:ascii="Arial Narrow" w:hAnsi="Arial Narrow" w:eastAsia="Arial Narrow" w:cs="Arial Narrow"/>
-                <w:b w:val="0"/>
-                <w:bCs w:val="0"/>
-              </w:rPr>
-              <w:t>, XML [20+]</w:t>
-            </w:r>
-            <w:r>
-              <w:rPr>
-                <w:rFonts w:ascii="Arial Narrow" w:hAnsi="Arial Narrow" w:eastAsia="Arial Narrow" w:cs="Arial Narrow"/>
-                <w:b w:val="0"/>
-                <w:bCs w:val="0"/>
-              </w:rPr>
-              <w:t>,</w:t>
-            </w:r>
-            <w:r>
-              <w:rPr>
-                <w:rFonts w:ascii="Arial Narrow" w:hAnsi="Arial Narrow" w:eastAsia="Arial Narrow" w:cs="Arial Narrow"/>
-                <w:b w:val="0"/>
-                <w:bCs w:val="0"/>
-              </w:rPr>
-              <w:t xml:space="preserve"> </w:t>
-            </w:r>
-            <w:r>
-              <w:rPr>
-                <w:rFonts w:ascii="Arial Narrow" w:hAnsi="Arial Narrow" w:eastAsia="Arial Narrow" w:cs="Arial Narrow"/>
-                <w:b w:val="0"/>
-                <w:bCs w:val="0"/>
-              </w:rPr>
-              <w:t>C# (Framework, Standard &amp; Core) [20+</w:t>
-            </w:r>
-            <w:r>
-              <w:rPr>
-                <w:rFonts w:ascii="Arial Narrow" w:hAnsi="Arial Narrow" w:eastAsia="Arial Narrow" w:cs="Arial Narrow"/>
-                <w:b w:val="0"/>
-                <w:bCs w:val="0"/>
-              </w:rPr>
-              <w:t>]</w:t>
-            </w:r>
-            <w:r>
-              <w:rPr>
-                <w:rFonts w:ascii="Arial Narrow" w:hAnsi="Arial Narrow" w:eastAsia="Arial Narrow" w:cs="Arial Narrow"/>
-                <w:b w:val="0"/>
-                <w:bCs w:val="0"/>
-              </w:rPr>
-              <w:t>, SQL [20+]</w:t>
-            </w:r>
-            <w:r>
-              <w:rPr>
-                <w:rFonts w:ascii="Arial Narrow" w:hAnsi="Arial Narrow" w:eastAsia="Arial Narrow" w:cs="Arial Narrow"/>
-                <w:b w:val="0"/>
-                <w:bCs w:val="0"/>
-              </w:rPr>
-              <w:t>, JSON [10+]</w:t>
-            </w:r>
-            <w:r>
-              <w:rPr>
-                <w:rFonts w:ascii="Arial Narrow" w:hAnsi="Arial Narrow" w:eastAsia="Arial Narrow" w:cs="Arial Narrow"/>
-                <w:b w:val="0"/>
-                <w:bCs w:val="0"/>
-              </w:rPr>
-              <w:t>, Java [6]</w:t>
-            </w:r>
-            <w:r>
-              <w:rPr>
-                <w:rFonts w:ascii="Arial Narrow" w:hAnsi="Arial Narrow" w:eastAsia="Arial Narrow" w:cs="Arial Narrow"/>
-                <w:b w:val="0"/>
-                <w:bCs w:val="0"/>
-              </w:rPr>
-              <w:t xml:space="preserve">, </w:t>
-            </w:r>
-            <w:proofErr w:type="spellStart"/>
-            <w:r>
-              <w:rPr>
-                <w:rFonts w:ascii="Arial Narrow" w:hAnsi="Arial Narrow" w:eastAsia="Arial Narrow" w:cs="Arial Narrow"/>
-                <w:b w:val="0"/>
-                <w:bCs w:val="0"/>
-              </w:rPr>
-              <w:t>VB.Net</w:t>
-            </w:r>
-            <w:proofErr w:type="spellEnd"/>
-            <w:r>
-              <w:rPr>
-                <w:rFonts w:ascii="Arial Narrow" w:hAnsi="Arial Narrow" w:eastAsia="Arial Narrow" w:cs="Arial Narrow"/>
-                <w:b w:val="0"/>
-                <w:bCs w:val="0"/>
-              </w:rPr>
-              <w:t xml:space="preserve"> [5]</w:t>
-            </w:r>
-            <w:r>
-              <w:rPr>
-                <w:rFonts w:ascii="Arial Narrow" w:hAnsi="Arial Narrow" w:eastAsia="Arial Narrow" w:cs="Arial Narrow"/>
-                <w:b w:val="0"/>
-                <w:bCs w:val="0"/>
-              </w:rPr>
-              <w:t>, Typescript [5]</w:t>
-            </w:r>
-            <w:r>
-              <w:rPr>
-                <w:rFonts w:ascii="Arial Narrow" w:hAnsi="Arial Narrow" w:eastAsia="Arial Narrow" w:cs="Arial Narrow"/>
-                <w:b w:val="0"/>
-                <w:bCs w:val="0"/>
-              </w:rPr>
-              <w:t>, Python [2]</w:t>
-            </w:r>
-            <w:r>
-              <w:rPr>
-                <w:rFonts w:ascii="Arial Narrow" w:hAnsi="Arial Narrow" w:eastAsia="Arial Narrow" w:cs="Arial Narrow"/>
-                <w:b w:val="0"/>
-                <w:bCs w:val="0"/>
-              </w:rPr>
-              <w:t>, Kotlin [1]</w:t>
-            </w:r>
-          </w:p>
-          <w:p wp14:textId="216EED09">
-            <w:pPr>
-              <w:pStyle w:val="TableTextBold"/>
-              <w:spacing w:before="20" w:after="20"/>
-              <w:rPr>
-                <w:rFonts w:ascii="Arial Narrow" w:hAnsi="Arial Narrow" w:eastAsia="Arial Narrow" w:cs="Arial Narrow"/>
-                <w:b w:val="0"/>
-                <w:bCs w:val="0"/>
-              </w:rPr>
-            </w:pPr>
-            <w:r>
-              <w:rPr>
-                <w:rFonts w:ascii="Arial Narrow" w:hAnsi="Arial Narrow" w:eastAsia="Arial Narrow" w:cs="Arial Narrow"/>
-              </w:rPr>
-              <w:t>Servers:</w:t>
-            </w:r>
-            <w:r>
-              <w:rPr>
-                <w:rFonts w:ascii="Arial Narrow" w:hAnsi="Arial Narrow" w:eastAsia="Arial Narrow" w:cs="Arial Narrow"/>
-                <w:b w:val="0"/>
-                <w:bCs w:val="0"/>
-              </w:rPr>
-              <w:t xml:space="preserve"> </w:t>
-            </w:r>
-            <w:r>
-              <w:rPr>
-                <w:rFonts w:ascii="Arial Narrow" w:hAnsi="Arial Narrow" w:eastAsia="Arial Narrow" w:cs="Arial Narrow"/>
-                <w:b w:val="0"/>
-                <w:bCs w:val="0"/>
-              </w:rPr>
-              <w:t>IIS, IIS Express, Apache,</w:t>
-            </w:r>
-            <w:r>
-              <w:rPr>
-                <w:rFonts w:ascii="Arial Narrow" w:hAnsi="Arial Narrow" w:eastAsia="Arial Narrow" w:cs="Arial Narrow"/>
-                <w:b w:val="0"/>
-                <w:bCs w:val="0"/>
-              </w:rPr>
-              <w:t xml:space="preserve"> </w:t>
-            </w:r>
-            <w:r>
-              <w:rPr>
-                <w:rFonts w:ascii="Arial Narrow" w:hAnsi="Arial Narrow" w:eastAsia="Arial Narrow" w:cs="Arial Narrow"/>
-                <w:b w:val="0"/>
-                <w:bCs w:val="0"/>
-              </w:rPr>
-              <w:t>Docker, Node.</w:t>
-            </w:r>
-            <w:proofErr w:type="spellStart"/>
-            <w:r>
-              <w:rPr>
-                <w:rFonts w:ascii="Arial Narrow" w:hAnsi="Arial Narrow" w:eastAsia="Arial Narrow" w:cs="Arial Narrow"/>
-                <w:b w:val="0"/>
-                <w:bCs w:val="0"/>
-              </w:rPr>
-              <w:t>js</w:t>
-            </w:r>
-            <w:proofErr w:type="spellEnd"/>
-            <w:r>
-              <w:rPr>
-                <w:rFonts w:ascii="Arial Narrow" w:hAnsi="Arial Narrow" w:eastAsia="Arial Narrow" w:cs="Arial Narrow"/>
-                <w:b w:val="0"/>
-                <w:bCs w:val="0"/>
-              </w:rPr>
-              <w:t>, Custom</w:t>
-            </w:r>
-          </w:p>
-          <w:p wp14:textId="516AA795">
-            <w:pPr>
-              <w:pStyle w:val="TableTextBold"/>
-              <w:spacing w:before="20" w:after="20"/>
-              <w:rPr>
-                <w:rFonts w:ascii="Arial Narrow" w:hAnsi="Arial Narrow" w:eastAsia="Arial Narrow" w:cs="Arial Narrow"/>
-                <w:b w:val="0"/>
-                <w:bCs w:val="0"/>
-              </w:rPr>
-            </w:pPr>
-            <w:r>
-              <w:rPr>
-                <w:rFonts w:ascii="Arial Narrow" w:hAnsi="Arial Narrow" w:eastAsia="Arial Narrow" w:cs="Arial Narrow"/>
-              </w:rPr>
-              <w:t>Frameworks:</w:t>
-            </w:r>
-            <w:r>
-              <w:rPr>
-                <w:rFonts w:ascii="Arial Narrow" w:hAnsi="Arial Narrow" w:eastAsia="Arial Narrow" w:cs="Arial Narrow"/>
-                <w:b w:val="0"/>
-                <w:bCs w:val="0"/>
-              </w:rPr>
-              <w:t xml:space="preserve"> MVC, </w:t>
-            </w:r>
-            <w:proofErr w:type="spellStart"/>
-            <w:r>
-              <w:rPr>
-                <w:rFonts w:ascii="Arial Narrow" w:hAnsi="Arial Narrow" w:eastAsia="Arial Narrow" w:cs="Arial Narrow"/>
-                <w:b w:val="0"/>
-                <w:bCs w:val="0"/>
-              </w:rPr>
-              <w:t>ASP.Net</w:t>
-            </w:r>
-            <w:proofErr w:type="spellEnd"/>
-            <w:r>
-              <w:rPr>
-                <w:rFonts w:ascii="Arial Narrow" w:hAnsi="Arial Narrow" w:eastAsia="Arial Narrow" w:cs="Arial Narrow"/>
-                <w:b w:val="0"/>
-                <w:bCs w:val="0"/>
-              </w:rPr>
-              <w:t xml:space="preserve"> (Core)</w:t>
-            </w:r>
-            <w:r>
-              <w:rPr>
-                <w:rFonts w:ascii="Arial Narrow" w:hAnsi="Arial Narrow" w:eastAsia="Arial Narrow" w:cs="Arial Narrow"/>
-                <w:b w:val="0"/>
-                <w:bCs w:val="0"/>
-              </w:rPr>
-              <w:t>, Razor, React</w:t>
-            </w:r>
-            <w:r>
-              <w:rPr>
-                <w:rFonts w:ascii="Arial Narrow" w:hAnsi="Arial Narrow" w:eastAsia="Arial Narrow" w:cs="Arial Narrow"/>
-                <w:b w:val="0"/>
-                <w:bCs w:val="0"/>
-              </w:rPr>
-              <w:t>, WinForms</w:t>
-            </w:r>
-            <w:r>
-              <w:rPr>
-                <w:rFonts w:ascii="Arial Narrow" w:hAnsi="Arial Narrow" w:eastAsia="Arial Narrow" w:cs="Arial Narrow"/>
-                <w:b w:val="0"/>
-                <w:bCs w:val="0"/>
-              </w:rPr>
-              <w:t>, WPF, WF (Windows Workflow Foundation), WCF</w:t>
-            </w:r>
-          </w:p>
-          <w:p wp14:textId="28AB9151">
-            <w:pPr>
-              <w:pStyle w:val="TableTextBold"/>
-              <w:spacing w:before="20" w:after="20"/>
-              <w:rPr>
-                <w:rFonts w:ascii="Times New Roman" w:hAnsi="Times New Roman"/>
-              </w:rPr>
-            </w:pPr>
-            <w:r>
-              <w:rPr>
-                <w:rFonts w:ascii="Arial Narrow" w:hAnsi="Arial Narrow" w:eastAsia="Arial Narrow" w:cs="Arial Narrow"/>
-              </w:rPr>
-              <w:t>Protocols:</w:t>
-            </w:r>
-            <w:r>
-              <w:rPr>
-                <w:rFonts w:ascii="Arial Narrow" w:hAnsi="Arial Narrow" w:eastAsia="Arial Narrow" w:cs="Arial Narrow"/>
-                <w:b w:val="0"/>
-                <w:bCs w:val="0"/>
-              </w:rPr>
-              <w:t xml:space="preserve"> </w:t>
-            </w:r>
-            <w:r>
-              <w:rPr>
-                <w:rFonts w:ascii="Arial Narrow" w:hAnsi="Arial Narrow" w:eastAsia="Arial Narrow" w:cs="Arial Narrow"/>
-                <w:b w:val="0"/>
-                <w:bCs w:val="0"/>
-              </w:rPr>
-              <w:t xml:space="preserve">HTTP, HTTP2, </w:t>
-            </w:r>
-            <w:r>
-              <w:rPr>
-                <w:rFonts w:ascii="Arial Narrow" w:hAnsi="Arial Narrow" w:eastAsia="Arial Narrow" w:cs="Arial Narrow"/>
-                <w:b w:val="0"/>
-                <w:bCs w:val="0"/>
-              </w:rPr>
-              <w:t xml:space="preserve">REST API, .Net Remoting, </w:t>
-            </w:r>
-            <w:proofErr w:type="spellStart"/>
-            <w:r>
-              <w:rPr>
-                <w:rFonts w:ascii="Arial Narrow" w:hAnsi="Arial Narrow" w:eastAsia="Arial Narrow" w:cs="Arial Narrow"/>
-                <w:b w:val="0"/>
-                <w:bCs w:val="0"/>
-              </w:rPr>
-              <w:t>gRPC</w:t>
-            </w:r>
-            <w:proofErr w:type="spellEnd"/>
-            <w:r>
-              <w:rPr>
-                <w:rFonts w:ascii="Arial Narrow" w:hAnsi="Arial Narrow" w:eastAsia="Arial Narrow" w:cs="Arial Narrow"/>
-                <w:b w:val="0"/>
-                <w:bCs w:val="0"/>
-              </w:rPr>
-              <w:t>, WAMP-proto, OAuth2, SAML, RS232, TCP, UDP</w:t>
+                <w:rFonts w:eastAsia="Times New Roman" w:ascii="Times New Roman" w:hAnsi="Times New Roman"/>
+              </w:rPr>
+              <w:t>A challenging but quiet software engineering role involving creativity and learning.</w:t>
             </w:r>
           </w:p>
         </w:tc>
@@ -1130,22 +650,279 @@
         <w:trPr/>
         <w:tc>
           <w:tcPr>
-            <w:tcW w:w="10552" w:type="dxa"/>
+            <w:tcW w:w="10551" w:type="dxa"/>
             <w:gridSpan w:val="4"/>
             <w:tcBorders/>
-            <w:shd w:val="clear" w:color="auto" w:fill="DBE5F1" w:themeFill="accent1" w:themeFillTint="33"/>
-            <w:tcMar/>
+            <w:shd w:color="auto" w:fill="DBE5F1" w:themeFill="accent1" w:themeFillTint="33" w:val="clear"/>
           </w:tcPr>
           <w:p>
             <w:pPr>
               <w:pStyle w:val="TableTextBold"/>
-              <w:rPr>
-                <w:rFonts w:ascii="Times New Roman" w:hAnsi="Times New Roman" w:eastAsia="Times New Roman" w:cs="Times New Roman"/>
+              <w:widowControl w:val="false"/>
+              <w:spacing w:before="20" w:after="20"/>
+              <w:rPr>
+                <w:rFonts w:ascii="Times New Roman" w:hAnsi="Times New Roman"/>
               </w:rPr>
             </w:pPr>
             <w:r>
               <w:rPr>
+                <w:rFonts w:ascii="Times New Roman" w:hAnsi="Times New Roman"/>
+              </w:rPr>
+              <w:t>Professional Summary:</w:t>
+            </w:r>
+          </w:p>
+        </w:tc>
+      </w:tr>
+      <w:tr>
+        <w:trPr>
+          <w:trHeight w:val="1502" w:hRule="atLeast"/>
+        </w:trPr>
+        <w:tc>
+          <w:tcPr>
+            <w:tcW w:w="10551" w:type="dxa"/>
+            <w:gridSpan w:val="4"/>
+            <w:tcBorders/>
+            <w:shd w:color="auto" w:fill="auto" w:val="clear"/>
+          </w:tcPr>
+          <w:p>
+            <w:pPr>
+              <w:pStyle w:val="Tabletextnarrative"/>
+              <w:widowControl w:val="false"/>
+              <w:spacing w:before="60" w:after="0"/>
+              <w:rPr>
+                <w:rFonts w:ascii="Times New Roman" w:hAnsi="Times New Roman" w:eastAsia="Times New Roman"/>
+              </w:rPr>
+            </w:pPr>
+            <w:r>
+              <w:rPr>
+                <w:rFonts w:eastAsia="Times New Roman" w:ascii="Times New Roman" w:hAnsi="Times New Roman"/>
+              </w:rPr>
+              <w:t>Strong programming knowledge in C# implementation using Requirements, Specifications and Constraints</w:t>
+            </w:r>
+            <w:r>
+              <w:rPr/>
+              <w:br/>
+            </w:r>
+            <w:r>
+              <w:rPr>
+                <w:rFonts w:eastAsia="Times New Roman" w:ascii="Times New Roman" w:hAnsi="Times New Roman"/>
+              </w:rPr>
+              <w:t>Strong experience in employing Unit Testing (MSTest, xUnit, NUnit) as part of the System / Subsystem Design</w:t>
+            </w:r>
+            <w:r>
+              <w:rPr/>
+              <w:br/>
+            </w:r>
+            <w:r>
+              <w:rPr>
+                <w:rFonts w:eastAsia="Times New Roman" w:ascii="Times New Roman" w:hAnsi="Times New Roman"/>
+              </w:rPr>
+              <w:t>Training and extensive experience developing applications and services for remote clients with limited contact</w:t>
+            </w:r>
+            <w:r>
+              <w:rPr/>
+              <w:br/>
+            </w:r>
+            <w:r>
+              <w:rPr>
+                <w:rFonts w:eastAsia="Times New Roman" w:ascii="Times New Roman" w:hAnsi="Times New Roman"/>
+              </w:rPr>
+              <w:t>Strong algorithm design skills in Object Oriented Programming (OOP), SOLID, and Software Development Life Cycle (SDLC)</w:t>
+            </w:r>
+            <w:r>
+              <w:rPr/>
+              <w:br/>
+            </w:r>
+            <w:r>
+              <w:rPr>
+                <w:rFonts w:eastAsia="Times New Roman" w:ascii="Times New Roman" w:hAnsi="Times New Roman"/>
+              </w:rPr>
+              <w:t>Experience with cross-platform transmitting, converting, and processing of real-time data from various sources</w:t>
+            </w:r>
+            <w:r>
+              <w:rPr/>
+              <w:br/>
+            </w:r>
+            <w:r>
+              <w:rPr>
+                <w:rFonts w:eastAsia="Times New Roman" w:ascii="Times New Roman" w:hAnsi="Times New Roman"/>
+              </w:rPr>
+              <w:t>Roles included Software Engineer, Full Stack Developer, Software Analyst, User Consultant, and Technical Support</w:t>
+            </w:r>
+          </w:p>
+        </w:tc>
+      </w:tr>
+      <w:tr>
+        <w:trPr/>
+        <w:tc>
+          <w:tcPr>
+            <w:tcW w:w="10551" w:type="dxa"/>
+            <w:gridSpan w:val="4"/>
+            <w:tcBorders/>
+            <w:shd w:color="auto" w:fill="DBE5F1" w:themeFill="accent1" w:themeFillTint="33" w:val="clear"/>
+          </w:tcPr>
+          <w:p>
+            <w:pPr>
+              <w:pStyle w:val="TableTextBold"/>
+              <w:widowControl w:val="false"/>
+              <w:spacing w:before="20" w:after="20"/>
+              <w:rPr>
+                <w:rFonts w:ascii="Times New Roman" w:hAnsi="Times New Roman"/>
+              </w:rPr>
+            </w:pPr>
+            <w:r>
+              <w:rPr>
+                <w:rFonts w:ascii="Times New Roman" w:hAnsi="Times New Roman"/>
+              </w:rPr>
+              <w:t>Skills Summary:</w:t>
+            </w:r>
+          </w:p>
+        </w:tc>
+      </w:tr>
+      <w:tr>
+        <w:trPr>
+          <w:trHeight w:val="1508" w:hRule="atLeast"/>
+        </w:trPr>
+        <w:tc>
+          <w:tcPr>
+            <w:tcW w:w="10551" w:type="dxa"/>
+            <w:gridSpan w:val="4"/>
+            <w:tcBorders/>
+            <w:shd w:color="auto" w:fill="auto" w:val="clear"/>
+          </w:tcPr>
+          <w:p>
+            <w:pPr>
+              <w:pStyle w:val="TableTextBold"/>
+              <w:widowControl w:val="false"/>
+              <w:spacing w:before="20" w:after="20"/>
+              <w:rPr>
+                <w:b w:val="false"/>
+                <w:b w:val="false"/>
+                <w:bCs w:val="false"/>
+              </w:rPr>
+            </w:pPr>
+            <w:r>
+              <w:rPr>
+                <w:b w:val="false"/>
+                <w:bCs w:val="false"/>
+              </w:rPr>
+              <w:t>Databases: Microsoft SQL, SQLite, MySQL, PostgreSQL, Access and Redis</w:t>
+            </w:r>
+          </w:p>
+          <w:p>
+            <w:pPr>
+              <w:pStyle w:val="TableTextBold"/>
+              <w:widowControl w:val="false"/>
+              <w:rPr>
+                <w:b w:val="false"/>
+                <w:b w:val="false"/>
+                <w:bCs w:val="false"/>
+              </w:rPr>
+            </w:pPr>
+            <w:r>
+              <w:rPr>
+                <w:b w:val="false"/>
+                <w:bCs w:val="false"/>
+              </w:rPr>
+              <w:t>OS: Microsoft Windows, Linux (Ubuntu, RedHat / RHEL, CentOS, Fedora), Microsoft Server and Android</w:t>
+            </w:r>
+          </w:p>
+          <w:p>
+            <w:pPr>
+              <w:pStyle w:val="TableTextBold"/>
+              <w:widowControl w:val="false"/>
+              <w:rPr>
+                <w:b w:val="false"/>
+                <w:b w:val="false"/>
+                <w:bCs w:val="false"/>
+              </w:rPr>
+            </w:pPr>
+            <w:r>
+              <w:rPr>
+                <w:b w:val="false"/>
+                <w:bCs w:val="false"/>
+              </w:rPr>
+              <w:t>Programming Languages: C# (Framework, Standard &amp; Core), HTML, CSS, JavaScript, SQL, XML, JSON, Typescript, Python, Java</w:t>
+            </w:r>
+          </w:p>
+          <w:p>
+            <w:pPr>
+              <w:pStyle w:val="TableTextBold"/>
+              <w:widowControl w:val="false"/>
+              <w:rPr>
+                <w:b w:val="false"/>
+                <w:b w:val="false"/>
+                <w:bCs w:val="false"/>
+              </w:rPr>
+            </w:pPr>
+            <w:r>
+              <w:rPr>
+                <w:b w:val="false"/>
+                <w:bCs w:val="false"/>
+              </w:rPr>
+              <w:t>Servers: IIS, IIS Express, Docker, Node.js, Apache, Custom</w:t>
+            </w:r>
+          </w:p>
+          <w:p>
+            <w:pPr>
+              <w:pStyle w:val="TableTextBold"/>
+              <w:widowControl w:val="false"/>
+              <w:rPr>
+                <w:b w:val="false"/>
+                <w:b w:val="false"/>
+                <w:bCs w:val="false"/>
+              </w:rPr>
+            </w:pPr>
+            <w:r>
+              <w:rPr>
+                <w:b w:val="false"/>
+                <w:bCs w:val="false"/>
+              </w:rPr>
+              <w:t>Frameworks: MVC, ASP.Net (Core), Razor, React, WinForms, WPF, WF (Windows Workflow Foundation), WCF</w:t>
+            </w:r>
+          </w:p>
+          <w:p>
+            <w:pPr>
+              <w:pStyle w:val="TableTextBold"/>
+              <w:widowControl w:val="false"/>
+              <w:spacing w:before="20" w:after="20"/>
+              <w:rPr>
+                <w:b w:val="false"/>
+                <w:b w:val="false"/>
+                <w:bCs w:val="false"/>
+              </w:rPr>
+            </w:pPr>
+            <w:r>
+              <w:rPr>
+                <w:b w:val="false"/>
+                <w:bCs w:val="false"/>
+              </w:rPr>
+              <w:t>Protocols: HTTP, HTTP2, REST API, OAuth2, SAML, TCP, UDP, .Net Remoting, gRPC, RS232, WAMP-proto</w:t>
+            </w:r>
+          </w:p>
+        </w:tc>
+      </w:tr>
+      <w:tr>
+        <w:trPr/>
+        <w:tc>
+          <w:tcPr>
+            <w:tcW w:w="10551" w:type="dxa"/>
+            <w:gridSpan w:val="4"/>
+            <w:tcBorders/>
+            <w:shd w:color="auto" w:fill="DBE5F1" w:themeFill="accent1" w:themeFillTint="33" w:val="clear"/>
+          </w:tcPr>
+          <w:p>
+            <w:pPr>
+              <w:pStyle w:val="TableTextBold"/>
+              <w:widowControl w:val="false"/>
+              <w:spacing w:before="20" w:after="20"/>
+              <w:rPr>
                 <w:rFonts w:ascii="Times New Roman" w:hAnsi="Times New Roman" w:eastAsia="Times New Roman" w:cs="Times New Roman"/>
+              </w:rPr>
+            </w:pPr>
+            <w:r>
+              <w:rPr>
+                <w:rFonts w:eastAsia="Times New Roman" w:cs="Times New Roman" w:ascii="Times New Roman" w:hAnsi="Times New Roman"/>
               </w:rPr>
               <w:t>Training / Certifications:</w:t>
             </w:r>
@@ -1156,39 +933,31 @@
         <w:trPr/>
         <w:tc>
           <w:tcPr>
-            <w:tcW w:w="10552" w:type="dxa"/>
+            <w:tcW w:w="10551" w:type="dxa"/>
             <w:gridSpan w:val="4"/>
             <w:tcBorders/>
-            <w:shd w:val="clear" w:color="auto" w:fill="auto"/>
-            <w:tcMar/>
+            <w:shd w:color="auto" w:fill="auto" w:val="clear"/>
           </w:tcPr>
           <w:p>
             <w:pPr>
               <w:pStyle w:val="TableText1"/>
+              <w:widowControl w:val="false"/>
               <w:spacing w:before="60" w:after="0"/>
               <w:rPr>
                 <w:rFonts w:eastAsia="Times New Roman"/>
               </w:rPr>
             </w:pPr>
-            <w:proofErr w:type="spellStart"/>
             <w:r>
               <w:rPr>
                 <w:rFonts w:eastAsia="Times New Roman"/>
               </w:rPr>
-              <w:t>ASP.Net</w:t>
-            </w:r>
-            <w:proofErr w:type="spellEnd"/>
-            <w:r>
-              <w:rPr>
-                <w:rFonts w:eastAsia="Times New Roman"/>
-              </w:rPr>
-              <w:t xml:space="preserve"> Core, Migrating to Micro-services, UML Essentials, Web Applications, React, Presenting Presentations, Problem Decomposition. Government Trainings: Standard DevSecOps, JMPS, JMPS Micro-kernel</w:t>
+              <w:t>ASP.Net Core, Migrating to Micro-services, UML Essentials, Web Applications, React, Presenting Presentations, Problem Decomposition</w:t>
             </w:r>
           </w:p>
         </w:tc>
       </w:tr>
     </w:tbl>
-    <w:p xmlns:wp14="http://schemas.microsoft.com/office/word/2010/wordml" wp14:textId="77777777">
+    <w:p>
       <w:pPr>
         <w:pStyle w:val="Tabletextnarrative"/>
         <w:rPr>
@@ -1197,59 +966,63 @@
           <w:bCs/>
         </w:rPr>
       </w:pPr>
+      <w:r>
+        <w:rPr>
+          <w:b/>
+          <w:bCs/>
+        </w:rPr>
+      </w:r>
     </w:p>
-    <w:p xmlns:wp14="http://schemas.microsoft.com/office/word/2010/wordml" wp14:textId="4E2EDCC9">
+    <w:p>
       <w:pPr>
         <w:pStyle w:val="Callouttext"/>
         <w:rPr>
           <w:rFonts w:ascii="Arial Narrow" w:hAnsi="Arial Narrow" w:eastAsia="Arial Narrow" w:cs="Arial Narrow"/>
-          <w:b w:val="0"/>
-          <w:bCs w:val="0"/>
-          <w:i w:val="0"/>
-          <w:iCs w:val="0"/>
-          <w:caps w:val="0"/>
-          <w:smallCaps w:val="0"/>
-          <w:noProof w:val="0"/>
-          <w:color w:val="000000" w:themeColor="text1" w:themeTint="FF" w:themeShade="FF"/>
+          <w:b w:val="false"/>
+          <w:b w:val="false"/>
+          <w:bCs w:val="false"/>
+          <w:i w:val="false"/>
+          <w:i w:val="false"/>
+          <w:iCs w:val="false"/>
+          <w:caps w:val="false"/>
+          <w:smallCaps w:val="false"/>
+          <w:color w:val="000000" w:themeColor="text1" w:themeShade="ff" w:themeTint="ff"/>
           <w:sz w:val="20"/>
           <w:szCs w:val="20"/>
           <w:lang w:val="en-US"/>
         </w:rPr>
       </w:pPr>
-      <w:proofErr w:type="spellStart"/>
-      <w:r>
-        <w:rPr>
-          <w:b w:val="1"/>
-          <w:bCs w:val="1"/>
-          <w:i w:val="0"/>
-          <w:iCs w:val="0"/>
-          <w:noProof w:val="0"/>
+      <w:r>
+        <w:rPr>
+          <w:b/>
+          <w:bCs/>
+          <w:i w:val="false"/>
+          <w:iCs w:val="false"/>
           <w:lang w:val="en-US"/>
         </w:rPr>
         <w:t>TrustedQA</w:t>
       </w:r>
-      <w:proofErr w:type="spellEnd"/>
-      <w:r>
-        <w:rPr>
-          <w:noProof w:val="0"/>
+      <w:r>
+        <w:rPr>
           <w:lang w:val="en-US"/>
         </w:rPr>
         <w:t>, 11800 Michael Faraday Dr, Reston, VA 20190</w:t>
       </w:r>
     </w:p>
-    <w:p xmlns:wp14="http://schemas.microsoft.com/office/word/2010/wordml" wp14:textId="21F9707E">
+    <w:p>
       <w:pPr>
         <w:pStyle w:val="Callouttext"/>
         <w:rPr>
           <w:rFonts w:ascii="Arial Narrow" w:hAnsi="Arial Narrow" w:eastAsia="Arial Narrow" w:cs="Arial Narrow"/>
-          <w:b w:val="1"/>
-          <w:bCs w:val="1"/>
-          <w:i w:val="0"/>
-          <w:iCs w:val="0"/>
-          <w:caps w:val="0"/>
-          <w:smallCaps w:val="0"/>
-          <w:noProof w:val="0"/>
-          <w:color w:val="000000" w:themeColor="text1" w:themeTint="FF" w:themeShade="FF"/>
+          <w:b/>
+          <w:b/>
+          <w:bCs/>
+          <w:i w:val="false"/>
+          <w:i w:val="false"/>
+          <w:iCs w:val="false"/>
+          <w:caps w:val="false"/>
+          <w:smallCaps w:val="false"/>
+          <w:color w:val="000000" w:themeColor="text1" w:themeShade="ff" w:themeTint="ff"/>
           <w:sz w:val="20"/>
           <w:szCs w:val="20"/>
           <w:lang w:val="en-US"/>
@@ -1257,299 +1030,602 @@
       </w:pPr>
       <w:r>
         <w:rPr>
-          <w:b w:val="1"/>
-          <w:bCs w:val="1"/>
-          <w:noProof w:val="0"/>
+          <w:b/>
+          <w:bCs/>
           <w:lang w:val="en-US"/>
         </w:rPr>
         <w:t xml:space="preserve">Senior Software </w:t>
       </w:r>
-      <w:bookmarkStart w:name="_Int_30c4wuFY" w:id="579098678"/>
-      <w:r>
-        <w:rPr>
-          <w:b w:val="1"/>
-          <w:bCs w:val="1"/>
-          <w:noProof w:val="0"/>
+      <w:bookmarkStart w:id="1" w:name="_Int_30c4wuFY"/>
+      <w:r>
+        <w:rPr>
+          <w:b/>
+          <w:bCs/>
           <w:lang w:val="en-US"/>
         </w:rPr>
         <w:t>Engineer :</w:t>
       </w:r>
-      <w:bookmarkEnd w:id="579098678"/>
-      <w:r>
-        <w:rPr>
-          <w:b w:val="1"/>
-          <w:bCs w:val="1"/>
-          <w:noProof w:val="0"/>
+      <w:bookmarkEnd w:id="1"/>
+      <w:r>
+        <w:rPr>
+          <w:b/>
+          <w:bCs/>
           <w:lang w:val="en-US"/>
         </w:rPr>
-        <w:t xml:space="preserve"> July 26, 2021 - Present</w:t>
+        <w:t xml:space="preserve"> July 26, 2021 – </w:t>
+      </w:r>
+      <w:r>
+        <w:rPr>
+          <w:rFonts w:eastAsia="Arial Narrow" w:cs="Arial Narrow"/>
+          <w:b/>
+          <w:bCs/>
+          <w:i w:val="false"/>
+          <w:iCs w:val="false"/>
+          <w:caps w:val="false"/>
+          <w:smallCaps w:val="false"/>
+          <w:color w:val="000000" w:themeColor="text1" w:themeShade="ff" w:themeTint="ff"/>
+          <w:sz w:val="20"/>
+          <w:szCs w:val="20"/>
+          <w:lang w:val="en-US"/>
+        </w:rPr>
+        <w:t>June 23, 2022</w:t>
       </w:r>
     </w:p>
-    <w:p xmlns:wp14="http://schemas.microsoft.com/office/word/2010/wordml" wp14:textId="2F6ED43E">
+    <w:p>
       <w:pPr>
         <w:pStyle w:val="Callouttext"/>
+        <w:numPr>
+          <w:ilvl w:val="0"/>
+          <w:numId w:val="2"/>
+        </w:numPr>
+        <w:rPr>
+          <w:i w:val="false"/>
+          <w:i w:val="false"/>
+          <w:iCs w:val="false"/>
+          <w:lang w:val="en-US"/>
+        </w:rPr>
+      </w:pPr>
+      <w:r>
+        <w:rPr>
+          <w:b/>
+          <w:bCs/>
+          <w:i w:val="false"/>
+          <w:iCs w:val="false"/>
+          <w:lang w:val="en-US"/>
+        </w:rPr>
+        <w:t>Spalding AIBI</w:t>
+      </w:r>
+      <w:r>
+        <w:rPr>
+          <w:b w:val="false"/>
+          <w:bCs w:val="false"/>
+          <w:i w:val="false"/>
+          <w:iCs w:val="false"/>
+          <w:lang w:val="en-US"/>
+        </w:rPr>
+        <w:t>. NavAir contractor for software maintenance and improvement. Worked with Microsoft C# .NET Framework and Core, SQL, HTML, CSS, SCSS, JavaScript, XML, JSON, React, Node.js, Gulp, Docker, Jenkins, OpenShift</w:t>
+      </w:r>
+    </w:p>
+    <w:p>
+      <w:pPr>
+        <w:pStyle w:val="Callouttext"/>
+        <w:rPr>
+          <w:lang w:val="en-US"/>
+        </w:rPr>
+      </w:pPr>
+      <w:r>
+        <w:rPr>
+          <w:lang w:val="en-US"/>
+        </w:rPr>
+      </w:r>
+    </w:p>
+    <w:p>
+      <w:pPr>
+        <w:pStyle w:val="Callouttext"/>
+        <w:rPr>
+          <w:rFonts w:ascii="Arial Narrow" w:hAnsi="Arial Narrow" w:eastAsia="Arial Narrow" w:cs="Arial Narrow"/>
+          <w:b w:val="false"/>
+          <w:b w:val="false"/>
+          <w:bCs w:val="false"/>
+          <w:i w:val="false"/>
+          <w:i w:val="false"/>
+          <w:iCs w:val="false"/>
+          <w:caps w:val="false"/>
+          <w:smallCaps w:val="false"/>
+          <w:color w:val="000000" w:themeColor="text1" w:themeShade="ff" w:themeTint="ff"/>
+          <w:sz w:val="20"/>
+          <w:szCs w:val="20"/>
+          <w:lang w:val="en-US"/>
+        </w:rPr>
+      </w:pPr>
+      <w:r>
+        <w:rPr>
+          <w:b/>
+          <w:bCs/>
+          <w:i w:val="false"/>
+          <w:iCs w:val="false"/>
+          <w:lang w:val="en-US"/>
+        </w:rPr>
+        <w:t>Omnigo</w:t>
+      </w:r>
+      <w:r>
+        <w:rPr>
+          <w:lang w:val="en-US"/>
+        </w:rPr>
+        <w:t>, 10430 Baur Blvd St. Louis, MO 63132</w:t>
+      </w:r>
+    </w:p>
+    <w:p>
+      <w:pPr>
+        <w:pStyle w:val="Callouttext"/>
+        <w:rPr>
+          <w:rFonts w:ascii="Arial Narrow" w:hAnsi="Arial Narrow" w:eastAsia="Arial Narrow" w:cs="Arial Narrow"/>
+          <w:b/>
+          <w:b/>
+          <w:bCs/>
+          <w:i w:val="false"/>
+          <w:i w:val="false"/>
+          <w:iCs w:val="false"/>
+          <w:caps w:val="false"/>
+          <w:smallCaps w:val="false"/>
+          <w:color w:val="000000" w:themeColor="text1" w:themeShade="ff" w:themeTint="ff"/>
+          <w:sz w:val="20"/>
+          <w:szCs w:val="20"/>
+          <w:lang w:val="en-US"/>
+        </w:rPr>
+      </w:pPr>
+      <w:r>
+        <w:rPr>
+          <w:b/>
+          <w:bCs/>
+          <w:i w:val="false"/>
+          <w:iCs w:val="false"/>
+          <w:lang w:val="en-US"/>
+        </w:rPr>
+        <w:t xml:space="preserve">Senior Software </w:t>
+      </w:r>
+      <w:bookmarkStart w:id="2" w:name="_Int_b2nxQlgr"/>
+      <w:r>
+        <w:rPr>
+          <w:b/>
+          <w:bCs/>
+          <w:i w:val="false"/>
+          <w:iCs w:val="false"/>
+          <w:lang w:val="en-US"/>
+        </w:rPr>
+        <w:t>Engineer :</w:t>
+      </w:r>
+      <w:bookmarkEnd w:id="2"/>
+      <w:r>
+        <w:rPr>
+          <w:b/>
+          <w:bCs/>
+          <w:i w:val="false"/>
+          <w:iCs w:val="false"/>
+          <w:lang w:val="en-US"/>
+        </w:rPr>
+        <w:t xml:space="preserve"> August 26, 2020 to July 21, 2021</w:t>
+      </w:r>
+    </w:p>
+    <w:p>
+      <w:pPr>
+        <w:pStyle w:val="Callouttext"/>
+        <w:rPr/>
+      </w:pPr>
+      <w:r>
+        <w:rPr>
+          <w:i w:val="false"/>
+          <w:iCs w:val="false"/>
+          <w:lang w:val="en-US"/>
+        </w:rPr>
+        <w:t>Internet services development and maintenance in C#, ASP.Net Core, Razor, Entity Framework including scaffolding, SQL, HTML, JavaScript, CSS, and Gulp. Experience with Redis using StackExchange Redis .Net client and AWS Cloud storage upload. Client API integration with TraQ6 and TraQ7 for import and export.</w:t>
+      </w:r>
+    </w:p>
+    <w:p>
+      <w:pPr>
+        <w:pStyle w:val="Callouttext"/>
+        <w:rPr>
+          <w:i w:val="false"/>
+          <w:i w:val="false"/>
+          <w:iCs w:val="false"/>
+          <w:lang w:val="en-US"/>
+        </w:rPr>
+      </w:pPr>
+      <w:r>
+        <w:rPr>
+          <w:i w:val="false"/>
+          <w:iCs w:val="false"/>
+          <w:lang w:val="en-US"/>
+        </w:rPr>
+      </w:r>
+    </w:p>
+    <w:p>
+      <w:pPr>
+        <w:pStyle w:val="Callouttext"/>
+        <w:rPr>
+          <w:b/>
+          <w:b/>
+          <w:bCs/>
+        </w:rPr>
+      </w:pPr>
+      <w:r>
+        <w:rPr>
+          <w:b/>
+          <w:bCs/>
+          <w:i w:val="false"/>
+          <w:iCs w:val="false"/>
+        </w:rPr>
+        <w:t>Department of Navy</w:t>
+      </w:r>
+      <w:r>
+        <w:rPr/>
+        <w:t>, 575 L Ave Ste 1, Point Mugu, CA 93042</w:t>
+      </w:r>
+    </w:p>
+    <w:p>
+      <w:pPr>
+        <w:pStyle w:val="Tabletextnarrative"/>
+        <w:rPr>
+          <w:b/>
+          <w:b/>
+          <w:bCs/>
+        </w:rPr>
+      </w:pPr>
+      <w:r>
+        <w:rPr>
+          <w:b/>
+          <w:bCs/>
+        </w:rPr>
+        <w:t xml:space="preserve">Computer Scientist, DP-4 : January 22, 2019 to </w:t>
+      </w:r>
+      <w:r>
+        <w:rPr>
+          <w:rFonts w:cs="Arial"/>
+          <w:b/>
+          <w:bCs/>
+          <w:sz w:val="20"/>
+          <w:szCs w:val="20"/>
+        </w:rPr>
+        <w:t>November 22, 2019</w:t>
+      </w:r>
+    </w:p>
+    <w:p>
+      <w:pPr>
+        <w:pStyle w:val="Tabletextnarrative"/>
+        <w:rPr/>
+      </w:pPr>
+      <w:r>
+        <w:rPr/>
+        <w:t>Filling various roles with the Naval Air Warfare Center Weapons Division (NAWC-WD) for developing, maintaining and converting code to .Net and micro-services for future improvements that will assist those who serve our country.</w:t>
+      </w:r>
+    </w:p>
+    <w:p>
+      <w:pPr>
+        <w:pStyle w:val="Tabletextnarrative"/>
         <w:numPr>
           <w:ilvl w:val="0"/>
           <w:numId w:val="4"/>
         </w:numPr>
-        <w:rPr>
-          <w:i w:val="0"/>
-          <w:iCs w:val="0"/>
-          <w:noProof w:val="0"/>
-          <w:lang w:val="en-US"/>
-        </w:rPr>
-      </w:pPr>
-      <w:r>
-        <w:rPr>
-          <w:b w:val="1"/>
-          <w:bCs w:val="1"/>
-          <w:i w:val="0"/>
-          <w:iCs w:val="0"/>
-          <w:noProof w:val="0"/>
-          <w:lang w:val="en-US"/>
-        </w:rPr>
-        <w:t>Spalding AIBI</w:t>
-      </w:r>
-      <w:r>
-        <w:rPr>
-          <w:b w:val="0"/>
-          <w:bCs w:val="0"/>
-          <w:i w:val="0"/>
-          <w:iCs w:val="0"/>
-          <w:noProof w:val="0"/>
-          <w:lang w:val="en-US"/>
-        </w:rPr>
-        <w:t>. NavAir contractor working with Microsoft C# .NET Framework and Core, SQL, HTML, CSS, SCSS, JavaScript, XML, JSON, React, Node.js, Gulp, Docker, Jenkins, OpenShift</w:t>
+        <w:rPr/>
+      </w:pPr>
+      <w:r>
+        <w:rPr>
+          <w:b/>
+        </w:rPr>
+        <w:t>E2-C/D</w:t>
+      </w:r>
+      <w:r>
+        <w:rPr/>
+        <w:t>. Helping to maintain JMPS software add-ins, eventually converting to .NET and the future goal of moving to micro-services.</w:t>
       </w:r>
     </w:p>
-    <w:p xmlns:wp14="http://schemas.microsoft.com/office/word/2010/wordml" wp14:textId="552FA83E">
+    <w:p>
+      <w:pPr>
+        <w:pStyle w:val="Tabletextnarrative"/>
+        <w:numPr>
+          <w:ilvl w:val="0"/>
+          <w:numId w:val="4"/>
+        </w:numPr>
+        <w:rPr/>
+      </w:pPr>
+      <w:r>
+        <w:rPr>
+          <w:b/>
+        </w:rPr>
+        <w:t>SPEARR</w:t>
+      </w:r>
+      <w:r>
+        <w:rPr/>
+        <w:t>. Supported with DotNet Core experience, micro-services development and worked toward utilizing Kafka as a repository and eventual replacement for a large dynamic database. Tasks included fully understanding micro-services architecture, documenting important design patterns &amp; standards, orchestration, messaging, logging, monitoring, utilization of Docker in both Linux and Windows environments, and planning for testing via unit-testing, integration testing, and end-to-end testing.</w:t>
+      </w:r>
+    </w:p>
+    <w:p>
+      <w:pPr>
+        <w:pStyle w:val="Tabletextnarrative"/>
+        <w:rPr>
+          <w:b/>
+          <w:b/>
+          <w:bCs/>
+        </w:rPr>
+      </w:pPr>
+      <w:r>
+        <w:rPr>
+          <w:b/>
+          <w:bCs/>
+        </w:rPr>
+      </w:r>
+    </w:p>
+    <w:p>
       <w:pPr>
         <w:pStyle w:val="Callouttext"/>
         <w:rPr>
-          <w:noProof w:val="0"/>
-          <w:lang w:val="en-US"/>
-        </w:rPr>
-      </w:pPr>
+          <w:b/>
+          <w:b/>
+          <w:bCs/>
+        </w:rPr>
+      </w:pPr>
+      <w:r>
+        <w:rPr>
+          <w:b/>
+          <w:bCs/>
+        </w:rPr>
+        <w:t>Smartronix, Inc.</w:t>
+      </w:r>
+      <w:r>
+        <w:rPr>
+          <w:bCs/>
+        </w:rPr>
+        <w:t>,</w:t>
+      </w:r>
+      <w:r>
+        <w:rPr>
+          <w:shd w:fill="FFFFFF" w:val="clear"/>
+        </w:rPr>
+        <w:t xml:space="preserve"> 770-828 Paseo Camarillo, Camarillo, CA 93010</w:t>
+      </w:r>
     </w:p>
-    <w:p xmlns:wp14="http://schemas.microsoft.com/office/word/2010/wordml" wp14:textId="162E1342">
+    <w:p>
+      <w:pPr>
+        <w:pStyle w:val="Tabletextnarrative"/>
+        <w:rPr>
+          <w:b/>
+          <w:b/>
+          <w:bCs/>
+        </w:rPr>
+      </w:pPr>
+      <w:r>
+        <w:rPr>
+          <w:b/>
+          <w:bCs/>
+          <w:iCs/>
+        </w:rPr>
+        <w:t xml:space="preserve">Software Engineer II : </w:t>
+      </w:r>
+      <w:r>
+        <w:rPr>
+          <w:b/>
+          <w:bCs/>
+        </w:rPr>
+        <w:t>August 15, 2015 to January 21, 2019</w:t>
+      </w:r>
+    </w:p>
+    <w:p>
+      <w:pPr>
+        <w:pStyle w:val="Tabletextnarrative"/>
+        <w:spacing w:before="0" w:after="0"/>
+        <w:rPr/>
+      </w:pPr>
+      <w:r>
+        <w:rPr/>
+        <w:t>Supported ETIRMS with the Naval Air Warfare Center Weapons Division (NAWC-WD), Point Mugu, CA. Performed software engineering with Agile for supporting various Navy aircraft, weapons systems, and other existing or newly developed applications and tools. Tasks included designing and integrating new external interfaces (supporting multiple clients, vendors and platforms), VB6 conversion to C#, code analysis, requirements analysis, unit testing, debugging, use case creation, and regular expressions. Utilized C#, Java, VB6, C/C++, WinForms, WPF, IDL, COM, XML, SQL, MSTest, Microsoft Word, Access, Excel, PowerPoint, and Visual Studio 2005- 2017, Unity3D HoloLens, SharePoint, Rational Rose, ClearCase, and Great Migrations.</w:t>
+      </w:r>
+    </w:p>
+    <w:p>
       <w:pPr>
         <w:pStyle w:val="Callouttext"/>
         <w:rPr>
-          <w:rFonts w:ascii="Arial Narrow" w:hAnsi="Arial Narrow" w:eastAsia="Arial Narrow" w:cs="Arial Narrow"/>
-          <w:b w:val="0"/>
-          <w:bCs w:val="0"/>
-          <w:i w:val="0"/>
-          <w:iCs w:val="0"/>
-          <w:caps w:val="0"/>
-          <w:smallCaps w:val="0"/>
-          <w:noProof w:val="0"/>
-          <w:color w:val="000000" w:themeColor="text1" w:themeTint="FF" w:themeShade="FF"/>
-          <w:sz w:val="20"/>
-          <w:szCs w:val="20"/>
-          <w:lang w:val="en-US"/>
-        </w:rPr>
-      </w:pPr>
-      <w:proofErr w:type="spellStart"/>
-      <w:r>
-        <w:rPr>
-          <w:b w:val="1"/>
-          <w:bCs w:val="1"/>
-          <w:i w:val="0"/>
-          <w:iCs w:val="0"/>
-          <w:noProof w:val="0"/>
-          <w:lang w:val="en-US"/>
-        </w:rPr>
-        <w:t>Omnigo</w:t>
-      </w:r>
-      <w:proofErr w:type="spellEnd"/>
-      <w:r>
-        <w:rPr>
-          <w:noProof w:val="0"/>
-          <w:lang w:val="en-US"/>
-        </w:rPr>
-        <w:t>, 10430 Baur Blvd St. Louis, MO 63132</w:t>
+          <w:b/>
+          <w:b/>
+        </w:rPr>
+      </w:pPr>
+      <w:r>
+        <w:rPr>
+          <w:b/>
+        </w:rPr>
+      </w:r>
+      <w:r>
+        <w:br w:type="page"/>
       </w:r>
     </w:p>
-    <w:p xmlns:wp14="http://schemas.microsoft.com/office/word/2010/wordml" wp14:textId="3E6C87E0">
+    <w:p>
       <w:pPr>
         <w:pStyle w:val="Callouttext"/>
         <w:rPr>
-          <w:rFonts w:ascii="Arial Narrow" w:hAnsi="Arial Narrow" w:eastAsia="Arial Narrow" w:cs="Arial Narrow"/>
-          <w:b w:val="1"/>
-          <w:bCs w:val="1"/>
-          <w:i w:val="0"/>
-          <w:iCs w:val="0"/>
-          <w:caps w:val="0"/>
-          <w:smallCaps w:val="0"/>
-          <w:noProof w:val="0"/>
-          <w:color w:val="000000" w:themeColor="text1" w:themeTint="FF" w:themeShade="FF"/>
-          <w:sz w:val="20"/>
-          <w:szCs w:val="20"/>
-          <w:lang w:val="en-US"/>
-        </w:rPr>
-      </w:pPr>
-      <w:r>
-        <w:rPr>
-          <w:b w:val="1"/>
-          <w:bCs w:val="1"/>
-          <w:i w:val="0"/>
-          <w:iCs w:val="0"/>
-          <w:noProof w:val="0"/>
-          <w:lang w:val="en-US"/>
-        </w:rPr>
-        <w:t xml:space="preserve">Senior Software </w:t>
-      </w:r>
-      <w:bookmarkStart w:name="_Int_b2nxQlgr" w:id="1101098166"/>
-      <w:r>
-        <w:rPr>
-          <w:b w:val="1"/>
-          <w:bCs w:val="1"/>
-          <w:i w:val="0"/>
-          <w:iCs w:val="0"/>
-          <w:noProof w:val="0"/>
-          <w:lang w:val="en-US"/>
-        </w:rPr>
-        <w:t>Engineer :</w:t>
-      </w:r>
-      <w:bookmarkEnd w:id="1101098166"/>
-      <w:r>
-        <w:rPr>
-          <w:b w:val="1"/>
-          <w:bCs w:val="1"/>
-          <w:i w:val="0"/>
-          <w:iCs w:val="0"/>
-          <w:noProof w:val="0"/>
-          <w:lang w:val="en-US"/>
-        </w:rPr>
-        <w:t xml:space="preserve"> August 26, 2020 to July 21, 2021</w:t>
+          <w:b/>
+          <w:b/>
+        </w:rPr>
+      </w:pPr>
+      <w:r>
+        <w:rPr>
+          <w:b/>
+        </w:rPr>
+        <w:t>AeroVironment Inc.</w:t>
+      </w:r>
+      <w:r>
+        <w:rPr/>
+        <w:t>, 900 Innovators Way, Simi Valley, CA 93065</w:t>
       </w:r>
     </w:p>
-    <w:p xmlns:wp14="http://schemas.microsoft.com/office/word/2010/wordml" wp14:textId="46310124">
-      <w:pPr>
-        <w:pStyle w:val="Callouttext"/>
-      </w:pPr>
-      <w:r>
-        <w:rPr>
-          <w:i w:val="0"/>
-          <w:iCs w:val="0"/>
-          <w:noProof w:val="0"/>
-          <w:lang w:val="en-US"/>
-        </w:rPr>
-        <w:t xml:space="preserve">Internet services development and maintenance in C#, </w:t>
-      </w:r>
-      <w:proofErr w:type="spellStart"/>
-      <w:r>
-        <w:rPr>
-          <w:i w:val="0"/>
-          <w:iCs w:val="0"/>
-          <w:noProof w:val="0"/>
-          <w:lang w:val="en-US"/>
-        </w:rPr>
-        <w:t>ASP.Net</w:t>
-      </w:r>
-      <w:proofErr w:type="spellEnd"/>
-      <w:r>
-        <w:rPr>
-          <w:i w:val="0"/>
-          <w:iCs w:val="0"/>
-          <w:noProof w:val="0"/>
-          <w:lang w:val="en-US"/>
-        </w:rPr>
-        <w:t xml:space="preserve"> Core, Razor, Entity Framework including scaffolding, SQL, HTML, JavaScript, CSS, and Gulp. Experience with Redis using StackExchange Redis </w:t>
-      </w:r>
-      <w:proofErr w:type="spellStart"/>
-      <w:r>
-        <w:rPr>
-          <w:i w:val="0"/>
-          <w:iCs w:val="0"/>
-          <w:noProof w:val="0"/>
-          <w:lang w:val="en-US"/>
-        </w:rPr>
-        <w:t>.Net</w:t>
-      </w:r>
-      <w:proofErr w:type="spellEnd"/>
-      <w:r>
-        <w:rPr>
-          <w:i w:val="0"/>
-          <w:iCs w:val="0"/>
-          <w:noProof w:val="0"/>
-          <w:lang w:val="en-US"/>
-        </w:rPr>
-        <w:t xml:space="preserve"> client and AWS Cloud storage upload. Client API integration with TraQ6 and TraQ7 for import and export.</w:t>
+    <w:p>
+      <w:pPr>
+        <w:pStyle w:val="Tabletextnarrative"/>
+        <w:rPr>
+          <w:b/>
+          <w:b/>
+          <w:bCs/>
+        </w:rPr>
+      </w:pPr>
+      <w:r>
+        <w:rPr>
+          <w:b/>
+          <w:bCs/>
+          <w:iCs/>
+        </w:rPr>
+        <w:t>Software Engineer II</w:t>
+      </w:r>
+      <w:r>
+        <w:rPr>
+          <w:b/>
+          <w:bCs/>
+        </w:rPr>
+        <w:t xml:space="preserve">  : February 1, 2011 to September 30, 2013</w:t>
       </w:r>
     </w:p>
-    <w:p xmlns:wp14="http://schemas.microsoft.com/office/word/2010/wordml" wp14:textId="7A5DC376">
-      <w:pPr>
-        <w:pStyle w:val="Callouttext"/>
-        <w:rPr>
-          <w:i w:val="0"/>
-          <w:iCs w:val="0"/>
-          <w:noProof w:val="0"/>
-          <w:lang w:val="en-US"/>
-        </w:rPr>
-      </w:pPr>
-    </w:p>
-    <w:p xmlns:wp14="http://schemas.microsoft.com/office/word/2010/wordml" wp14:textId="4EAEBFD4">
-      <w:pPr>
-        <w:pStyle w:val="Callouttext"/>
-        <w:rPr>
-          <w:b w:val="1"/>
-          <w:b/>
-          <w:bCs w:val="1"/>
-        </w:rPr>
-      </w:pPr>
-      <w:r>
-        <w:rPr>
-          <w:b w:val="1"/>
-          <w:bCs w:val="1"/>
-          <w:i w:val="0"/>
-          <w:iCs w:val="0"/>
-        </w:rPr>
-        <w:t>Department of Navy</w:t>
-      </w:r>
-      <w:r>
-        <w:rPr/>
-        <w:t>, 575 L Ave Ste 1, Point Mugu, CA 93042</w:t>
-      </w:r>
-    </w:p>
-    <w:p xmlns:wp14="http://schemas.microsoft.com/office/word/2010/wordml" wp14:textId="77777777">
-      <w:pPr>
-        <w:pStyle w:val="Tabletextnarrative"/>
-        <w:rPr>
-          <w:b/>
-          <w:b/>
-          <w:bCs/>
-        </w:rPr>
-      </w:pPr>
-      <w:r>
-        <w:rPr>
-          <w:b/>
-          <w:bCs/>
-        </w:rPr>
-        <w:t xml:space="preserve">Computer Scientist, DP-4 : January 22, 2019 to </w:t>
-      </w:r>
-      <w:r>
-        <w:rPr>
-          <w:rFonts w:cs="Arial"/>
-          <w:b/>
-          <w:bCs/>
-          <w:sz w:val="20"/>
-          <w:szCs w:val="20"/>
-        </w:rPr>
-        <w:t>November 22, 2019</w:t>
-      </w:r>
-    </w:p>
-    <w:p xmlns:wp14="http://schemas.microsoft.com/office/word/2010/wordml" wp14:textId="77777777">
+    <w:p>
       <w:pPr>
         <w:pStyle w:val="Tabletextnarrative"/>
         <w:rPr/>
       </w:pPr>
       <w:r>
         <w:rPr/>
-        <w:t>Filling various roles with the Naval Air Warfare Center Weapons Division (NAWC-WD) for developing, maintaining and converting code to .Net and micro-services for future improvements that will assist those who serve our country.</w:t>
+        <w:t>Performed software design, programming, and maintenance in C#, VB.Net, C, and C++ for various existing and newly developed applications. Handled maintenance and implementation of FalconView Map Application plugins used for communicating with simulators and actual Small Unmanned Air Vehicles (SUAVs) using serial, UDP, and TCP protocols both open and proprietary. Developed object-oriented flight simulators in C# and Unity3D. Created various software libraries (DTED, UDP packet communications, and debugging/testing tools) and helped develop a unique, simple to use, GIS desktop application supporting dozens of map types and geo-referenced entities. Implemented programming libraries based off ICDs, RFCs, and white papers. This job also included working with embedded Linux and Windows operating systems.</w:t>
       </w:r>
     </w:p>
-    <w:p xmlns:wp14="http://schemas.microsoft.com/office/word/2010/wordml" wp14:textId="77777777">
+    <w:p>
+      <w:pPr>
+        <w:pStyle w:val="Tabletextnarrative"/>
+        <w:rPr/>
+      </w:pPr>
+      <w:r>
+        <w:rPr/>
+      </w:r>
+    </w:p>
+    <w:p>
+      <w:pPr>
+        <w:pStyle w:val="Callouttext"/>
+        <w:rPr>
+          <w:b/>
+          <w:b/>
+        </w:rPr>
+      </w:pPr>
+      <w:r>
+        <w:rPr>
+          <w:b/>
+        </w:rPr>
+        <w:t>Johnson Service Group Inc.</w:t>
+      </w:r>
+      <w:r>
+        <w:rPr/>
+        <w:t xml:space="preserve">, 23901 Calabasas Rd Suite 2068, Calabasas, CA 91302 ph. (818) 815-1810 </w:t>
+      </w:r>
+      <w:r>
+        <w:rPr>
+          <w:b/>
+        </w:rPr>
+        <w:t xml:space="preserve"> </w:t>
+      </w:r>
+    </w:p>
+    <w:p>
+      <w:pPr>
+        <w:pStyle w:val="Tabletextnarrative"/>
+        <w:rPr>
+          <w:b/>
+          <w:b/>
+          <w:bCs/>
+        </w:rPr>
+      </w:pPr>
+      <w:r>
+        <w:rPr>
+          <w:b/>
+          <w:bCs/>
+          <w:iCs/>
+        </w:rPr>
+        <w:t>Windows Developer,</w:t>
+      </w:r>
+      <w:r>
+        <w:rPr>
+          <w:b/>
+          <w:bCs/>
+        </w:rPr>
+        <w:t xml:space="preserve"> Contractor  : June 10, 2010 to January 31, 2011</w:t>
+      </w:r>
+    </w:p>
+    <w:p>
+      <w:pPr>
+        <w:pStyle w:val="Tabletextnarrative"/>
+        <w:rPr/>
+      </w:pPr>
+      <w:r>
+        <w:rPr/>
+        <w:t>Contracted to work for AeroVironment, Inc., in Simi Valley, CA as a Windows Developer and GIS Specialist. Performed maintenance of legacy FalconView plugins used for communicating with simulators and actual SUAVs using serial, UDP, and TCP protocols both open and proprietary.</w:t>
+      </w:r>
+    </w:p>
+    <w:p>
+      <w:pPr>
+        <w:pStyle w:val="Tabletextnarrative"/>
+        <w:rPr/>
+      </w:pPr>
+      <w:r>
+        <w:rPr/>
+      </w:r>
+    </w:p>
+    <w:p>
+      <w:pPr>
+        <w:pStyle w:val="Callouttext"/>
+        <w:rPr/>
+      </w:pPr>
+      <w:r>
+        <w:rPr>
+          <w:b/>
+        </w:rPr>
+        <w:t>General Networks Corporation (GNC)</w:t>
+      </w:r>
+      <w:r>
+        <w:rPr/>
+        <w:t>, 3524 Ocean View Blvd, Glendale, CA 91208 ph. (818) 249-1962</w:t>
+      </w:r>
+    </w:p>
+    <w:p>
+      <w:pPr>
+        <w:pStyle w:val="Tabletextnarrative"/>
+        <w:rPr>
+          <w:b/>
+          <w:b/>
+        </w:rPr>
+      </w:pPr>
+      <w:r>
+        <w:rPr>
+          <w:b/>
+          <w:bCs/>
+          <w:iCs/>
+        </w:rPr>
+        <w:t>Application Consultant</w:t>
+      </w:r>
+      <w:r>
+        <w:rPr>
+          <w:b/>
+        </w:rPr>
+        <w:t xml:space="preserve"> : </w:t>
+      </w:r>
+      <w:r>
+        <w:rPr>
+          <w:b/>
+          <w:bCs/>
+        </w:rPr>
+        <w:t>February 6, 2008 to April 30, 2009</w:t>
+      </w:r>
+    </w:p>
+    <w:p>
+      <w:pPr>
+        <w:pStyle w:val="Tabletextnarrative"/>
+        <w:rPr/>
+      </w:pPr>
+      <w:r>
+        <w:rPr/>
+        <w:t>Filled roles in various project development and management positions with emphasis on software engineering using C# and VB.Net for primarily developing software for WSS and Microsoft SharePoint Server 2007. Filled IT technical support roles for various contracting companies.</w:t>
+      </w:r>
+    </w:p>
+    <w:p>
       <w:pPr>
         <w:pStyle w:val="Tabletextnarrative"/>
         <w:numPr>
@@ -1561,15 +1637,18 @@
       <w:r>
         <w:rPr>
           <w:b/>
-        </w:rPr>
-        <w:t>E2-C/D</w:t>
+          <w:bCs/>
+          <w:i/>
+          <w:iCs/>
+        </w:rPr>
+        <w:t>(Lead Software Engineer, Dependable Logistics Solutions, Los Angeles, CA).</w:t>
       </w:r>
       <w:r>
         <w:rPr/>
-        <w:t>. Helping to maintain JMPS software add-ins, eventually converting to .NET and the future goal of moving to micro-services.</w:t>
+        <w:t xml:space="preserve"> Developed a custom Microsoft SharePoint solution to add and selectively update the metadata of potentially millions of customer transaction records with minimal impact on system performance while providing fault-tolerance, error recovery/reporting and process recovery in the event of server failure. Added instant messaging capabilities to Microsoft SharePoint allowing staff to receive IM notifications of client interactions permitting faster response times and better record keeping. Implemented a multi-threaded Windows service that processed thousands of e-mails with minimal latency before passing the modified results to a Microsoft SharePoint e-mail management system.</w:t>
       </w:r>
     </w:p>
-    <w:p xmlns:wp14="http://schemas.microsoft.com/office/word/2010/wordml" wp14:textId="77777777">
+    <w:p>
       <w:pPr>
         <w:pStyle w:val="Tabletextnarrative"/>
         <w:numPr>
@@ -1581,300 +1660,23 @@
       <w:r>
         <w:rPr>
           <w:b/>
-        </w:rPr>
-        <w:t>SPEARR</w:t>
+          <w:bCs/>
+          <w:i/>
+          <w:iCs/>
+        </w:rPr>
+        <w:t>(Software Engineer, The Pacific Bridge Companies, Monrovia, CA).</w:t>
       </w:r>
       <w:r>
         <w:rPr/>
-        <w:t>. Supported with DotNet Core experience, micro-services development and worked toward utilizing Kafka as a repository and eventual replacement for a large dynamic database. Tasks included fully understanding micro-services architecture, documenting important design patterns &amp; standards, orchestration, messaging, logging, monitoring, utilization of Docker in both Linux and Windows environments, and planning for testing via unit-testing, integration testing, and end-to-end testing.</w:t>
-      </w:r>
-    </w:p>
-    <w:p xmlns:wp14="http://schemas.microsoft.com/office/word/2010/wordml" wp14:textId="77777777">
-      <w:pPr>
-        <w:pStyle w:val="Tabletextnarrative"/>
-        <w:rPr>
-          <w:b/>
-          <w:b/>
-          <w:bCs/>
-        </w:rPr>
-      </w:pPr>
-      <w:r>
-        <w:rPr>
-          <w:b/>
-          <w:bCs/>
-        </w:rPr>
-      </w:r>
-    </w:p>
-    <w:p xmlns:wp14="http://schemas.microsoft.com/office/word/2010/wordml" wp14:textId="77777777">
-      <w:pPr>
-        <w:pStyle w:val="Callouttext"/>
-        <w:rPr>
-          <w:b/>
-          <w:b/>
-          <w:bCs/>
-        </w:rPr>
-      </w:pPr>
-      <w:r>
-        <w:rPr>
-          <w:b/>
-          <w:bCs/>
-        </w:rPr>
-        <w:t>Smartronix, Inc.</w:t>
-      </w:r>
-      <w:r>
-        <w:rPr>
-          <w:bCs/>
-        </w:rPr>
-        <w:t>,</w:t>
-      </w:r>
-      <w:r>
-        <w:rPr>
-          <w:shd w:val="clear" w:fill="FFFFFF"/>
-        </w:rPr>
-        <w:t xml:space="preserve"> 770-828 Paseo Camarillo, Camarillo, CA 93010 ph. (805) 482-6020</w:t>
-      </w:r>
-      <w:r>
-        <w:rPr>
-          <w:b/>
-          <w:shd w:val="clear" w:fill="FFFFFF"/>
-        </w:rPr>
-        <w:t xml:space="preserve">  </w:t>
-      </w:r>
-    </w:p>
-    <w:p xmlns:wp14="http://schemas.microsoft.com/office/word/2010/wordml" wp14:textId="77777777">
-      <w:pPr>
-        <w:pStyle w:val="Tabletextnarrative"/>
-        <w:rPr>
-          <w:b/>
-          <w:b/>
-          <w:bCs/>
-        </w:rPr>
-      </w:pPr>
-      <w:r>
-        <w:rPr>
-          <w:b/>
-          <w:bCs/>
-          <w:iCs/>
-        </w:rPr>
-        <w:t xml:space="preserve">Software Engineer II : </w:t>
-      </w:r>
-      <w:r>
-        <w:rPr>
-          <w:b/>
-          <w:bCs/>
-        </w:rPr>
-        <w:t>August 15, 2015 to January 21, 2019</w:t>
-      </w:r>
-    </w:p>
-    <w:p xmlns:wp14="http://schemas.microsoft.com/office/word/2010/wordml" wp14:textId="2D4D21DE">
-      <w:pPr>
-        <w:pStyle w:val="Tabletextnarrative"/>
-        <w:spacing w:before="0" w:after="0"/>
-      </w:pPr>
-      <w:r>
-        <w:rPr/>
-        <w:t>Supported ETIRMS with the Naval Air Warfare Center Weapons Division (NAWC-WD), Point Mugu, CA. Performed software engineering with Agile for supporting various Navy aircraft, weapons systems, and other existing or newly developed applications and tools. Tasks included designing and integrating new external interfaces (supporting multiple clients, vendors and platforms), VB6 conversion to C#, code analysis, requirements analysis, unit testing, debugging, use case creation, and regular expressions. Utilized C#, Java, VB6, C/C++, WinForms, WPF, IDL, COM, XML, SQL, MSTest, Microsoft Word, Access, Excel, PowerPoint, and Visual Studio 2005- 2017, Unity3D HoloLens, SharePoint, Rational Rose, ClearCase, and Great Migrations.</w:t>
+        <w:t xml:space="preserve"> Developed a solution to map data from one specially designed PDF document to another different PDF document. The final intention was to populate Microsoft SharePoint forms with data from given PDFs and to also use data stored in Microsoft SharePoint to dynamically generate other PDFs.</w:t>
       </w:r>
     </w:p>
     <w:p>
-      <w:pPr>
-        <w:pStyle w:val="Tabletextnarrative"/>
-      </w:pPr>
-    </w:p>
-    <w:p xmlns:wp14="http://schemas.microsoft.com/office/word/2010/wordml" wp14:textId="77777777">
-      <w:pPr>
-        <w:pStyle w:val="Callouttext"/>
-        <w:rPr>
-          <w:b/>
-          <w:b/>
-        </w:rPr>
-      </w:pPr>
-      <w:r>
-        <w:rPr>
-          <w:b/>
-        </w:rPr>
-        <w:t>AeroVironment Inc.</w:t>
-      </w:r>
-      <w:r>
-        <w:rPr/>
-        <w:t>, 900 Innovators Way, Simi Valley, CA 93065 ph. (805) 581-2187</w:t>
-      </w:r>
-    </w:p>
-    <w:p xmlns:wp14="http://schemas.microsoft.com/office/word/2010/wordml" wp14:textId="77777777">
-      <w:pPr>
-        <w:pStyle w:val="Tabletextnarrative"/>
-        <w:rPr>
-          <w:b/>
-          <w:b/>
-          <w:bCs/>
-        </w:rPr>
-      </w:pPr>
-      <w:r>
-        <w:rPr>
-          <w:b/>
-          <w:bCs/>
-          <w:iCs/>
-        </w:rPr>
-        <w:t>Software Engineer II</w:t>
-      </w:r>
-      <w:r>
-        <w:rPr>
-          <w:b/>
-          <w:bCs/>
-        </w:rPr>
-        <w:t xml:space="preserve">  : February 1, 2011 to September 30, 2013</w:t>
-      </w:r>
-    </w:p>
-    <w:p xmlns:wp14="http://schemas.microsoft.com/office/word/2010/wordml" wp14:textId="77777777">
-      <w:pPr>
-        <w:pStyle w:val="Tabletextnarrative"/>
-        <w:rPr/>
-      </w:pPr>
-      <w:r>
-        <w:rPr/>
-        <w:t>Performed software design, programming, and maintenance in C#, VB.Net, C, and C++ for various existing and newly developed applications. Handled maintenance and implementation of FalconView Map Application plugins used for communicating with simulators and actual Small Unmanned Air Vehicles (SUAVs) using serial, UDP, and TCP protocols both open and proprietary. Developed object-oriented flight simulators in C# and Unity3D. Created various software libraries (DTED, UDP packet communications, and debugging/testing tools) and helped develop a unique, simple to use, GIS desktop application supporting dozens of map types and geo-referenced entities. Implemented programming libraries based off ICDs, RFCs, and white papers. This job also included working with embedded Linux and Windows operating systems.</w:t>
-      </w:r>
-    </w:p>
-    <w:p xmlns:wp14="http://schemas.microsoft.com/office/word/2010/wordml" wp14:textId="77777777">
-      <w:pPr>
-        <w:pStyle w:val="Tabletextnarrative"/>
-        <w:rPr/>
-      </w:pPr>
-      <w:r>
-        <w:rPr/>
-      </w:r>
-    </w:p>
-    <w:p xmlns:wp14="http://schemas.microsoft.com/office/word/2010/wordml" wp14:textId="77777777">
-      <w:pPr>
-        <w:pStyle w:val="Callouttext"/>
-        <w:rPr>
-          <w:b/>
-          <w:b/>
-        </w:rPr>
-      </w:pPr>
-      <w:r>
-        <w:rPr>
-          <w:b/>
-        </w:rPr>
-        <w:t>Johnson Service Group Inc.</w:t>
-      </w:r>
-      <w:r>
-        <w:rPr/>
-        <w:t xml:space="preserve">, 23901 Calabasas Rd Suite 2068, Calabasas, CA 91302 ph. (818) 815-1810 </w:t>
-      </w:r>
-      <w:r>
-        <w:rPr>
-          <w:b/>
-        </w:rPr>
-        <w:t xml:space="preserve"> </w:t>
-      </w:r>
-    </w:p>
-    <w:p xmlns:wp14="http://schemas.microsoft.com/office/word/2010/wordml" wp14:textId="77777777">
-      <w:pPr>
-        <w:pStyle w:val="Tabletextnarrative"/>
-        <w:rPr>
-          <w:b/>
-          <w:b/>
-          <w:bCs/>
-        </w:rPr>
-      </w:pPr>
-      <w:r>
-        <w:rPr>
-          <w:b/>
-          <w:bCs/>
-          <w:iCs/>
-        </w:rPr>
-        <w:t>Windows Developer,</w:t>
-      </w:r>
-      <w:r>
-        <w:rPr>
-          <w:b/>
-          <w:bCs/>
-        </w:rPr>
-        <w:t xml:space="preserve"> Contractor  : June 10, 2010 to January 31, 2011</w:t>
-      </w:r>
-    </w:p>
-    <w:p xmlns:wp14="http://schemas.microsoft.com/office/word/2010/wordml" wp14:textId="77777777">
-      <w:pPr>
-        <w:pStyle w:val="Tabletextnarrative"/>
-        <w:rPr/>
-      </w:pPr>
-      <w:r>
-        <w:rPr/>
-        <w:t>Contracted to work for AeroVironment, Inc., in Simi Valley, CA as a Windows Developer and GIS Specialist. Performed maintenance of legacy FalconView plugins used for communicating with simulators and actual SUAVs using serial, UDP, and TCP protocols both open and proprietary.</w:t>
-      </w:r>
-    </w:p>
-    <w:p xmlns:wp14="http://schemas.microsoft.com/office/word/2010/wordml" wp14:textId="77777777">
-      <w:pPr>
-        <w:pStyle w:val="Tabletextnarrative"/>
-        <w:rPr/>
-      </w:pPr>
-      <w:r>
-        <w:rPr/>
-      </w:r>
-    </w:p>
-    <w:p xmlns:wp14="http://schemas.microsoft.com/office/word/2010/wordml" wp14:textId="77777777">
-      <w:pPr>
-        <w:pStyle w:val="Callouttext"/>
-        <w:rPr/>
-      </w:pPr>
-      <w:r>
-        <w:rPr>
-          <w:b/>
-        </w:rPr>
-        <w:t>General Networks Corporation (GNC)</w:t>
-      </w:r>
-      <w:r>
-        <w:rPr/>
-        <w:t>, 3524 Ocean View Blvd, Glendale, CA 91208 ph. (818) 249-1962</w:t>
-      </w:r>
-    </w:p>
-    <w:p xmlns:wp14="http://schemas.microsoft.com/office/word/2010/wordml" wp14:textId="77777777">
-      <w:pPr>
-        <w:pStyle w:val="Tabletextnarrative"/>
-        <w:rPr>
-          <w:b/>
-          <w:b/>
-        </w:rPr>
-      </w:pPr>
-      <w:r>
-        <w:rPr>
-          <w:b/>
-          <w:bCs/>
-          <w:iCs/>
-        </w:rPr>
-        <w:t>Application Consultant</w:t>
-      </w:r>
-      <w:r>
-        <w:rPr>
-          <w:b/>
-        </w:rPr>
-        <w:t xml:space="preserve"> : </w:t>
-      </w:r>
-      <w:r>
-        <w:rPr>
-          <w:b/>
-          <w:bCs/>
-        </w:rPr>
-        <w:t>February 6, 2008 to April 30, 2009</w:t>
-      </w:r>
-    </w:p>
-    <w:p xmlns:wp14="http://schemas.microsoft.com/office/word/2010/wordml" wp14:textId="77777777">
-      <w:pPr>
-        <w:pStyle w:val="Tabletextnarrative"/>
-        <w:rPr/>
-      </w:pPr>
-      <w:r>
-        <w:rPr/>
-        <w:t>Filled roles in various project development and management positions with emphasis on software engineering using C# and VB.Net for primarily developing software for WSS and Microsoft SharePoint Server 2007. Filled IT technical support roles for various contracting companies.</w:t>
-      </w:r>
-    </w:p>
-    <w:p xmlns:wp14="http://schemas.microsoft.com/office/word/2010/wordml" wp14:textId="77777777">
       <w:pPr>
         <w:pStyle w:val="Tabletextnarrative"/>
         <w:numPr>
           <w:ilvl w:val="0"/>
-          <w:numId w:val="2"/>
+          <w:numId w:val="3"/>
         </w:numPr>
         <w:rPr/>
       </w:pPr>
@@ -1885,19 +1687,19 @@
           <w:i/>
           <w:iCs/>
         </w:rPr>
-        <w:t>(Lead Software Engineer, Dependable Logistics Solutions, Los Angeles, CA).</w:t>
+        <w:t>(Software Engineer, Warner Brothers Studios, Burbank, CA).</w:t>
       </w:r>
       <w:r>
         <w:rPr/>
-        <w:t xml:space="preserve"> Developed a custom Microsoft SharePoint solution to add and selectively update the metadata of potentially millions of customer transaction records with minimal impact on system performance while providing fault-tolerance, error recovery/reporting and process recovery in the event of server failure. Added instant messaging capabilities to Microsoft SharePoint allowing staff to receive IM notifications of client interactions permitting faster response times and better record keeping. Implemented a multi-threaded Windows service that processed thousands of e-mails with minimal latency before passing the modified results to a Microsoft SharePoint e-mail management system.</w:t>
+        <w:t xml:space="preserve"> Provided Hummingbird / OpenText eDocs support and maintenance using VB.Net.</w:t>
       </w:r>
     </w:p>
-    <w:p xmlns:wp14="http://schemas.microsoft.com/office/word/2010/wordml" wp14:textId="77777777">
+    <w:p>
       <w:pPr>
         <w:pStyle w:val="Tabletextnarrative"/>
         <w:numPr>
           <w:ilvl w:val="0"/>
-          <w:numId w:val="2"/>
+          <w:numId w:val="3"/>
         </w:numPr>
         <w:rPr/>
       </w:pPr>
@@ -1908,52 +1710,6 @@
           <w:i/>
           <w:iCs/>
         </w:rPr>
-        <w:t>(Software Engineer, The Pacific Bridge Companies, Monrovia, CA).</w:t>
-      </w:r>
-      <w:r>
-        <w:rPr/>
-        <w:t xml:space="preserve"> Developed a solution to map data from one specially designed PDF document to another different PDF document. The final intention was to populate Microsoft SharePoint forms with data from given PDFs and to also use data stored in Microsoft SharePoint to dynamically generate other PDFs.</w:t>
-      </w:r>
-    </w:p>
-    <w:p xmlns:wp14="http://schemas.microsoft.com/office/word/2010/wordml" wp14:textId="77777777">
-      <w:pPr>
-        <w:pStyle w:val="Tabletextnarrative"/>
-        <w:numPr>
-          <w:ilvl w:val="0"/>
-          <w:numId w:val="2"/>
-        </w:numPr>
-        <w:rPr/>
-      </w:pPr>
-      <w:r>
-        <w:rPr>
-          <w:b/>
-          <w:bCs/>
-          <w:i/>
-          <w:iCs/>
-        </w:rPr>
-        <w:t>(Software Engineer, Warner Brothers Studios, Burbank, CA).</w:t>
-      </w:r>
-      <w:r>
-        <w:rPr/>
-        <w:t xml:space="preserve"> Provided Hummingbird / OpenText eDocs support and maintenance using VB.Net.</w:t>
-      </w:r>
-    </w:p>
-    <w:p xmlns:wp14="http://schemas.microsoft.com/office/word/2010/wordml" wp14:textId="77777777">
-      <w:pPr>
-        <w:pStyle w:val="Tabletextnarrative"/>
-        <w:numPr>
-          <w:ilvl w:val="0"/>
-          <w:numId w:val="2"/>
-        </w:numPr>
-        <w:rPr/>
-      </w:pPr>
-      <w:r>
-        <w:rPr>
-          <w:b/>
-          <w:bCs/>
-          <w:i/>
-          <w:iCs/>
-        </w:rPr>
         <w:t>(Software Engineer, Walt Disney Studios, Burbank, CA).</w:t>
       </w:r>
       <w:r>
@@ -1961,7 +1717,7 @@
         <w:t xml:space="preserve"> Provided basic Microsoft SharePoint development to demonstrate Microsoft SharePoint features.</w:t>
       </w:r>
     </w:p>
-    <w:p xmlns:wp14="http://schemas.microsoft.com/office/word/2010/wordml" wp14:textId="77777777">
+    <w:p>
       <w:pPr>
         <w:pStyle w:val="Tabletextnarrative"/>
         <w:rPr/>
@@ -1970,7 +1726,7 @@
         <w:rPr/>
       </w:r>
     </w:p>
-    <w:p xmlns:wp14="http://schemas.microsoft.com/office/word/2010/wordml" wp14:textId="77777777">
+    <w:p>
       <w:pPr>
         <w:pStyle w:val="Callouttext"/>
         <w:rPr/>
@@ -1986,7 +1742,7 @@
         <w:t xml:space="preserve">, Pasadena, CA </w:t>
       </w:r>
     </w:p>
-    <w:p xmlns:wp14="http://schemas.microsoft.com/office/word/2010/wordml" wp14:textId="77777777">
+    <w:p>
       <w:pPr>
         <w:pStyle w:val="Tabletextnarrative"/>
         <w:keepNext w:val="true"/>
@@ -2012,7 +1768,7 @@
         <w:t>June 1, 2007 to January 1, 2008</w:t>
       </w:r>
     </w:p>
-    <w:p xmlns:wp14="http://schemas.microsoft.com/office/word/2010/wordml" wp14:textId="77777777">
+    <w:p>
       <w:pPr>
         <w:pStyle w:val="Tabletextnarrative"/>
         <w:rPr/>
@@ -2022,7 +1778,7 @@
         <w:t>Implemented various Web controls for ASP.Net and developed plug-ins for WordPress, running on a Linux platform, using PHP and MySQL per client specifications and a Java-based multi-file upload control.</w:t>
       </w:r>
     </w:p>
-    <w:p xmlns:wp14="http://schemas.microsoft.com/office/word/2010/wordml" wp14:textId="77777777">
+    <w:p>
       <w:pPr>
         <w:pStyle w:val="Tabletextnarrative"/>
         <w:rPr/>
@@ -2031,7 +1787,7 @@
         <w:rPr/>
       </w:r>
     </w:p>
-    <w:p xmlns:wp14="http://schemas.microsoft.com/office/word/2010/wordml" wp14:textId="77777777">
+    <w:p>
       <w:pPr>
         <w:pStyle w:val="Callouttext"/>
         <w:rPr>
@@ -2050,7 +1806,7 @@
         <w:t>, 70 Dean Knauss Dr, Narragansett, RI 02882 ph. (401) 789-6224</w:t>
       </w:r>
     </w:p>
-    <w:p xmlns:wp14="http://schemas.microsoft.com/office/word/2010/wordml" wp14:textId="77777777">
+    <w:p>
       <w:pPr>
         <w:pStyle w:val="Tabletextnarrative"/>
         <w:rPr>
@@ -2076,79 +1832,33 @@
         <w:t xml:space="preserve">  : February 1, 2002 to May 1, 2007</w:t>
       </w:r>
     </w:p>
-    <w:p xmlns:wp14="http://schemas.microsoft.com/office/word/2010/wordml" wp14:textId="6EEC35DD">
+    <w:p>
       <w:pPr>
         <w:pStyle w:val="Tabletextnarrative"/>
-      </w:pPr>
-      <w:r>
         <w:rPr/>
-        <w:t xml:space="preserve">Developed and maintained numerous GIS applications and tools, including desktop, thin client, and Web services while also helping to maintain the office’s computers and networks. Provided innovative cutting-edge tools and utilities for ESRI ArcGIS 8.2 – 9.2 that easily added local- and Web-based data sources not previously available. Created true animation and timeline extensions that permitted animating any GIS layer with a date and/or time metadata field(s) present and provided methods to create, edit and display geo-mapped data like vector, scalar, geographic shapes, </w:t>
-      </w:r>
-      <w:proofErr w:type="spellStart"/>
+      </w:pPr>
       <w:r>
         <w:rPr/>
-        <w:t>NetCDF</w:t>
-      </w:r>
-      <w:proofErr w:type="spellEnd"/>
-      <w:r>
-        <w:rPr/>
-        <w:t xml:space="preserve">, </w:t>
-      </w:r>
-      <w:proofErr w:type="spellStart"/>
-      <w:r>
-        <w:rPr/>
-        <w:t>OpenDAP</w:t>
-      </w:r>
-      <w:proofErr w:type="spellEnd"/>
-      <w:r>
-        <w:rPr/>
-        <w:t xml:space="preserve">, GRIB, and HDF. Also supported custom WMS layers and </w:t>
-      </w:r>
-      <w:r>
-        <w:rPr/>
-        <w:t>amplified</w:t>
-      </w:r>
-      <w:r>
-        <w:rPr/>
-        <w:t xml:space="preserve"> WFS layers. Helped implement the addition of real-time SOAP messages from another client that would update custom layers on the ArcMap application with search and rescue data.</w:t>
+        <w:t>Developed and maintained numerous GIS applications and tools, including desktop, thin client, and Web services while also helping to maintain the office’s computers and networks. Provided innovative cutting-edge tools and utilities for ESRI ArcGIS 8.2 – 9.2 that easily added local- and Web-based data sources not previously available. Created true animation and timeline extensions that permitted animating any GIS layer with a date and/or time metadata field(s) present and provided methods to create, edit and display geo-mapped data like vector, scalar, geographic shapes, NetCDF, OpenDAP, GRIB, and HDF. Also supported custom WMS layers and amplified WFS layers. Helped implement the addition of real-time SOAP messages from another client that would update custom layers on the ArcMap application with search and rescue data.</w:t>
       </w:r>
     </w:p>
     <w:p>
       <w:pPr>
         <w:pStyle w:val="Tabletextnarrative"/>
-      </w:pPr>
-      <w:r>
         <w:rPr/>
-        <w:t xml:space="preserve">Created interactive Web-based visualization tools and services and utilized HTML, JavaScript, AJAX, C#, Flash 7+, and Flex 2. Aggregated, served, and displayed data such as </w:t>
-      </w:r>
-      <w:proofErr w:type="spellStart"/>
+      </w:pPr>
       <w:r>
         <w:rPr/>
-        <w:t>NetCDF</w:t>
-      </w:r>
-      <w:proofErr w:type="spellEnd"/>
-      <w:r>
-        <w:rPr/>
-        <w:t xml:space="preserve">, WMS, WFS, WCS, </w:t>
-      </w:r>
-      <w:proofErr w:type="spellStart"/>
-      <w:r>
-        <w:rPr/>
-        <w:t>ArcIMS</w:t>
-      </w:r>
-      <w:proofErr w:type="spellEnd"/>
-      <w:r>
-        <w:rPr/>
-        <w:t>, Yahoo Maps, Google Maps, Microsoft Live, and other formats. Implemented C/C++ and C# COM objects for accessing other APIs from Visual Basic 6. Developed code for 3D visualization of underwater terrain, GIS objects, scalar data, wind and water vector fields, plumes, and particle systems using GDI, DirectX, and OpenGL. Implemented programming libraries based off RFCs and white papers.</w:t>
+        <w:t>Created interactive Web-based visualization tools and services and utilized HTML, JavaScript, AJAX, C#, Flash 7+, and Flex 2. Aggregated, served, and displayed data such as NetCDF, WMS, WFS, WCS, ArcIMS, Yahoo Maps, Google Maps, Microsoft Live, and other formats. Implemented C/C++ and C# COM objects for accessing other APIs from Visual Basic 6. Developed code for 3D visualization of underwater terrain, GIS objects, scalar data, wind and water vector fields, plumes, and particle systems using GDI, DirectX, and OpenGL. Implemented programming libraries based off RFCs and white papers.</w:t>
       </w:r>
     </w:p>
     <w:sectPr>
-      <w:headerReference w:type="default" r:id="rId2"/>
-      <w:footerReference w:type="default" r:id="rId3"/>
+      <w:headerReference w:type="default" r:id="rId3"/>
+      <w:footerReference w:type="default" r:id="rId4"/>
       <w:type w:val="nextPage"/>
-      <w:pgSz w:w="12240" w:h="15840" w:orient="portrait"/>
-      <w:pgMar w:top="777" w:right="720" w:bottom="777" w:left="1080" w:header="720" w:footer="720" w:gutter="0"/>
-      <w:pgNumType w:fmt="decimal" w:start="1"/>
+      <w:pgSz w:w="12240" w:h="15840"/>
+      <w:pgMar w:left="1080" w:right="720" w:gutter="0" w:header="720" w:top="777" w:footer="720" w:bottom="777"/>
+      <w:pgNumType w:start="1" w:fmt="decimal"/>
       <w:formProt w:val="false"/>
       <w:titlePg/>
       <w:textDirection w:val="lrTb"/>
@@ -2159,17 +1869,17 @@
 </file>
 
 <file path=word/footer1.xml><?xml version="1.0" encoding="utf-8"?>
-<w:ftr xmlns:o="urn:schemas-microsoft-com:office:office" xmlns:r="http://schemas.openxmlformats.org/officeDocument/2006/relationships" xmlns:v="urn:schemas-microsoft-com:vml" xmlns:w="http://schemas.openxmlformats.org/wordprocessingml/2006/main" xmlns:w10="urn:schemas-microsoft-com:office:word" xmlns:wp="http://schemas.openxmlformats.org/drawingml/2006/wordprocessingDrawing" xmlns:wps="http://schemas.microsoft.com/office/word/2010/wordprocessingShape" xmlns:wpg="http://schemas.microsoft.com/office/word/2010/wordprocessingGroup" xmlns:mc="http://schemas.openxmlformats.org/markup-compatibility/2006" xmlns:wp14="http://schemas.microsoft.com/office/word/2010/wordprocessingDrawing" xmlns:w14="http://schemas.microsoft.com/office/word/2010/wordml" mc:Ignorable="w14 wp14">
+<w:ftr xmlns:o="urn:schemas-microsoft-com:office:office" xmlns:r="http://schemas.openxmlformats.org/officeDocument/2006/relationships" xmlns:v="urn:schemas-microsoft-com:vml" xmlns:w="http://schemas.openxmlformats.org/wordprocessingml/2006/main" xmlns:w10="urn:schemas-microsoft-com:office:word" xmlns:wp="http://schemas.openxmlformats.org/drawingml/2006/wordprocessingDrawing" xmlns:wps="http://schemas.microsoft.com/office/word/2010/wordprocessingShape" xmlns:wpg="http://schemas.microsoft.com/office/word/2010/wordprocessingGroup" xmlns:mc="http://schemas.openxmlformats.org/markup-compatibility/2006" xmlns:wp14="http://schemas.microsoft.com/office/word/2010/wordprocessingDrawing" xmlns:w14="http://schemas.microsoft.com/office/word/2010/wordml" xmlns:w15="http://schemas.microsoft.com/office/word/2012/wordml" mc:Ignorable="w14 wp14 w15">
   <w:sdt>
     <w:sdtPr>
       <w:docPartObj>
         <w:docPartGallery w:val="Page Numbers (Bottom of Page)"/>
         <w:docPartUnique w:val="true"/>
       </w:docPartObj>
-      <w:id w:val="1524990019"/>
+      <w:id w:val="1548562920"/>
     </w:sdtPr>
     <w:sdtContent>
-      <w:p xmlns:wp14="http://schemas.microsoft.com/office/word/2010/wordml" wp14:textId="77777777">
+      <w:p>
         <w:pPr>
           <w:pStyle w:val="Footer"/>
           <w:jc w:val="right"/>
@@ -2181,7 +1891,7 @@
         </w:r>
         <w:r>
           <w:rPr/>
-          <w:instrText> PAGE </w:instrText>
+          <w:instrText xml:space="preserve"> PAGE </w:instrText>
         </w:r>
         <w:r>
           <w:rPr/>
@@ -2198,7 +1908,7 @@
       </w:p>
     </w:sdtContent>
   </w:sdt>
-  <w:p xmlns:wp14="http://schemas.microsoft.com/office/word/2010/wordml" wp14:textId="77777777">
+  <w:p>
     <w:pPr>
       <w:pStyle w:val="Footer"/>
       <w:rPr/>
@@ -2211,20 +1921,21 @@
 </file>
 
 <file path=word/header1.xml><?xml version="1.0" encoding="utf-8"?>
-<w:hdr xmlns:o="urn:schemas-microsoft-com:office:office" xmlns:r="http://schemas.openxmlformats.org/officeDocument/2006/relationships" xmlns:v="urn:schemas-microsoft-com:vml" xmlns:w="http://schemas.openxmlformats.org/wordprocessingml/2006/main" xmlns:w10="urn:schemas-microsoft-com:office:word" xmlns:wp="http://schemas.openxmlformats.org/drawingml/2006/wordprocessingDrawing" xmlns:wps="http://schemas.microsoft.com/office/word/2010/wordprocessingShape" xmlns:wpg="http://schemas.microsoft.com/office/word/2010/wordprocessingGroup" xmlns:mc="http://schemas.openxmlformats.org/markup-compatibility/2006" xmlns:wp14="http://schemas.microsoft.com/office/word/2010/wordprocessingDrawing" xmlns:w14="http://schemas.microsoft.com/office/word/2010/wordml" mc:Ignorable="w14 wp14">
+<w:hdr xmlns:o="urn:schemas-microsoft-com:office:office" xmlns:r="http://schemas.openxmlformats.org/officeDocument/2006/relationships" xmlns:v="urn:schemas-microsoft-com:vml" xmlns:w="http://schemas.openxmlformats.org/wordprocessingml/2006/main" xmlns:w10="urn:schemas-microsoft-com:office:word" xmlns:wp="http://schemas.openxmlformats.org/drawingml/2006/wordprocessingDrawing" xmlns:wps="http://schemas.microsoft.com/office/word/2010/wordprocessingShape" xmlns:wpg="http://schemas.microsoft.com/office/word/2010/wordprocessingGroup" xmlns:mc="http://schemas.openxmlformats.org/markup-compatibility/2006" xmlns:wp14="http://schemas.microsoft.com/office/word/2010/wordprocessingDrawing" xmlns:w14="http://schemas.microsoft.com/office/word/2010/wordml" xmlns:w15="http://schemas.microsoft.com/office/word/2012/wordml" mc:Ignorable="w14 wp14 w15">
   <w:tbl>
     <w:tblPr>
       <w:tblStyle w:val="TableGrid"/>
       <w:tblW w:w="10553" w:type="dxa"/>
       <w:jc w:val="left"/>
       <w:tblInd w:w="-5" w:type="dxa"/>
+      <w:tblLayout w:type="fixed"/>
       <w:tblCellMar>
         <w:top w:w="0" w:type="dxa"/>
         <w:left w:w="108" w:type="dxa"/>
         <w:bottom w:w="0" w:type="dxa"/>
         <w:right w:w="108" w:type="dxa"/>
       </w:tblCellMar>
-      <w:tblLook w:val="04a0" w:firstRow="1" w:lastRow="0" w:firstColumn="1" w:lastColumn="0" w:noHBand="0" w:noVBand="1"/>
+      <w:tblLook w:val="04a0" w:noHBand="0" w:noVBand="1" w:firstColumn="1" w:lastRow="0" w:lastColumn="0" w:firstRow="1"/>
     </w:tblPr>
     <w:tblGrid>
       <w:gridCol w:w="2452"/>
@@ -2232,18 +1943,19 @@
       <w:gridCol w:w="1890"/>
       <w:gridCol w:w="2790"/>
     </w:tblGrid>
-    <w:tr xmlns:wp14="http://schemas.microsoft.com/office/word/2010/wordml" wp14:textId="77777777">
+    <w:tr>
       <w:trPr/>
       <w:tc>
         <w:tcPr>
           <w:tcW w:w="2452" w:type="dxa"/>
           <w:tcBorders/>
-          <w:shd w:val="clear" w:color="auto" w:fill="DBE5F1" w:themeFill="accent1" w:themeFillTint="33"/>
+          <w:shd w:color="auto" w:fill="DBE5F1" w:themeFill="accent1" w:themeFillTint="33" w:val="clear"/>
           <w:vAlign w:val="bottom"/>
         </w:tcPr>
-        <w:p wp14:textId="77777777">
+        <w:p>
           <w:pPr>
             <w:pStyle w:val="TableTextBold"/>
+            <w:widowControl w:val="false"/>
             <w:spacing w:before="20" w:after="20"/>
             <w:rPr>
               <w:rFonts w:ascii="Times New Roman" w:hAnsi="Times New Roman"/>
@@ -2261,12 +1973,13 @@
         <w:tcPr>
           <w:tcW w:w="3420" w:type="dxa"/>
           <w:tcBorders/>
-          <w:shd w:val="clear" w:color="auto" w:fill="auto"/>
+          <w:shd w:color="auto" w:fill="auto" w:val="clear"/>
           <w:vAlign w:val="bottom"/>
         </w:tcPr>
-        <w:p wp14:textId="77777777">
+        <w:p>
           <w:pPr>
             <w:pStyle w:val="TableTextBold"/>
+            <w:widowControl w:val="false"/>
             <w:spacing w:before="20" w:after="20"/>
             <w:jc w:val="center"/>
             <w:rPr/>
@@ -2281,12 +1994,13 @@
         <w:tcPr>
           <w:tcW w:w="1890" w:type="dxa"/>
           <w:tcBorders/>
-          <w:shd w:val="clear" w:color="auto" w:fill="DBE5F1" w:themeFill="accent1" w:themeFillTint="33"/>
+          <w:shd w:color="auto" w:fill="DBE5F1" w:themeFill="accent1" w:themeFillTint="33" w:val="clear"/>
           <w:vAlign w:val="bottom"/>
         </w:tcPr>
-        <w:p wp14:textId="77777777">
+        <w:p>
           <w:pPr>
             <w:pStyle w:val="TableTextBold"/>
+            <w:widowControl w:val="false"/>
             <w:spacing w:before="20" w:after="20"/>
             <w:rPr>
               <w:rFonts w:ascii="Times New Roman" w:hAnsi="Times New Roman"/>
@@ -2304,35 +2018,37 @@
         <w:tcPr>
           <w:tcW w:w="2790" w:type="dxa"/>
           <w:tcBorders/>
-          <w:shd w:val="clear" w:color="auto" w:fill="auto"/>
+          <w:shd w:color="auto" w:fill="auto" w:val="clear"/>
           <w:vAlign w:val="bottom"/>
         </w:tcPr>
-        <w:p wp14:textId="77777777">
+        <w:p>
           <w:pPr>
             <w:pStyle w:val="TableTextBold"/>
+            <w:widowControl w:val="false"/>
             <w:spacing w:before="20" w:after="20"/>
             <w:jc w:val="center"/>
             <w:rPr/>
           </w:pPr>
           <w:r>
             <w:rPr/>
-            <w:t>matthew@matthewhanna.net</w:t>
+            <w:t>contact@matthewhanna.net</w:t>
           </w:r>
         </w:p>
       </w:tc>
     </w:tr>
-    <w:tr xmlns:wp14="http://schemas.microsoft.com/office/word/2010/wordml" wp14:textId="77777777">
+    <w:tr>
       <w:trPr/>
       <w:tc>
         <w:tcPr>
           <w:tcW w:w="2452" w:type="dxa"/>
           <w:tcBorders/>
-          <w:shd w:val="clear" w:color="auto" w:fill="DBE5F1" w:themeFill="accent1" w:themeFillTint="33"/>
+          <w:shd w:color="auto" w:fill="DBE5F1" w:themeFill="accent1" w:themeFillTint="33" w:val="clear"/>
           <w:vAlign w:val="bottom"/>
         </w:tcPr>
-        <w:p wp14:textId="77777777">
+        <w:p>
           <w:pPr>
             <w:pStyle w:val="TableTextBold"/>
+            <w:widowControl w:val="false"/>
             <w:spacing w:before="20" w:after="20"/>
             <w:rPr>
               <w:rFonts w:ascii="Times New Roman" w:hAnsi="Times New Roman"/>
@@ -2345,9 +2061,10 @@
             <w:t>Address:</w:t>
           </w:r>
         </w:p>
-        <w:p wp14:textId="77777777">
+        <w:p>
           <w:pPr>
             <w:pStyle w:val="TableTextBold"/>
+            <w:widowControl w:val="false"/>
             <w:spacing w:before="20" w:after="20"/>
             <w:rPr>
               <w:rFonts w:ascii="Times New Roman" w:hAnsi="Times New Roman"/>
@@ -2364,31 +2081,33 @@
         <w:tcPr>
           <w:tcW w:w="3420" w:type="dxa"/>
           <w:tcBorders/>
-          <w:shd w:val="clear" w:color="auto" w:fill="auto"/>
+          <w:shd w:color="auto" w:fill="auto" w:val="clear"/>
           <w:vAlign w:val="bottom"/>
         </w:tcPr>
-        <w:p wp14:textId="77777777">
+        <w:p>
           <w:pPr>
             <w:pStyle w:val="TableTextBold"/>
+            <w:widowControl w:val="false"/>
             <w:spacing w:before="20" w:after="20"/>
             <w:jc w:val="center"/>
             <w:rPr/>
           </w:pPr>
           <w:r>
             <w:rPr/>
-            <w:t>8520 Southlawn Ct.,</w:t>
+            <w:t>8901 Valley Forge Drive,</w:t>
           </w:r>
         </w:p>
-        <w:p wp14:textId="77777777">
+        <w:p>
           <w:pPr>
             <w:pStyle w:val="TableTextBold"/>
+            <w:widowControl w:val="false"/>
             <w:spacing w:before="20" w:after="20"/>
             <w:jc w:val="center"/>
             <w:rPr/>
           </w:pPr>
           <w:r>
             <w:rPr/>
-            <w:t>Alexandria, VA  22309</w:t>
+            <w:t>Alexandria, VA 22309</w:t>
           </w:r>
         </w:p>
       </w:tc>
@@ -2396,12 +2115,13 @@
         <w:tcPr>
           <w:tcW w:w="1890" w:type="dxa"/>
           <w:tcBorders/>
-          <w:shd w:val="clear" w:color="auto" w:fill="DBE5F1" w:themeFill="accent1" w:themeFillTint="33"/>
+          <w:shd w:color="auto" w:fill="DBE5F1" w:themeFill="accent1" w:themeFillTint="33" w:val="clear"/>
           <w:vAlign w:val="bottom"/>
         </w:tcPr>
-        <w:p wp14:textId="77777777">
+        <w:p>
           <w:pPr>
             <w:pStyle w:val="TableTextBold"/>
+            <w:widowControl w:val="false"/>
             <w:spacing w:before="20" w:after="20"/>
             <w:rPr>
               <w:rFonts w:ascii="Times New Roman" w:hAnsi="Times New Roman"/>
@@ -2414,9 +2134,10 @@
             <w:t>Phone:</w:t>
           </w:r>
         </w:p>
-        <w:p wp14:textId="77777777">
+        <w:p>
           <w:pPr>
             <w:pStyle w:val="TableTextBold"/>
+            <w:widowControl w:val="false"/>
             <w:spacing w:before="20" w:after="20"/>
             <w:rPr>
               <w:rFonts w:ascii="Times New Roman" w:hAnsi="Times New Roman"/>
@@ -2433,24 +2154,28 @@
         <w:tcPr>
           <w:tcW w:w="2790" w:type="dxa"/>
           <w:tcBorders/>
-          <w:shd w:val="clear" w:color="auto" w:fill="auto"/>
+          <w:shd w:color="auto" w:fill="auto" w:val="clear"/>
           <w:vAlign w:val="bottom"/>
         </w:tcPr>
-        <w:p wp14:textId="77777777">
+        <w:p>
           <w:pPr>
             <w:pStyle w:val="TableTextBold"/>
-            <w:spacing w:before="20" w:after="20"/>
+            <w:widowControl w:val="false"/>
+            <w:bidi w:val="0"/>
+            <w:spacing w:lineRule="auto" w:line="259" w:beforeAutospacing="0" w:before="20" w:afterAutospacing="0" w:after="20"/>
+            <w:ind w:left="0" w:right="0" w:hanging="0"/>
             <w:jc w:val="center"/>
             <w:rPr/>
           </w:pPr>
           <w:r>
             <w:rPr/>
-            <w:t>401-480-8244</w:t>
+            <w:t>626-344-9463</w:t>
           </w:r>
         </w:p>
-        <w:p wp14:textId="77777777">
+        <w:p>
           <w:pPr>
             <w:pStyle w:val="TableTextBold"/>
+            <w:widowControl w:val="false"/>
             <w:spacing w:before="20" w:after="20"/>
             <w:jc w:val="center"/>
             <w:rPr/>
@@ -2462,7 +2187,7 @@
       </w:tc>
     </w:tr>
   </w:tbl>
-  <w:p xmlns:wp14="http://schemas.microsoft.com/office/word/2010/wordml" wp14:textId="77777777">
+  <w:p>
     <w:pPr>
       <w:pStyle w:val="Header"/>
       <w:rPr/>
@@ -2474,145 +2199,8 @@
 </w:hdr>
 </file>
 
-<file path=word/intelligence2.xml><?xml version="1.0" encoding="utf-8"?>
-<int2:intelligence xmlns:int2="http://schemas.microsoft.com/office/intelligence/2020/intelligence">
-  <int2:observations>
-    <int2:textHash int2:hashCode="xDvO3QDprhHqju" int2:id="9XwzB3g3">
-      <int2:state int2:type="LegacyProofing" int2:value="Rejected"/>
-    </int2:textHash>
-    <int2:textHash int2:hashCode="gX+iJ5ynZUn3OI" int2:id="U3vXCdtV">
-      <int2:state int2:type="LegacyProofing" int2:value="Rejected"/>
-    </int2:textHash>
-    <int2:textHash int2:hashCode="zY3v69CJ99j/EK" int2:id="zjPfAlCI">
-      <int2:state int2:type="LegacyProofing" int2:value="Rejected"/>
-    </int2:textHash>
-    <int2:textHash int2:hashCode="3go8747hLBr0vQ" int2:id="C8hOeECP">
-      <int2:state int2:type="LegacyProofing" int2:value="Rejected"/>
-    </int2:textHash>
-    <int2:bookmark int2:bookmarkName="_Int_b2nxQlgr" int2:invalidationBookmarkName="" int2:hashCode="trX6t6REt8xSjJ" int2:id="wMJIWoJY">
-      <int2:state int2:type="LegacyProofing" int2:value="Rejected"/>
-    </int2:bookmark>
-    <int2:bookmark int2:bookmarkName="_Int_30c4wuFY" int2:invalidationBookmarkName="" int2:hashCode="trX6t6REt8xSjJ" int2:id="jGM10BA7">
-      <int2:state int2:type="LegacyProofing" int2:value="Rejected"/>
-    </int2:bookmark>
-  </int2:observations>
-  <int2:intelligenceSettings/>
-</int2:intelligence>
-</file>
-
 <file path=word/numbering.xml><?xml version="1.0" encoding="utf-8"?>
-<w:numbering xmlns:w="http://schemas.openxmlformats.org/wordprocessingml/2006/main" xmlns:o="urn:schemas-microsoft-com:office:office" xmlns:r="http://schemas.openxmlformats.org/officeDocument/2006/relationships" xmlns:v="urn:schemas-microsoft-com:vml">
-  <w:abstractNum xmlns:w="http://schemas.openxmlformats.org/wordprocessingml/2006/main" w:abstractNumId="4">
-    <w:multiLevelType xmlns:w="http://schemas.openxmlformats.org/wordprocessingml/2006/main" w:val="hybridMultilevel"/>
-    <w:lvl xmlns:w="http://schemas.openxmlformats.org/wordprocessingml/2006/main" w:ilvl="0">
-      <w:start w:val="1"/>
-      <w:numFmt w:val="bullet"/>
-      <w:lvlText w:val=""/>
-      <w:lvlJc w:val="left"/>
-      <w:pPr>
-        <w:ind w:left="720" w:hanging="360"/>
-      </w:pPr>
-      <w:rPr>
-        <w:rFonts w:hint="default" w:ascii="Symbol" w:hAnsi="Symbol"/>
-      </w:rPr>
-    </w:lvl>
-    <w:lvl xmlns:w="http://schemas.openxmlformats.org/wordprocessingml/2006/main" w:ilvl="1">
-      <w:start w:val="1"/>
-      <w:numFmt w:val="bullet"/>
-      <w:lvlText w:val="o"/>
-      <w:lvlJc w:val="left"/>
-      <w:pPr>
-        <w:ind w:left="1440" w:hanging="360"/>
-      </w:pPr>
-      <w:rPr>
-        <w:rFonts w:hint="default" w:ascii="Courier New" w:hAnsi="Courier New"/>
-      </w:rPr>
-    </w:lvl>
-    <w:lvl xmlns:w="http://schemas.openxmlformats.org/wordprocessingml/2006/main" w:ilvl="2">
-      <w:start w:val="1"/>
-      <w:numFmt w:val="bullet"/>
-      <w:lvlText w:val=""/>
-      <w:lvlJc w:val="left"/>
-      <w:pPr>
-        <w:ind w:left="2160" w:hanging="360"/>
-      </w:pPr>
-      <w:rPr>
-        <w:rFonts w:hint="default" w:ascii="Wingdings" w:hAnsi="Wingdings"/>
-      </w:rPr>
-    </w:lvl>
-    <w:lvl xmlns:w="http://schemas.openxmlformats.org/wordprocessingml/2006/main" w:ilvl="3">
-      <w:start w:val="1"/>
-      <w:numFmt w:val="bullet"/>
-      <w:lvlText w:val=""/>
-      <w:lvlJc w:val="left"/>
-      <w:pPr>
-        <w:ind w:left="2880" w:hanging="360"/>
-      </w:pPr>
-      <w:rPr>
-        <w:rFonts w:hint="default" w:ascii="Symbol" w:hAnsi="Symbol"/>
-      </w:rPr>
-    </w:lvl>
-    <w:lvl xmlns:w="http://schemas.openxmlformats.org/wordprocessingml/2006/main" w:ilvl="4">
-      <w:start w:val="1"/>
-      <w:numFmt w:val="bullet"/>
-      <w:lvlText w:val="o"/>
-      <w:lvlJc w:val="left"/>
-      <w:pPr>
-        <w:ind w:left="3600" w:hanging="360"/>
-      </w:pPr>
-      <w:rPr>
-        <w:rFonts w:hint="default" w:ascii="Courier New" w:hAnsi="Courier New"/>
-      </w:rPr>
-    </w:lvl>
-    <w:lvl xmlns:w="http://schemas.openxmlformats.org/wordprocessingml/2006/main" w:ilvl="5">
-      <w:start w:val="1"/>
-      <w:numFmt w:val="bullet"/>
-      <w:lvlText w:val=""/>
-      <w:lvlJc w:val="left"/>
-      <w:pPr>
-        <w:ind w:left="4320" w:hanging="360"/>
-      </w:pPr>
-      <w:rPr>
-        <w:rFonts w:hint="default" w:ascii="Wingdings" w:hAnsi="Wingdings"/>
-      </w:rPr>
-    </w:lvl>
-    <w:lvl xmlns:w="http://schemas.openxmlformats.org/wordprocessingml/2006/main" w:ilvl="6">
-      <w:start w:val="1"/>
-      <w:numFmt w:val="bullet"/>
-      <w:lvlText w:val=""/>
-      <w:lvlJc w:val="left"/>
-      <w:pPr>
-        <w:ind w:left="5040" w:hanging="360"/>
-      </w:pPr>
-      <w:rPr>
-        <w:rFonts w:hint="default" w:ascii="Symbol" w:hAnsi="Symbol"/>
-      </w:rPr>
-    </w:lvl>
-    <w:lvl xmlns:w="http://schemas.openxmlformats.org/wordprocessingml/2006/main" w:ilvl="7">
-      <w:start w:val="1"/>
-      <w:numFmt w:val="bullet"/>
-      <w:lvlText w:val="o"/>
-      <w:lvlJc w:val="left"/>
-      <w:pPr>
-        <w:ind w:left="5760" w:hanging="360"/>
-      </w:pPr>
-      <w:rPr>
-        <w:rFonts w:hint="default" w:ascii="Courier New" w:hAnsi="Courier New"/>
-      </w:rPr>
-    </w:lvl>
-    <w:lvl xmlns:w="http://schemas.openxmlformats.org/wordprocessingml/2006/main" w:ilvl="8">
-      <w:start w:val="1"/>
-      <w:numFmt w:val="bullet"/>
-      <w:lvlText w:val=""/>
-      <w:lvlJc w:val="left"/>
-      <w:pPr>
-        <w:ind w:left="6480" w:hanging="360"/>
-      </w:pPr>
-      <w:rPr>
-        <w:rFonts w:hint="default" w:ascii="Wingdings" w:hAnsi="Wingdings"/>
-      </w:rPr>
-    </w:lvl>
-  </w:abstractNum>
+<w:numbering xmlns:w="http://schemas.openxmlformats.org/wordprocessingml/2006/main" xmlns:o="urn:schemas-microsoft-com:office:office" xmlns:r="http://schemas.openxmlformats.org/officeDocument/2006/relationships" xmlns:v="urn:schemas-microsoft-com:vml" xmlns:mc="http://schemas.openxmlformats.org/markup-compatibility/2006" xmlns:w14="http://schemas.microsoft.com/office/word/2010/wordml" mc:Ignorable="w14">
   <w:abstractNum w:abstractNumId="1">
     <w:lvl w:ilvl="0">
       <w:start w:val="1"/>
@@ -2621,8 +2209,12 @@
       <w:lvlText w:val="%1"/>
       <w:lvlJc w:val="left"/>
       <w:pPr>
+        <w:tabs>
+          <w:tab w:val="num" w:pos="0"/>
+        </w:tabs>
         <w:ind w:left="432" w:hanging="432"/>
       </w:pPr>
+      <w:rPr/>
     </w:lvl>
     <w:lvl w:ilvl="1">
       <w:start w:val="1"/>
@@ -2631,8 +2223,12 @@
       <w:lvlText w:val="%1.%2"/>
       <w:lvlJc w:val="left"/>
       <w:pPr>
+        <w:tabs>
+          <w:tab w:val="num" w:pos="0"/>
+        </w:tabs>
         <w:ind w:left="576" w:hanging="576"/>
       </w:pPr>
+      <w:rPr/>
     </w:lvl>
     <w:lvl w:ilvl="2">
       <w:start w:val="1"/>
@@ -2641,8 +2237,12 @@
       <w:lvlText w:val="%1.%2.%3"/>
       <w:lvlJc w:val="left"/>
       <w:pPr>
+        <w:tabs>
+          <w:tab w:val="num" w:pos="0"/>
+        </w:tabs>
         <w:ind w:left="720" w:hanging="720"/>
       </w:pPr>
+      <w:rPr/>
     </w:lvl>
     <w:lvl w:ilvl="3">
       <w:start w:val="1"/>
@@ -2651,8 +2251,12 @@
       <w:lvlText w:val="%1.%2.%3.%4"/>
       <w:lvlJc w:val="left"/>
       <w:pPr>
+        <w:tabs>
+          <w:tab w:val="num" w:pos="0"/>
+        </w:tabs>
         <w:ind w:left="864" w:hanging="864"/>
       </w:pPr>
+      <w:rPr/>
     </w:lvl>
     <w:lvl w:ilvl="4">
       <w:start w:val="1"/>
@@ -2661,8 +2265,12 @@
       <w:lvlText w:val="%1.%2.%3.%4.%5"/>
       <w:lvlJc w:val="left"/>
       <w:pPr>
+        <w:tabs>
+          <w:tab w:val="num" w:pos="0"/>
+        </w:tabs>
         <w:ind w:left="1008" w:hanging="1008"/>
       </w:pPr>
+      <w:rPr/>
     </w:lvl>
     <w:lvl w:ilvl="5">
       <w:start w:val="1"/>
@@ -2671,8 +2279,12 @@
       <w:lvlText w:val="%1.%2.%3.%4.%5.%6"/>
       <w:lvlJc w:val="left"/>
       <w:pPr>
+        <w:tabs>
+          <w:tab w:val="num" w:pos="0"/>
+        </w:tabs>
         <w:ind w:left="1152" w:hanging="1152"/>
       </w:pPr>
+      <w:rPr/>
     </w:lvl>
     <w:lvl w:ilvl="6">
       <w:start w:val="1"/>
@@ -2681,8 +2293,12 @@
       <w:lvlText w:val="%1.%2.%3.%4.%5.%6.%7"/>
       <w:lvlJc w:val="left"/>
       <w:pPr>
+        <w:tabs>
+          <w:tab w:val="num" w:pos="0"/>
+        </w:tabs>
         <w:ind w:left="1296" w:hanging="1296"/>
       </w:pPr>
+      <w:rPr/>
     </w:lvl>
     <w:lvl w:ilvl="7">
       <w:start w:val="1"/>
@@ -2691,8 +2307,12 @@
       <w:lvlText w:val="%1.%2.%3.%4.%5.%6.%7.%8"/>
       <w:lvlJc w:val="left"/>
       <w:pPr>
+        <w:tabs>
+          <w:tab w:val="num" w:pos="0"/>
+        </w:tabs>
         <w:ind w:left="1440" w:hanging="1440"/>
       </w:pPr>
+      <w:rPr/>
     </w:lvl>
     <w:lvl w:ilvl="8">
       <w:start w:val="1"/>
@@ -2701,8 +2321,12 @@
       <w:lvlText w:val="%1.%2.%3.%4.%5.%6.%7.%8.%9"/>
       <w:lvlJc w:val="left"/>
       <w:pPr>
+        <w:tabs>
+          <w:tab w:val="num" w:pos="0"/>
+        </w:tabs>
         <w:ind w:left="1584" w:hanging="1584"/>
       </w:pPr>
+      <w:rPr/>
     </w:lvl>
   </w:abstractNum>
   <w:abstractNum w:abstractNumId="2">
@@ -2712,11 +2336,13 @@
       <w:lvlText w:val=""/>
       <w:lvlJc w:val="left"/>
       <w:pPr>
+        <w:tabs>
+          <w:tab w:val="num" w:pos="0"/>
+        </w:tabs>
         <w:ind w:left="720" w:hanging="360"/>
       </w:pPr>
       <w:rPr>
-        <w:rFonts w:hint="default" w:ascii="Symbol" w:hAnsi="Symbol" w:cs="Symbol"/>
-        <w:rFonts w:cs="Symbol"/>
+        <w:rFonts w:ascii="Symbol" w:hAnsi="Symbol" w:cs="Symbol" w:hint="default"/>
       </w:rPr>
     </w:lvl>
     <w:lvl w:ilvl="1">
@@ -2725,11 +2351,13 @@
       <w:lvlText w:val="o"/>
       <w:lvlJc w:val="left"/>
       <w:pPr>
+        <w:tabs>
+          <w:tab w:val="num" w:pos="0"/>
+        </w:tabs>
         <w:ind w:left="1440" w:hanging="360"/>
       </w:pPr>
       <w:rPr>
-        <w:rFonts w:hint="default" w:ascii="Courier New" w:hAnsi="Courier New" w:cs="Courier New"/>
-        <w:rFonts w:cs="Courier New"/>
+        <w:rFonts w:ascii="Courier New" w:hAnsi="Courier New" w:cs="Courier New" w:hint="default"/>
       </w:rPr>
     </w:lvl>
     <w:lvl w:ilvl="2">
@@ -2738,11 +2366,13 @@
       <w:lvlText w:val=""/>
       <w:lvlJc w:val="left"/>
       <w:pPr>
+        <w:tabs>
+          <w:tab w:val="num" w:pos="0"/>
+        </w:tabs>
         <w:ind w:left="2160" w:hanging="360"/>
       </w:pPr>
       <w:rPr>
-        <w:rFonts w:hint="default" w:ascii="Wingdings" w:hAnsi="Wingdings" w:cs="Wingdings"/>
-        <w:rFonts w:cs="Wingdings"/>
+        <w:rFonts w:ascii="Wingdings" w:hAnsi="Wingdings" w:cs="Wingdings" w:hint="default"/>
       </w:rPr>
     </w:lvl>
     <w:lvl w:ilvl="3">
@@ -2751,11 +2381,13 @@
       <w:lvlText w:val=""/>
       <w:lvlJc w:val="left"/>
       <w:pPr>
+        <w:tabs>
+          <w:tab w:val="num" w:pos="0"/>
+        </w:tabs>
         <w:ind w:left="2880" w:hanging="360"/>
       </w:pPr>
       <w:rPr>
-        <w:rFonts w:hint="default" w:ascii="Symbol" w:hAnsi="Symbol" w:cs="Symbol"/>
-        <w:rFonts w:cs="Symbol"/>
+        <w:rFonts w:ascii="Symbol" w:hAnsi="Symbol" w:cs="Symbol" w:hint="default"/>
       </w:rPr>
     </w:lvl>
     <w:lvl w:ilvl="4">
@@ -2764,11 +2396,13 @@
       <w:lvlText w:val="o"/>
       <w:lvlJc w:val="left"/>
       <w:pPr>
+        <w:tabs>
+          <w:tab w:val="num" w:pos="0"/>
+        </w:tabs>
         <w:ind w:left="3600" w:hanging="360"/>
       </w:pPr>
       <w:rPr>
-        <w:rFonts w:hint="default" w:ascii="Courier New" w:hAnsi="Courier New" w:cs="Courier New"/>
-        <w:rFonts w:cs="Courier New"/>
+        <w:rFonts w:ascii="Courier New" w:hAnsi="Courier New" w:cs="Courier New" w:hint="default"/>
       </w:rPr>
     </w:lvl>
     <w:lvl w:ilvl="5">
@@ -2777,11 +2411,13 @@
       <w:lvlText w:val=""/>
       <w:lvlJc w:val="left"/>
       <w:pPr>
+        <w:tabs>
+          <w:tab w:val="num" w:pos="0"/>
+        </w:tabs>
         <w:ind w:left="4320" w:hanging="360"/>
       </w:pPr>
       <w:rPr>
-        <w:rFonts w:hint="default" w:ascii="Wingdings" w:hAnsi="Wingdings" w:cs="Wingdings"/>
-        <w:rFonts w:cs="Wingdings"/>
+        <w:rFonts w:ascii="Wingdings" w:hAnsi="Wingdings" w:cs="Wingdings" w:hint="default"/>
       </w:rPr>
     </w:lvl>
     <w:lvl w:ilvl="6">
@@ -2790,11 +2426,13 @@
       <w:lvlText w:val=""/>
       <w:lvlJc w:val="left"/>
       <w:pPr>
+        <w:tabs>
+          <w:tab w:val="num" w:pos="0"/>
+        </w:tabs>
         <w:ind w:left="5040" w:hanging="360"/>
       </w:pPr>
       <w:rPr>
-        <w:rFonts w:hint="default" w:ascii="Symbol" w:hAnsi="Symbol" w:cs="Symbol"/>
-        <w:rFonts w:cs="Symbol"/>
+        <w:rFonts w:ascii="Symbol" w:hAnsi="Symbol" w:cs="Symbol" w:hint="default"/>
       </w:rPr>
     </w:lvl>
     <w:lvl w:ilvl="7">
@@ -2803,11 +2441,13 @@
       <w:lvlText w:val="o"/>
       <w:lvlJc w:val="left"/>
       <w:pPr>
+        <w:tabs>
+          <w:tab w:val="num" w:pos="0"/>
+        </w:tabs>
         <w:ind w:left="5760" w:hanging="360"/>
       </w:pPr>
       <w:rPr>
-        <w:rFonts w:hint="default" w:ascii="Courier New" w:hAnsi="Courier New" w:cs="Courier New"/>
-        <w:rFonts w:cs="Courier New"/>
+        <w:rFonts w:ascii="Courier New" w:hAnsi="Courier New" w:cs="Courier New" w:hint="default"/>
       </w:rPr>
     </w:lvl>
     <w:lvl w:ilvl="8">
@@ -2816,11 +2456,13 @@
       <w:lvlText w:val=""/>
       <w:lvlJc w:val="left"/>
       <w:pPr>
+        <w:tabs>
+          <w:tab w:val="num" w:pos="0"/>
+        </w:tabs>
         <w:ind w:left="6480" w:hanging="360"/>
       </w:pPr>
       <w:rPr>
-        <w:rFonts w:hint="default" w:ascii="Wingdings" w:hAnsi="Wingdings" w:cs="Wingdings"/>
-        <w:rFonts w:cs="Wingdings"/>
+        <w:rFonts w:ascii="Wingdings" w:hAnsi="Wingdings" w:cs="Wingdings" w:hint="default"/>
       </w:rPr>
     </w:lvl>
   </w:abstractNum>
@@ -2831,11 +2473,13 @@
       <w:lvlText w:val=""/>
       <w:lvlJc w:val="left"/>
       <w:pPr>
+        <w:tabs>
+          <w:tab w:val="num" w:pos="0"/>
+        </w:tabs>
         <w:ind w:left="720" w:hanging="360"/>
       </w:pPr>
       <w:rPr>
-        <w:rFonts w:hint="default" w:ascii="Symbol" w:hAnsi="Symbol" w:cs="Symbol"/>
-        <w:rFonts w:cs="Symbol"/>
+        <w:rFonts w:ascii="Symbol" w:hAnsi="Symbol" w:cs="Symbol" w:hint="default"/>
       </w:rPr>
     </w:lvl>
     <w:lvl w:ilvl="1">
@@ -2844,11 +2488,13 @@
       <w:lvlText w:val="o"/>
       <w:lvlJc w:val="left"/>
       <w:pPr>
+        <w:tabs>
+          <w:tab w:val="num" w:pos="0"/>
+        </w:tabs>
         <w:ind w:left="1440" w:hanging="360"/>
       </w:pPr>
       <w:rPr>
-        <w:rFonts w:hint="default" w:ascii="Courier New" w:hAnsi="Courier New" w:cs="Courier New"/>
-        <w:rFonts w:cs="Courier New"/>
+        <w:rFonts w:ascii="Courier New" w:hAnsi="Courier New" w:cs="Courier New" w:hint="default"/>
       </w:rPr>
     </w:lvl>
     <w:lvl w:ilvl="2">
@@ -2857,11 +2503,13 @@
       <w:lvlText w:val=""/>
       <w:lvlJc w:val="left"/>
       <w:pPr>
+        <w:tabs>
+          <w:tab w:val="num" w:pos="0"/>
+        </w:tabs>
         <w:ind w:left="2160" w:hanging="360"/>
       </w:pPr>
       <w:rPr>
-        <w:rFonts w:hint="default" w:ascii="Wingdings" w:hAnsi="Wingdings" w:cs="Wingdings"/>
-        <w:rFonts w:cs="Wingdings"/>
+        <w:rFonts w:ascii="Wingdings" w:hAnsi="Wingdings" w:cs="Wingdings" w:hint="default"/>
       </w:rPr>
     </w:lvl>
     <w:lvl w:ilvl="3">
@@ -2870,11 +2518,13 @@
       <w:lvlText w:val=""/>
       <w:lvlJc w:val="left"/>
       <w:pPr>
+        <w:tabs>
+          <w:tab w:val="num" w:pos="0"/>
+        </w:tabs>
         <w:ind w:left="2880" w:hanging="360"/>
       </w:pPr>
       <w:rPr>
-        <w:rFonts w:hint="default" w:ascii="Symbol" w:hAnsi="Symbol" w:cs="Symbol"/>
-        <w:rFonts w:cs="Symbol"/>
+        <w:rFonts w:ascii="Symbol" w:hAnsi="Symbol" w:cs="Symbol" w:hint="default"/>
       </w:rPr>
     </w:lvl>
     <w:lvl w:ilvl="4">
@@ -2883,11 +2533,13 @@
       <w:lvlText w:val="o"/>
       <w:lvlJc w:val="left"/>
       <w:pPr>
+        <w:tabs>
+          <w:tab w:val="num" w:pos="0"/>
+        </w:tabs>
         <w:ind w:left="3600" w:hanging="360"/>
       </w:pPr>
       <w:rPr>
-        <w:rFonts w:hint="default" w:ascii="Courier New" w:hAnsi="Courier New" w:cs="Courier New"/>
-        <w:rFonts w:cs="Courier New"/>
+        <w:rFonts w:ascii="Courier New" w:hAnsi="Courier New" w:cs="Courier New" w:hint="default"/>
       </w:rPr>
     </w:lvl>
     <w:lvl w:ilvl="5">
@@ -2896,11 +2548,13 @@
       <w:lvlText w:val=""/>
       <w:lvlJc w:val="left"/>
       <w:pPr>
+        <w:tabs>
+          <w:tab w:val="num" w:pos="0"/>
+        </w:tabs>
         <w:ind w:left="4320" w:hanging="360"/>
       </w:pPr>
       <w:rPr>
-        <w:rFonts w:hint="default" w:ascii="Wingdings" w:hAnsi="Wingdings" w:cs="Wingdings"/>
-        <w:rFonts w:cs="Wingdings"/>
+        <w:rFonts w:ascii="Wingdings" w:hAnsi="Wingdings" w:cs="Wingdings" w:hint="default"/>
       </w:rPr>
     </w:lvl>
     <w:lvl w:ilvl="6">
@@ -2909,11 +2563,13 @@
       <w:lvlText w:val=""/>
       <w:lvlJc w:val="left"/>
       <w:pPr>
+        <w:tabs>
+          <w:tab w:val="num" w:pos="0"/>
+        </w:tabs>
         <w:ind w:left="5040" w:hanging="360"/>
       </w:pPr>
       <w:rPr>
-        <w:rFonts w:hint="default" w:ascii="Symbol" w:hAnsi="Symbol" w:cs="Symbol"/>
-        <w:rFonts w:cs="Symbol"/>
+        <w:rFonts w:ascii="Symbol" w:hAnsi="Symbol" w:cs="Symbol" w:hint="default"/>
       </w:rPr>
     </w:lvl>
     <w:lvl w:ilvl="7">
@@ -2922,11 +2578,13 @@
       <w:lvlText w:val="o"/>
       <w:lvlJc w:val="left"/>
       <w:pPr>
+        <w:tabs>
+          <w:tab w:val="num" w:pos="0"/>
+        </w:tabs>
         <w:ind w:left="5760" w:hanging="360"/>
       </w:pPr>
       <w:rPr>
-        <w:rFonts w:hint="default" w:ascii="Courier New" w:hAnsi="Courier New" w:cs="Courier New"/>
-        <w:rFonts w:cs="Courier New"/>
+        <w:rFonts w:ascii="Courier New" w:hAnsi="Courier New" w:cs="Courier New" w:hint="default"/>
       </w:rPr>
     </w:lvl>
     <w:lvl w:ilvl="8">
@@ -2935,17 +2593,153 @@
       <w:lvlText w:val=""/>
       <w:lvlJc w:val="left"/>
       <w:pPr>
+        <w:tabs>
+          <w:tab w:val="num" w:pos="0"/>
+        </w:tabs>
         <w:ind w:left="6480" w:hanging="360"/>
       </w:pPr>
       <w:rPr>
-        <w:rFonts w:hint="default" w:ascii="Wingdings" w:hAnsi="Wingdings" w:cs="Wingdings"/>
-        <w:rFonts w:cs="Wingdings"/>
+        <w:rFonts w:ascii="Wingdings" w:hAnsi="Wingdings" w:cs="Wingdings" w:hint="default"/>
       </w:rPr>
     </w:lvl>
   </w:abstractNum>
-  <w:num w:numId="4">
-    <w:abstractNumId w:val="4"/>
-  </w:num>
+  <w:abstractNum w:abstractNumId="4">
+    <w:lvl w:ilvl="0">
+      <w:start w:val="1"/>
+      <w:numFmt w:val="bullet"/>
+      <w:lvlText w:val=""/>
+      <w:lvlJc w:val="left"/>
+      <w:pPr>
+        <w:tabs>
+          <w:tab w:val="num" w:pos="0"/>
+        </w:tabs>
+        <w:ind w:left="720" w:hanging="360"/>
+      </w:pPr>
+      <w:rPr>
+        <w:rFonts w:ascii="Symbol" w:hAnsi="Symbol" w:cs="Symbol" w:hint="default"/>
+      </w:rPr>
+    </w:lvl>
+    <w:lvl w:ilvl="1">
+      <w:start w:val="1"/>
+      <w:numFmt w:val="bullet"/>
+      <w:lvlText w:val="o"/>
+      <w:lvlJc w:val="left"/>
+      <w:pPr>
+        <w:tabs>
+          <w:tab w:val="num" w:pos="0"/>
+        </w:tabs>
+        <w:ind w:left="1440" w:hanging="360"/>
+      </w:pPr>
+      <w:rPr>
+        <w:rFonts w:ascii="Courier New" w:hAnsi="Courier New" w:cs="Courier New" w:hint="default"/>
+      </w:rPr>
+    </w:lvl>
+    <w:lvl w:ilvl="2">
+      <w:start w:val="1"/>
+      <w:numFmt w:val="bullet"/>
+      <w:lvlText w:val=""/>
+      <w:lvlJc w:val="left"/>
+      <w:pPr>
+        <w:tabs>
+          <w:tab w:val="num" w:pos="0"/>
+        </w:tabs>
+        <w:ind w:left="2160" w:hanging="360"/>
+      </w:pPr>
+      <w:rPr>
+        <w:rFonts w:ascii="Wingdings" w:hAnsi="Wingdings" w:cs="Wingdings" w:hint="default"/>
+      </w:rPr>
+    </w:lvl>
+    <w:lvl w:ilvl="3">
+      <w:start w:val="1"/>
+      <w:numFmt w:val="bullet"/>
+      <w:lvlText w:val=""/>
+      <w:lvlJc w:val="left"/>
+      <w:pPr>
+        <w:tabs>
+          <w:tab w:val="num" w:pos="0"/>
+        </w:tabs>
+        <w:ind w:left="2880" w:hanging="360"/>
+      </w:pPr>
+      <w:rPr>
+        <w:rFonts w:ascii="Symbol" w:hAnsi="Symbol" w:cs="Symbol" w:hint="default"/>
+      </w:rPr>
+    </w:lvl>
+    <w:lvl w:ilvl="4">
+      <w:start w:val="1"/>
+      <w:numFmt w:val="bullet"/>
+      <w:lvlText w:val="o"/>
+      <w:lvlJc w:val="left"/>
+      <w:pPr>
+        <w:tabs>
+          <w:tab w:val="num" w:pos="0"/>
+        </w:tabs>
+        <w:ind w:left="3600" w:hanging="360"/>
+      </w:pPr>
+      <w:rPr>
+        <w:rFonts w:ascii="Courier New" w:hAnsi="Courier New" w:cs="Courier New" w:hint="default"/>
+      </w:rPr>
+    </w:lvl>
+    <w:lvl w:ilvl="5">
+      <w:start w:val="1"/>
+      <w:numFmt w:val="bullet"/>
+      <w:lvlText w:val=""/>
+      <w:lvlJc w:val="left"/>
+      <w:pPr>
+        <w:tabs>
+          <w:tab w:val="num" w:pos="0"/>
+        </w:tabs>
+        <w:ind w:left="4320" w:hanging="360"/>
+      </w:pPr>
+      <w:rPr>
+        <w:rFonts w:ascii="Wingdings" w:hAnsi="Wingdings" w:cs="Wingdings" w:hint="default"/>
+      </w:rPr>
+    </w:lvl>
+    <w:lvl w:ilvl="6">
+      <w:start w:val="1"/>
+      <w:numFmt w:val="bullet"/>
+      <w:lvlText w:val=""/>
+      <w:lvlJc w:val="left"/>
+      <w:pPr>
+        <w:tabs>
+          <w:tab w:val="num" w:pos="0"/>
+        </w:tabs>
+        <w:ind w:left="5040" w:hanging="360"/>
+      </w:pPr>
+      <w:rPr>
+        <w:rFonts w:ascii="Symbol" w:hAnsi="Symbol" w:cs="Symbol" w:hint="default"/>
+      </w:rPr>
+    </w:lvl>
+    <w:lvl w:ilvl="7">
+      <w:start w:val="1"/>
+      <w:numFmt w:val="bullet"/>
+      <w:lvlText w:val="o"/>
+      <w:lvlJc w:val="left"/>
+      <w:pPr>
+        <w:tabs>
+          <w:tab w:val="num" w:pos="0"/>
+        </w:tabs>
+        <w:ind w:left="5760" w:hanging="360"/>
+      </w:pPr>
+      <w:rPr>
+        <w:rFonts w:ascii="Courier New" w:hAnsi="Courier New" w:cs="Courier New" w:hint="default"/>
+      </w:rPr>
+    </w:lvl>
+    <w:lvl w:ilvl="8">
+      <w:start w:val="1"/>
+      <w:numFmt w:val="bullet"/>
+      <w:lvlText w:val=""/>
+      <w:lvlJc w:val="left"/>
+      <w:pPr>
+        <w:tabs>
+          <w:tab w:val="num" w:pos="0"/>
+        </w:tabs>
+        <w:ind w:left="6480" w:hanging="360"/>
+      </w:pPr>
+      <w:rPr>
+        <w:rFonts w:ascii="Wingdings" w:hAnsi="Wingdings" w:cs="Wingdings" w:hint="default"/>
+      </w:rPr>
+    </w:lvl>
+  </w:abstractNum>
   <w:num w:numId="1">
     <w:abstractNumId w:val="1"/>
   </w:num>
@@ -2955,11 +2749,14 @@
   <w:num w:numId="3">
     <w:abstractNumId w:val="3"/>
   </w:num>
+  <w:num w:numId="4">
+    <w:abstractNumId w:val="4"/>
+  </w:num>
 </w:numbering>
 </file>
 
 <file path=word/styles.xml><?xml version="1.0" encoding="utf-8"?>
-<w:styles xmlns:wp14="http://schemas.microsoft.com/office/word/2010/wordprocessingDrawing" xmlns:w="http://schemas.openxmlformats.org/wordprocessingml/2006/main" xmlns:w14="http://schemas.microsoft.com/office/word/2010/wordml" xmlns:mc="http://schemas.openxmlformats.org/markup-compatibility/2006" mc:Ignorable="w14 wp14">
+<w:styles xmlns:w="http://schemas.openxmlformats.org/wordprocessingml/2006/main" xmlns:w14="http://schemas.microsoft.com/office/word/2010/wordml" xmlns:mc="http://schemas.openxmlformats.org/markup-compatibility/2006" mc:Ignorable="w14">
   <w:docDefaults>
     <w:rPrDefault>
       <w:rPr>
@@ -2968,7 +2765,9 @@
       </w:rPr>
     </w:rPrDefault>
     <w:pPrDefault>
-      <w:pPr/>
+      <w:pPr>
+        <w:suppressAutoHyphens w:val="true"/>
+      </w:pPr>
     </w:pPrDefault>
   </w:docDefaults>
   <w:latentStyles w:defLockedState="0" w:defUIPriority="99" w:defSemiHidden="0" w:defUnhideWhenUsed="0" w:defQFormat="0" w:count="371">
@@ -3365,7 +3164,7 @@
     </w:rPr>
   </w:style>
   <w:style w:type="paragraph" w:styleId="Heading1">
-    <w:name w:val="heading 1"/>
+    <w:name w:val="Heading 1"/>
     <w:basedOn w:val="Normal"/>
     <w:next w:val="Heading2"/>
     <w:link w:val="Heading1Char"/>
@@ -3379,13 +3178,13 @@
         <w:numId w:val="1"/>
       </w:numPr>
       <w:pBdr>
-        <w:bottom w:val="single" w:color="000000" w:sz="4" w:space="1"/>
+        <w:bottom w:val="single" w:sz="4" w:space="1" w:color="000000"/>
       </w:pBdr>
       <w:spacing w:before="60" w:after="60"/>
       <w:outlineLvl w:val="0"/>
     </w:pPr>
     <w:rPr>
-      <w:rFonts w:eastAsia="" w:cs="" w:eastAsiaTheme="majorEastAsia" w:cstheme="majorBidi"/>
+      <w:rFonts w:eastAsia="" w:cs="" w:cstheme="majorBidi" w:eastAsiaTheme="majorEastAsia"/>
       <w:b/>
       <w:bCs/>
       <w:caps/>
@@ -3395,7 +3194,7 @@
     </w:rPr>
   </w:style>
   <w:style w:type="paragraph" w:styleId="Heading2">
-    <w:name w:val="heading 2"/>
+    <w:name w:val="Heading 2"/>
     <w:basedOn w:val="Normal"/>
     <w:next w:val="Proposalparagraph"/>
     <w:link w:val="Heading2Char"/>
@@ -3414,7 +3213,7 @@
       <w:outlineLvl w:val="1"/>
     </w:pPr>
     <w:rPr>
-      <w:rFonts w:ascii="Times New Roman Bold" w:hAnsi="Times New Roman Bold" w:eastAsia="" w:cs="" w:eastAsiaTheme="majorEastAsia" w:cstheme="majorBidi"/>
+      <w:rFonts w:ascii="Times New Roman Bold" w:hAnsi="Times New Roman Bold" w:eastAsia="" w:cs="" w:cstheme="majorBidi" w:eastAsiaTheme="majorEastAsia"/>
       <w:b/>
       <w:bCs/>
       <w:color w:val="17365D" w:themeColor="text2" w:themeShade="bf"/>
@@ -3423,7 +3222,7 @@
     </w:rPr>
   </w:style>
   <w:style w:type="paragraph" w:styleId="Heading3">
-    <w:name w:val="heading 3"/>
+    <w:name w:val="Heading 3"/>
     <w:basedOn w:val="Normal"/>
     <w:next w:val="Proposalparagraph"/>
     <w:link w:val="Heading3Char"/>
@@ -3441,7 +3240,7 @@
       <w:outlineLvl w:val="2"/>
     </w:pPr>
     <w:rPr>
-      <w:rFonts w:eastAsia="" w:cs="" w:eastAsiaTheme="majorEastAsia" w:cstheme="majorBidi"/>
+      <w:rFonts w:eastAsia="" w:cs="" w:cstheme="majorBidi" w:eastAsiaTheme="majorEastAsia"/>
       <w:b/>
       <w:bCs/>
       <w:i/>
@@ -3449,7 +3248,7 @@
     </w:rPr>
   </w:style>
   <w:style w:type="paragraph" w:styleId="Heading4">
-    <w:name w:val="heading 4"/>
+    <w:name w:val="Heading 4"/>
     <w:basedOn w:val="Normal"/>
     <w:next w:val="Normal"/>
     <w:link w:val="Heading4Char"/>
@@ -3465,13 +3264,13 @@
       </w:numPr>
       <w:tabs>
         <w:tab w:val="clear" w:pos="720"/>
-        <w:tab w:val="left" w:leader="none" w:pos="990"/>
+        <w:tab w:val="left" w:pos="990" w:leader="none"/>
       </w:tabs>
       <w:spacing w:before="120" w:after="0"/>
       <w:outlineLvl w:val="3"/>
     </w:pPr>
     <w:rPr>
-      <w:rFonts w:ascii="Arial" w:hAnsi="Arial" w:eastAsia="" w:cs="" w:eastAsiaTheme="majorEastAsia" w:cstheme="majorBidi"/>
+      <w:rFonts w:ascii="Arial" w:hAnsi="Arial" w:eastAsia="" w:cs="" w:cstheme="majorBidi" w:eastAsiaTheme="majorEastAsia"/>
       <w:b/>
       <w:bCs/>
       <w:iCs/>
@@ -3479,7 +3278,7 @@
     </w:rPr>
   </w:style>
   <w:style w:type="paragraph" w:styleId="Heading5">
-    <w:name w:val="heading 5"/>
+    <w:name w:val="Heading 5"/>
     <w:basedOn w:val="Normal"/>
     <w:next w:val="Normal"/>
     <w:link w:val="Heading5Char"/>
@@ -3497,12 +3296,12 @@
       <w:outlineLvl w:val="4"/>
     </w:pPr>
     <w:rPr>
-      <w:rFonts w:ascii="Cambria" w:hAnsi="Cambria" w:eastAsia="" w:cs="" w:asciiTheme="majorHAnsi" w:hAnsiTheme="majorHAnsi" w:eastAsiaTheme="majorEastAsia" w:cstheme="majorBidi"/>
+      <w:rFonts w:ascii="Cambria" w:hAnsi="Cambria" w:eastAsia="" w:cs="" w:asciiTheme="majorHAnsi" w:cstheme="majorBidi" w:eastAsiaTheme="majorEastAsia" w:hAnsiTheme="majorHAnsi"/>
       <w:color w:val="243F60" w:themeColor="accent1" w:themeShade="7f"/>
     </w:rPr>
   </w:style>
   <w:style w:type="paragraph" w:styleId="Heading6">
-    <w:name w:val="heading 6"/>
+    <w:name w:val="Heading 6"/>
     <w:basedOn w:val="Normal"/>
     <w:next w:val="Normal"/>
     <w:link w:val="Heading6Char"/>
@@ -3527,7 +3326,7 @@
     </w:rPr>
   </w:style>
   <w:style w:type="paragraph" w:styleId="Heading7">
-    <w:name w:val="heading 7"/>
+    <w:name w:val="Heading 7"/>
     <w:basedOn w:val="Normal"/>
     <w:next w:val="Normal"/>
     <w:link w:val="Heading7Char"/>
@@ -3547,14 +3346,14 @@
       <w:outlineLvl w:val="6"/>
     </w:pPr>
     <w:rPr>
-      <w:rFonts w:ascii="Cambria" w:hAnsi="Cambria" w:eastAsia="" w:cs="" w:asciiTheme="majorHAnsi" w:hAnsiTheme="majorHAnsi" w:eastAsiaTheme="majorEastAsia" w:cstheme="majorBidi"/>
+      <w:rFonts w:ascii="Cambria" w:hAnsi="Cambria" w:eastAsia="" w:cs="" w:asciiTheme="majorHAnsi" w:cstheme="majorBidi" w:eastAsiaTheme="majorEastAsia" w:hAnsiTheme="majorHAnsi"/>
       <w:i/>
       <w:iCs/>
       <w:color w:val="404040" w:themeColor="text1" w:themeTint="bf"/>
     </w:rPr>
   </w:style>
   <w:style w:type="paragraph" w:styleId="Heading8">
-    <w:name w:val="heading 8"/>
+    <w:name w:val="Heading 8"/>
     <w:basedOn w:val="Normal"/>
     <w:next w:val="Normal"/>
     <w:link w:val="Heading8Char"/>
@@ -3574,14 +3373,14 @@
       <w:outlineLvl w:val="7"/>
     </w:pPr>
     <w:rPr>
-      <w:rFonts w:ascii="Cambria" w:hAnsi="Cambria" w:eastAsia="" w:cs="" w:asciiTheme="majorHAnsi" w:hAnsiTheme="majorHAnsi" w:eastAsiaTheme="majorEastAsia" w:cstheme="majorBidi"/>
+      <w:rFonts w:ascii="Cambria" w:hAnsi="Cambria" w:eastAsia="" w:cs="" w:asciiTheme="majorHAnsi" w:cstheme="majorBidi" w:eastAsiaTheme="majorEastAsia" w:hAnsiTheme="majorHAnsi"/>
       <w:color w:val="404040" w:themeColor="text1" w:themeTint="bf"/>
       <w:sz w:val="20"/>
       <w:szCs w:val="20"/>
     </w:rPr>
   </w:style>
   <w:style w:type="paragraph" w:styleId="Heading9">
-    <w:name w:val="heading 9"/>
+    <w:name w:val="Heading 9"/>
     <w:basedOn w:val="Normal"/>
     <w:next w:val="Normal"/>
     <w:link w:val="Heading9Char"/>
@@ -3601,7 +3400,7 @@
       <w:outlineLvl w:val="8"/>
     </w:pPr>
     <w:rPr>
-      <w:rFonts w:ascii="Cambria" w:hAnsi="Cambria" w:eastAsia="" w:cs="" w:asciiTheme="majorHAnsi" w:hAnsiTheme="majorHAnsi" w:eastAsiaTheme="majorEastAsia" w:cstheme="majorBidi"/>
+      <w:rFonts w:ascii="Cambria" w:hAnsi="Cambria" w:eastAsia="" w:cs="" w:asciiTheme="majorHAnsi" w:cstheme="majorBidi" w:eastAsiaTheme="majorEastAsia" w:hAnsiTheme="majorHAnsi"/>
       <w:i/>
       <w:iCs/>
       <w:color w:val="404040" w:themeColor="text1" w:themeTint="bf"/>
@@ -3684,7 +3483,7 @@
     <w:qFormat/>
     <w:rsid w:val="00e467fb"/>
     <w:rPr>
-      <w:rFonts w:ascii="Times New Roman" w:hAnsi="Times New Roman" w:eastAsia="" w:cs="" w:eastAsiaTheme="majorEastAsia" w:cstheme="majorBidi"/>
+      <w:rFonts w:ascii="Times New Roman" w:hAnsi="Times New Roman" w:eastAsia="" w:cs="" w:cstheme="majorBidi" w:eastAsiaTheme="majorEastAsia"/>
       <w:b/>
       <w:bCs/>
       <w:caps/>
@@ -3700,7 +3499,7 @@
     <w:qFormat/>
     <w:rsid w:val="00814e20"/>
     <w:rPr>
-      <w:rFonts w:ascii="Cambria" w:hAnsi="Cambria" w:eastAsia="" w:cs="" w:asciiTheme="majorHAnsi" w:hAnsiTheme="majorHAnsi" w:eastAsiaTheme="majorEastAsia" w:cstheme="majorBidi"/>
+      <w:rFonts w:ascii="Cambria" w:hAnsi="Cambria" w:eastAsia="" w:cs="" w:asciiTheme="majorHAnsi" w:cstheme="majorBidi" w:eastAsiaTheme="majorEastAsia" w:hAnsiTheme="majorHAnsi"/>
       <w:i/>
       <w:iCs/>
       <w:color w:val="4F81BD" w:themeColor="accent1"/>
@@ -3722,7 +3521,6 @@
   </w:style>
   <w:style w:type="character" w:styleId="ProposalparagraphChar" w:customStyle="1">
     <w:name w:val="proposal paragraph Char"/>
-    <w:link w:val="proposalparagraph"/>
     <w:qFormat/>
     <w:locked/>
     <w:rsid w:val="005e64c5"/>
@@ -3738,7 +3536,7 @@
     <w:qFormat/>
     <w:rsid w:val="00e467fb"/>
     <w:rPr>
-      <w:rFonts w:ascii="Times New Roman" w:hAnsi="Times New Roman" w:eastAsia="" w:cs="" w:eastAsiaTheme="majorEastAsia" w:cstheme="majorBidi"/>
+      <w:rFonts w:ascii="Times New Roman" w:hAnsi="Times New Roman" w:eastAsia="" w:cs="" w:cstheme="majorBidi" w:eastAsiaTheme="majorEastAsia"/>
       <w:b/>
       <w:bCs/>
       <w:i/>
@@ -3752,7 +3550,7 @@
     <w:qFormat/>
     <w:rsid w:val="00dd5678"/>
     <w:rPr>
-      <w:rFonts w:ascii="Arial" w:hAnsi="Arial" w:eastAsia="" w:cs="" w:eastAsiaTheme="majorEastAsia" w:cstheme="majorBidi"/>
+      <w:rFonts w:ascii="Arial" w:hAnsi="Arial" w:eastAsia="" w:cs="" w:cstheme="majorBidi" w:eastAsiaTheme="majorEastAsia"/>
       <w:b/>
       <w:bCs/>
       <w:iCs/>
@@ -3767,7 +3565,7 @@
     <w:qFormat/>
     <w:rsid w:val="0085785c"/>
     <w:rPr>
-      <w:rFonts w:ascii="Cambria" w:hAnsi="Cambria" w:eastAsia="" w:cs="" w:asciiTheme="majorHAnsi" w:hAnsiTheme="majorHAnsi" w:eastAsiaTheme="majorEastAsia" w:cstheme="majorBidi"/>
+      <w:rFonts w:ascii="Cambria" w:hAnsi="Cambria" w:eastAsia="" w:cs="" w:asciiTheme="majorHAnsi" w:cstheme="majorBidi" w:eastAsiaTheme="majorEastAsia" w:hAnsiTheme="majorHAnsi"/>
       <w:color w:val="243F60" w:themeColor="accent1" w:themeShade="7f"/>
       <w:sz w:val="24"/>
       <w:szCs w:val="24"/>
@@ -3791,7 +3589,7 @@
     <w:qFormat/>
     <w:rsid w:val="00e467fb"/>
     <w:rPr>
-      <w:rFonts w:ascii="Times New Roman Bold" w:hAnsi="Times New Roman Bold" w:eastAsia="" w:cs="" w:eastAsiaTheme="majorEastAsia" w:cstheme="majorBidi"/>
+      <w:rFonts w:ascii="Times New Roman Bold" w:hAnsi="Times New Roman Bold" w:eastAsia="" w:cs="" w:cstheme="majorBidi" w:eastAsiaTheme="majorEastAsia"/>
       <w:b/>
       <w:bCs/>
       <w:color w:val="17365D" w:themeColor="text2" w:themeShade="bf"/>
@@ -3807,7 +3605,6 @@
   <w:style w:type="character" w:styleId="ExperiencebulletCharChar" w:customStyle="1">
     <w:name w:val="experience bullet Char Char"/>
     <w:basedOn w:val="DefaultParagraphFont"/>
-    <w:link w:val="experiencebullet"/>
     <w:uiPriority w:val="99"/>
     <w:qFormat/>
     <w:rsid w:val="001a28a6"/>
@@ -3845,13 +3642,12 @@
   <w:style w:type="character" w:styleId="FootnoteTextChar" w:customStyle="1">
     <w:name w:val="Footnote Text Char"/>
     <w:basedOn w:val="DefaultParagraphFont"/>
-    <w:link w:val="FootnoteText"/>
     <w:uiPriority w:val="99"/>
     <w:semiHidden/>
     <w:qFormat/>
     <w:rsid w:val="00e5647a"/>
     <w:rPr>
-      <w:rFonts w:ascii="Calibri" w:hAnsi="Calibri" w:eastAsia="Calibri" w:cs="" w:asciiTheme="minorHAnsi" w:hAnsiTheme="minorHAnsi" w:eastAsiaTheme="minorHAnsi" w:cstheme="minorBidi"/>
+      <w:rFonts w:ascii="Calibri" w:hAnsi="Calibri" w:eastAsia="Calibri" w:cs="" w:asciiTheme="minorHAnsi" w:cstheme="minorBidi" w:eastAsiaTheme="minorHAnsi" w:hAnsiTheme="minorHAnsi"/>
     </w:rPr>
   </w:style>
   <w:style w:type="character" w:styleId="FootnoteCharacters">
@@ -3867,7 +3663,7 @@
     </w:rPr>
   </w:style>
   <w:style w:type="character" w:styleId="FootnoteAnchor">
-    <w:name w:val="Footnote Anchor"/>
+    <w:name w:val="Footnote Reference"/>
     <w:rPr>
       <w:vertAlign w:val="superscript"/>
     </w:rPr>
@@ -3903,7 +3699,6 @@
   <w:style w:type="character" w:styleId="CommentTextChar" w:customStyle="1">
     <w:name w:val="Comment Text Char"/>
     <w:basedOn w:val="DefaultParagraphFont"/>
-    <w:link w:val="CommentText"/>
     <w:uiPriority w:val="99"/>
     <w:semiHidden/>
     <w:qFormat/>
@@ -3913,7 +3708,6 @@
   <w:style w:type="character" w:styleId="CommentSubjectChar" w:customStyle="1">
     <w:name w:val="Comment Subject Char"/>
     <w:basedOn w:val="CommentTextChar"/>
-    <w:link w:val="CommentSubject"/>
     <w:uiPriority w:val="99"/>
     <w:semiHidden/>
     <w:qFormat/>
@@ -3967,7 +3761,7 @@
     <w:qFormat/>
     <w:rsid w:val="00d6203e"/>
     <w:rPr>
-      <w:rFonts w:ascii="Cambria" w:hAnsi="Cambria" w:eastAsia="" w:cs="" w:asciiTheme="majorHAnsi" w:hAnsiTheme="majorHAnsi" w:eastAsiaTheme="majorEastAsia" w:cstheme="majorBidi"/>
+      <w:rFonts w:ascii="Cambria" w:hAnsi="Cambria" w:eastAsia="" w:cs="" w:asciiTheme="majorHAnsi" w:cstheme="majorBidi" w:eastAsiaTheme="majorEastAsia" w:hAnsiTheme="majorHAnsi"/>
       <w:i/>
       <w:iCs/>
       <w:color w:val="404040" w:themeColor="text1" w:themeTint="bf"/>
@@ -3984,7 +3778,7 @@
     <w:qFormat/>
     <w:rsid w:val="00d6203e"/>
     <w:rPr>
-      <w:rFonts w:ascii="Cambria" w:hAnsi="Cambria" w:eastAsia="" w:cs="" w:asciiTheme="majorHAnsi" w:hAnsiTheme="majorHAnsi" w:eastAsiaTheme="majorEastAsia" w:cstheme="majorBidi"/>
+      <w:rFonts w:ascii="Cambria" w:hAnsi="Cambria" w:eastAsia="" w:cs="" w:asciiTheme="majorHAnsi" w:cstheme="majorBidi" w:eastAsiaTheme="majorEastAsia" w:hAnsiTheme="majorHAnsi"/>
       <w:color w:val="404040" w:themeColor="text1" w:themeTint="bf"/>
     </w:rPr>
   </w:style>
@@ -3997,7 +3791,7 @@
     <w:qFormat/>
     <w:rsid w:val="00d6203e"/>
     <w:rPr>
-      <w:rFonts w:ascii="Cambria" w:hAnsi="Cambria" w:eastAsia="" w:cs="" w:asciiTheme="majorHAnsi" w:hAnsiTheme="majorHAnsi" w:eastAsiaTheme="majorEastAsia" w:cstheme="majorBidi"/>
+      <w:rFonts w:ascii="Cambria" w:hAnsi="Cambria" w:eastAsia="" w:cs="" w:asciiTheme="majorHAnsi" w:cstheme="majorBidi" w:eastAsiaTheme="majorEastAsia" w:hAnsiTheme="majorHAnsi"/>
       <w:i/>
       <w:iCs/>
       <w:color w:val="404040" w:themeColor="text1" w:themeTint="bf"/>
@@ -4006,7 +3800,6 @@
   <w:style w:type="character" w:styleId="BodyTextChar" w:customStyle="1">
     <w:name w:val="Body Text Char"/>
     <w:basedOn w:val="DefaultParagraphFont"/>
-    <w:link w:val="BodyText"/>
     <w:uiPriority w:val="1"/>
     <w:semiHidden/>
     <w:qFormat/>
@@ -4100,7 +3893,7 @@
     <w:rPr/>
   </w:style>
   <w:style w:type="paragraph" w:styleId="Header">
-    <w:name w:val="header"/>
+    <w:name w:val="Header"/>
     <w:basedOn w:val="Normal"/>
     <w:link w:val="HeaderChar"/>
     <w:uiPriority w:val="99"/>
@@ -4109,15 +3902,15 @@
     <w:pPr>
       <w:tabs>
         <w:tab w:val="clear" w:pos="720"/>
-        <w:tab w:val="center" w:leader="none" w:pos="4320"/>
-        <w:tab w:val="right" w:leader="none" w:pos="8640"/>
+        <w:tab w:val="center" w:pos="4320" w:leader="none"/>
+        <w:tab w:val="right" w:pos="8640" w:leader="none"/>
       </w:tabs>
       <w:spacing w:before="0" w:after="0"/>
     </w:pPr>
     <w:rPr/>
   </w:style>
   <w:style w:type="paragraph" w:styleId="Footer">
-    <w:name w:val="footer"/>
+    <w:name w:val="Footer"/>
     <w:basedOn w:val="Normal"/>
     <w:link w:val="FooterChar"/>
     <w:uiPriority w:val="99"/>
@@ -4126,8 +3919,8 @@
     <w:pPr>
       <w:tabs>
         <w:tab w:val="clear" w:pos="720"/>
-        <w:tab w:val="center" w:leader="none" w:pos="4320"/>
-        <w:tab w:val="right" w:leader="none" w:pos="8640"/>
+        <w:tab w:val="center" w:pos="4320" w:leader="none"/>
+        <w:tab w:val="right" w:pos="8640" w:leader="none"/>
       </w:tabs>
       <w:spacing w:before="0" w:after="0"/>
     </w:pPr>
@@ -4193,7 +3986,7 @@
     <w:rsid w:val="00814e20"/>
     <w:pPr/>
     <w:rPr>
-      <w:rFonts w:ascii="Cambria" w:hAnsi="Cambria" w:eastAsia="" w:cs="" w:asciiTheme="majorHAnsi" w:hAnsiTheme="majorHAnsi" w:eastAsiaTheme="majorEastAsia" w:cstheme="majorBidi"/>
+      <w:rFonts w:ascii="Cambria" w:hAnsi="Cambria" w:eastAsia="" w:cs="" w:asciiTheme="majorHAnsi" w:cstheme="majorBidi" w:eastAsiaTheme="majorEastAsia" w:hAnsiTheme="majorHAnsi"/>
       <w:i/>
       <w:iCs/>
       <w:color w:val="4F81BD" w:themeColor="accent1"/>
@@ -4256,7 +4049,6 @@
   </w:style>
   <w:style w:type="paragraph" w:styleId="Proposalparagraph" w:customStyle="1">
     <w:name w:val="proposal paragraph"/>
-    <w:link w:val="proposalparagraphChar"/>
     <w:qFormat/>
     <w:rsid w:val="005e64c5"/>
     <w:pPr>
@@ -4284,8 +4076,8 @@
     <w:pPr>
       <w:tabs>
         <w:tab w:val="clear" w:pos="720"/>
-        <w:tab w:val="left" w:leader="none" w:pos="450"/>
-        <w:tab w:val="left" w:leader="none" w:pos="2700"/>
+        <w:tab w:val="left" w:pos="450" w:leader="none"/>
+        <w:tab w:val="left" w:pos="2700" w:leader="none"/>
       </w:tabs>
       <w:spacing w:before="240" w:after="240"/>
       <w:jc w:val="center"/>
@@ -4303,7 +4095,7 @@
     <w:rsid w:val="001b099e"/>
     <w:pPr>
       <w:pBdr>
-        <w:bottom w:val="single" w:color="000000" w:sz="4" w:space="1"/>
+        <w:bottom w:val="single" w:sz="4" w:space="1" w:color="000000"/>
       </w:pBdr>
       <w:spacing w:before="0" w:after="120"/>
       <w:jc w:val="both"/>
@@ -4446,14 +4238,13 @@
   <w:style w:type="paragraph" w:styleId="Experiencebullet" w:customStyle="1">
     <w:name w:val="experience bullet"/>
     <w:basedOn w:val="Normal"/>
-    <w:link w:val="experiencebulletCharChar"/>
     <w:uiPriority w:val="99"/>
     <w:qFormat/>
     <w:rsid w:val="001a28a6"/>
     <w:pPr>
       <w:tabs>
         <w:tab w:val="clear" w:pos="720"/>
-        <w:tab w:val="left" w:leader="none" w:pos="252"/>
+        <w:tab w:val="left" w:pos="252" w:leader="none"/>
       </w:tabs>
       <w:spacing w:before="60" w:after="0"/>
       <w:ind w:left="252" w:hanging="252"/>
@@ -4476,7 +4267,7 @@
       <w:spacing w:before="0" w:after="0"/>
     </w:pPr>
     <w:rPr>
-      <w:rFonts w:ascii="Calibri" w:hAnsi="Calibri" w:eastAsia="Calibri" w:cs="" w:asciiTheme="minorHAnsi" w:hAnsiTheme="minorHAnsi" w:eastAsiaTheme="minorHAnsi" w:cstheme="minorBidi"/>
+      <w:rFonts w:ascii="Calibri" w:hAnsi="Calibri" w:eastAsia="Calibri" w:cs="" w:asciiTheme="minorHAnsi" w:cstheme="minorBidi" w:eastAsiaTheme="minorHAnsi" w:hAnsiTheme="minorHAnsi"/>
       <w:sz w:val="20"/>
       <w:szCs w:val="20"/>
     </w:rPr>
@@ -4562,7 +4353,13 @@
       <w:lang w:val="en-US" w:eastAsia="en-US" w:bidi="ar-SA"/>
     </w:rPr>
   </w:style>
-  <w:style w:type="paragraph" w:styleId="TOCHeading">
+  <w:style w:type="paragraph" w:styleId="IndexHeading">
+    <w:name w:val="Index Heading"/>
+    <w:basedOn w:val="Heading"/>
+    <w:pPr/>
+    <w:rPr/>
+  </w:style>
+  <w:style w:type="paragraph" w:styleId="ContentsHeading">
     <w:name w:val="TOC Heading"/>
     <w:basedOn w:val="Heading1"/>
     <w:next w:val="Normal"/>
@@ -4579,7 +4376,8 @@
       <w:pBdr>
         <w:bottom w:val="nil"/>
       </w:pBdr>
-      <w:spacing w:before="480" w:after="60" w:line="276" w:lineRule="auto"/>
+      <w:spacing w:lineRule="auto" w:line="276" w:before="480" w:after="60"/>
+      <w:outlineLvl w:val="9"/>
     </w:pPr>
     <w:rPr>
       <w:rFonts w:ascii="Cambria" w:hAnsi="Cambria" w:eastAsia="Times New Roman" w:cs="Times New Roman"/>
@@ -4656,7 +4454,7 @@
       <w:widowControl/>
       <w:suppressAutoHyphens w:val="true"/>
       <w:bidi w:val="0"/>
-      <w:spacing w:before="0" w:after="200" w:line="276" w:lineRule="auto"/>
+      <w:spacing w:lineRule="auto" w:line="276" w:before="0" w:after="200"/>
       <w:jc w:val="left"/>
     </w:pPr>
     <w:rPr>
@@ -4758,7 +4556,7 @@
       <w:jc w:val="both"/>
     </w:pPr>
     <w:rPr>
-      <w:rFonts w:ascii="Times New Roman" w:hAnsi="Times New Roman" w:eastAsia="" w:cs="" w:eastAsiaTheme="majorEastAsia" w:cstheme="majorBidi"/>
+      <w:rFonts w:ascii="Times New Roman" w:hAnsi="Times New Roman" w:eastAsia="" w:cs="" w:cstheme="majorBidi" w:eastAsiaTheme="majorEastAsia"/>
       <w:bCs/>
       <w:color w:val="auto"/>
       <w:kern w:val="0"/>
@@ -4789,7 +4587,7 @@
     <w:rsid w:val="005e64c5"/>
     <w:pPr>
       <w:pBdr>
-        <w:bottom w:val="single" w:color="000000" w:sz="4" w:space="1"/>
+        <w:bottom w:val="single" w:sz="4" w:space="1" w:color="000000"/>
       </w:pBdr>
       <w:spacing w:before="60" w:after="60"/>
       <w:jc w:val="center"/>
@@ -4812,7 +4610,7 @@
     <w:pPr>
       <w:tabs>
         <w:tab w:val="clear" w:pos="720"/>
-        <w:tab w:val="left" w:leader="none" w:pos="0"/>
+        <w:tab w:val="left" w:pos="0" w:leader="none"/>
       </w:tabs>
       <w:spacing w:before="0" w:after="0"/>
       <w:jc w:val="center"/>
@@ -4832,7 +4630,7 @@
     <w:pPr>
       <w:tabs>
         <w:tab w:val="clear" w:pos="720"/>
-        <w:tab w:val="left" w:leader="none" w:pos="0"/>
+        <w:tab w:val="left" w:pos="0" w:leader="none"/>
       </w:tabs>
       <w:spacing w:before="0" w:after="0"/>
       <w:jc w:val="both"/>
@@ -4851,6 +4649,29 @@
     <w:pPr/>
     <w:rPr>
       <w:color w:val="76923C" w:themeColor="accent3" w:themeShade="bf"/>
+    </w:rPr>
+  </w:style>
+  <w:style w:type="paragraph" w:styleId="TableContents">
+    <w:name w:val="Table Contents"/>
+    <w:basedOn w:val="Normal"/>
+    <w:qFormat/>
+    <w:pPr>
+      <w:widowControl w:val="false"/>
+      <w:suppressLineNumbers/>
+    </w:pPr>
+    <w:rPr/>
+  </w:style>
+  <w:style w:type="paragraph" w:styleId="TableHeading">
+    <w:name w:val="Table Heading"/>
+    <w:basedOn w:val="TableContents"/>
+    <w:qFormat/>
+    <w:pPr>
+      <w:suppressLineNumbers/>
+      <w:jc w:val="center"/>
+    </w:pPr>
+    <w:rPr>
+      <w:b/>
+      <w:bCs/>
     </w:rPr>
   </w:style>
   <w:style w:type="numbering" w:styleId="NoList" w:default="1">
@@ -4860,13 +4681,12 @@
     <w:unhideWhenUsed/>
     <w:qFormat/>
   </w:style>
-  <w:style w:type="table" w:styleId="TableNormal" w:default="1">
+  <w:style w:type="table" w:default="1" w:styleId="TableNormal">
     <w:name w:val="Normal Table"/>
     <w:uiPriority w:val="99"/>
     <w:semiHidden/>
     <w:unhideWhenUsed/>
     <w:tblPr>
-      <w:tblInd w:w="0" w:type="dxa"/>
       <w:tblCellMar>
         <w:top w:w="0" w:type="dxa"/>
         <w:left w:w="108" w:type="dxa"/>
@@ -4890,7 +4710,7 @@
       </w:tblBorders>
     </w:tblPr>
   </w:style>
-  <w:style w:type="table" w:styleId="TableGrid1" w:customStyle="1">
+  <w:style w:type="table" w:customStyle="1" w:styleId="TableGrid1">
     <w:name w:val="Table Grid1"/>
     <w:basedOn w:val="TableNormal"/>
     <w:uiPriority w:val="59"/>

</xml_diff>

<commit_message>
Added Cherokee Federal Job
</commit_message>
<xml_diff>
--- a/MatthewHannaResume.docx
+++ b/MatthewHannaResume.docx
@@ -1,6 +1,6 @@
 
 <file path=word/document.xml><?xml version="1.0" encoding="utf-8"?>
-<w:document xmlns:o="urn:schemas-microsoft-com:office:office" xmlns:r="http://schemas.openxmlformats.org/officeDocument/2006/relationships" xmlns:v="urn:schemas-microsoft-com:vml" xmlns:w="http://schemas.openxmlformats.org/wordprocessingml/2006/main" xmlns:w10="urn:schemas-microsoft-com:office:word" xmlns:wp="http://schemas.openxmlformats.org/drawingml/2006/wordprocessingDrawing" xmlns:wps="http://schemas.microsoft.com/office/word/2010/wordprocessingShape" xmlns:wpg="http://schemas.microsoft.com/office/word/2010/wordprocessingGroup" xmlns:mc="http://schemas.openxmlformats.org/markup-compatibility/2006" xmlns:wp14="http://schemas.microsoft.com/office/word/2010/wordprocessingDrawing" xmlns:w14="http://schemas.microsoft.com/office/word/2010/wordml" mc:Ignorable="w14 wp14">
+<w:document xmlns:o="urn:schemas-microsoft-com:office:office" xmlns:r="http://schemas.openxmlformats.org/officeDocument/2006/relationships" xmlns:v="urn:schemas-microsoft-com:vml" xmlns:w="http://schemas.openxmlformats.org/wordprocessingml/2006/main" xmlns:w10="urn:schemas-microsoft-com:office:word" xmlns:wp="http://schemas.openxmlformats.org/drawingml/2006/wordprocessingDrawing" xmlns:pic="http://schemas.openxmlformats.org/drawingml/2006/picture" xmlns:wps="http://schemas.microsoft.com/office/word/2010/wordprocessingShape" xmlns:wpg="http://schemas.microsoft.com/office/word/2010/wordprocessingGroup" xmlns:mc="http://schemas.openxmlformats.org/markup-compatibility/2006" xmlns:wp14="http://schemas.microsoft.com/office/word/2010/wordprocessingDrawing" xmlns:w14="http://schemas.microsoft.com/office/word/2010/wordml" xmlns:w15="http://schemas.microsoft.com/office/word/2012/wordml" mc:Ignorable="w14 wp14 w15">
   <w:body>
     <w:tbl>
       <w:tblPr>
@@ -15,7 +15,7 @@
           <w:bottom w:w="0" w:type="dxa"/>
           <w:right w:w="108" w:type="dxa"/>
         </w:tblCellMar>
-        <w:tblLook w:firstRow="1" w:noVBand="1" w:lastRow="0" w:firstColumn="1" w:lastColumn="0" w:noHBand="0" w:val="04a0"/>
+        <w:tblLook w:val="04a0" w:noHBand="0" w:noVBand="1" w:firstColumn="1" w:lastRow="0" w:lastColumn="0" w:firstRow="1"/>
       </w:tblPr>
       <w:tblGrid>
         <w:gridCol w:w="2594"/>
@@ -109,7 +109,6 @@
               <w:jc w:val="center"/>
               <w:rPr>
                 <w:rFonts w:ascii="Arial Narrow" w:hAnsi="Arial Narrow" w:eastAsia="Times New Roman"/>
-                <w:b/>
                 <w:b/>
                 <w:bCs/>
                 <w:color w:val="000000"/>
@@ -258,7 +257,7 @@
               <w:widowControl w:val="false"/>
               <w:bidi w:val="0"/>
               <w:spacing w:lineRule="auto" w:line="259" w:beforeAutospacing="0" w:before="20" w:afterAutospacing="0" w:after="20"/>
-              <w:ind w:left="0" w:right="0" w:hanging="0"/>
+              <w:ind w:hanging="0" w:left="0" w:right="0"/>
               <w:jc w:val="center"/>
               <w:rPr/>
             </w:pPr>
@@ -348,7 +347,7 @@
             </w:pPr>
             <w:r>
               <w:rPr>
-                <w:rStyle w:val="InternetLink"/>
+                <w:rStyle w:val="Hyperlink"/>
                 <w:rFonts w:eastAsia="Times New Roman" w:cs="Arial" w:ascii="Times New Roman" w:hAnsi="Times New Roman"/>
                 <w:color w:val="auto"/>
                 <w:kern w:val="0"/>
@@ -377,7 +376,6 @@
               <w:rPr>
                 <w:rFonts w:ascii="Arial Narrow" w:hAnsi="Arial Narrow" w:eastAsia="Times New Roman"/>
                 <w:b/>
-                <w:b/>
                 <w:bCs/>
                 <w:color w:val="000000"/>
                 <w:sz w:val="20"/>
@@ -387,7 +385,7 @@
             <w:hyperlink r:id="rId2">
               <w:r>
                 <w:rPr>
-                  <w:rStyle w:val="InternetLink"/>
+                  <w:rStyle w:val="Hyperlink"/>
                   <w:rFonts w:eastAsia="Times New Roman"/>
                   <w:b/>
                   <w:bCs/>
@@ -561,7 +559,7 @@
           </w:tcPr>
           <w:p>
             <w:pPr>
-              <w:pStyle w:val="Tabletextnarrative"/>
+              <w:pStyle w:val="tabletextnarrative"/>
               <w:widowControl w:val="false"/>
               <w:spacing w:before="60" w:after="0"/>
               <w:rPr>
@@ -672,7 +670,6 @@
               <w:spacing w:before="20" w:after="20"/>
               <w:rPr>
                 <w:b w:val="false"/>
-                <w:b w:val="false"/>
                 <w:bCs w:val="false"/>
               </w:rPr>
             </w:pPr>
@@ -689,7 +686,6 @@
               <w:pStyle w:val="TableTextBold"/>
               <w:widowControl w:val="false"/>
               <w:rPr>
-                <w:b w:val="false"/>
                 <w:b w:val="false"/>
                 <w:bCs w:val="false"/>
               </w:rPr>
@@ -708,7 +704,6 @@
               <w:widowControl w:val="false"/>
               <w:rPr>
                 <w:b w:val="false"/>
-                <w:b w:val="false"/>
                 <w:bCs w:val="false"/>
               </w:rPr>
             </w:pPr>
@@ -725,7 +720,6 @@
               <w:pStyle w:val="TableTextBold"/>
               <w:widowControl w:val="false"/>
               <w:rPr>
-                <w:b w:val="false"/>
                 <w:b w:val="false"/>
                 <w:bCs w:val="false"/>
               </w:rPr>
@@ -744,7 +738,6 @@
               <w:widowControl w:val="false"/>
               <w:rPr>
                 <w:b w:val="false"/>
-                <w:b w:val="false"/>
                 <w:bCs w:val="false"/>
               </w:rPr>
             </w:pPr>
@@ -762,7 +755,6 @@
               <w:widowControl w:val="false"/>
               <w:spacing w:before="20" w:after="20"/>
               <w:rPr>
-                <w:b w:val="false"/>
                 <w:b w:val="false"/>
                 <w:bCs w:val="false"/>
               </w:rPr>
@@ -826,7 +818,25 @@
               <w:rPr>
                 <w:rFonts w:eastAsia="Times New Roman"/>
               </w:rPr>
-              <w:t>ASP.Net Core, Migrating to Micro-services, UML Essentials, Web Applications, React, Presenting Presentations, Problem Decomposition</w:t>
+              <w:t xml:space="preserve">Microsoft Power Apps, </w:t>
+            </w:r>
+            <w:r>
+              <w:rPr>
+                <w:rFonts w:eastAsia="Times New Roman"/>
+              </w:rPr>
+              <w:t xml:space="preserve">ASP.Net Core, </w:t>
+            </w:r>
+            <w:r>
+              <w:rPr>
+                <w:rFonts w:eastAsia="Times New Roman"/>
+              </w:rPr>
+              <w:t>ASP.Net MVC,</w:t>
+            </w:r>
+            <w:r>
+              <w:rPr>
+                <w:rFonts w:eastAsia="Times New Roman"/>
+              </w:rPr>
+              <w:t xml:space="preserve"> Migrating to Micro-services, UML Essentials, Web Applications, React, Presenting Presentations, Problem Decomposition</w:t>
             </w:r>
           </w:p>
         </w:tc>
@@ -834,9 +844,8 @@
     </w:tbl>
     <w:p>
       <w:pPr>
-        <w:pStyle w:val="Tabletextnarrative"/>
-        <w:rPr>
-          <w:b/>
+        <w:pStyle w:val="tabletextnarrative"/>
+        <w:rPr>
           <w:b/>
           <w:bCs/>
         </w:rPr>
@@ -853,7 +862,6 @@
         <w:pStyle w:val="Callouttext"/>
         <w:rPr>
           <w:rFonts w:ascii="Arial Narrow" w:hAnsi="Arial Narrow" w:eastAsia="Arial Narrow" w:cs="Arial Narrow"/>
-          <w:b w:val="false"/>
           <w:b w:val="false"/>
           <w:bCs w:val="false"/>
           <w:i w:val="false"/>
@@ -861,7 +869,7 @@
           <w:iCs w:val="false"/>
           <w:caps w:val="false"/>
           <w:smallCaps w:val="false"/>
-          <w:color w:val="000000" w:themeColor="text1" w:themeShade="ff" w:themeTint="ff"/>
+          <w:color w:themeColor="text1" w:val="000000"/>
           <w:sz w:val="20"/>
           <w:szCs w:val="20"/>
           <w:lang w:val="en-US"/>
@@ -875,13 +883,13 @@
           <w:iCs w:val="false"/>
           <w:lang w:val="en-US"/>
         </w:rPr>
-        <w:t>TrustedQA</w:t>
+        <w:t>Cherokee Federal</w:t>
       </w:r>
       <w:r>
         <w:rPr>
           <w:lang w:val="en-US"/>
         </w:rPr>
-        <w:t>, 11800 Michael Faraday Dr, Reston, VA 20190</w:t>
+        <w:t>, 2 W. 2nd St., Suite 1500, Tulsa, OK 74103</w:t>
       </w:r>
     </w:p>
     <w:p>
@@ -889,7 +897,6 @@
         <w:pStyle w:val="Callouttext"/>
         <w:rPr>
           <w:rFonts w:ascii="Arial Narrow" w:hAnsi="Arial Narrow" w:eastAsia="Arial Narrow" w:cs="Arial Narrow"/>
-          <w:b/>
           <w:b/>
           <w:bCs/>
           <w:i w:val="false"/>
@@ -897,66 +904,9 @@
           <w:iCs w:val="false"/>
           <w:caps w:val="false"/>
           <w:smallCaps w:val="false"/>
-          <w:color w:val="000000" w:themeColor="text1" w:themeShade="ff" w:themeTint="ff"/>
+          <w:color w:themeColor="text1" w:val="000000"/>
           <w:sz w:val="20"/>
           <w:szCs w:val="20"/>
-          <w:lang w:val="en-US"/>
-        </w:rPr>
-      </w:pPr>
-      <w:r>
-        <w:rPr>
-          <w:b/>
-          <w:bCs/>
-          <w:lang w:val="en-US"/>
-        </w:rPr>
-        <w:t xml:space="preserve">Senior Software </w:t>
-      </w:r>
-      <w:bookmarkStart w:id="1" w:name="_Int_30c4wuFY"/>
-      <w:r>
-        <w:rPr>
-          <w:b/>
-          <w:bCs/>
-          <w:lang w:val="en-US"/>
-        </w:rPr>
-        <w:t>Engineer :</w:t>
-      </w:r>
-      <w:bookmarkEnd w:id="1"/>
-      <w:r>
-        <w:rPr>
-          <w:b/>
-          <w:bCs/>
-          <w:lang w:val="en-US"/>
-        </w:rPr>
-        <w:t xml:space="preserve"> July 26, 2021 – </w:t>
-      </w:r>
-      <w:r>
-        <w:rPr>
-          <w:rFonts w:eastAsia="Arial Narrow" w:cs="Arial Narrow"/>
-          <w:b/>
-          <w:bCs/>
-          <w:i w:val="false"/>
-          <w:iCs w:val="false"/>
-          <w:caps w:val="false"/>
-          <w:smallCaps w:val="false"/>
-          <w:color w:val="000000" w:themeColor="text1" w:themeShade="ff" w:themeTint="ff"/>
-          <w:sz w:val="20"/>
-          <w:szCs w:val="20"/>
-          <w:lang w:val="en-US"/>
-        </w:rPr>
-        <w:t>June 23, 2022</w:t>
-      </w:r>
-    </w:p>
-    <w:p>
-      <w:pPr>
-        <w:pStyle w:val="Callouttext"/>
-        <w:numPr>
-          <w:ilvl w:val="0"/>
-          <w:numId w:val="2"/>
-        </w:numPr>
-        <w:rPr>
-          <w:i w:val="false"/>
-          <w:i w:val="false"/>
-          <w:iCs w:val="false"/>
           <w:lang w:val="en-US"/>
         </w:rPr>
       </w:pPr>
@@ -968,30 +918,211 @@
           <w:iCs w:val="false"/>
           <w:lang w:val="en-US"/>
         </w:rPr>
-        <w:t>Spalding AIBI</w:t>
-      </w:r>
-      <w:r>
-        <w:rPr>
-          <w:b w:val="false"/>
-          <w:bCs w:val="false"/>
+        <w:t>Programmer Analyst II</w:t>
+      </w:r>
+      <w:bookmarkStart w:id="1" w:name="_Int_b2nxQlgr_Copy_1"/>
+      <w:r>
+        <w:rPr>
+          <w:b/>
+          <w:bCs/>
           <w:i w:val="false"/>
           <w:iCs w:val="false"/>
           <w:lang w:val="en-US"/>
         </w:rPr>
-        <w:t>. NavAir contractor for software maintenance and improvement. Worked with Microsoft C# .NET Framework and Core, SQL, HTML, CSS, SCSS, JavaScript, XML, JSON, React, Node.js, Gulp, Docker, Jenkins, OpenShift</w:t>
+        <w:t xml:space="preserve"> :</w:t>
+      </w:r>
+      <w:bookmarkEnd w:id="1"/>
+      <w:r>
+        <w:rPr>
+          <w:b/>
+          <w:bCs/>
+          <w:i w:val="false"/>
+          <w:iCs w:val="false"/>
+          <w:lang w:val="en-US"/>
+        </w:rPr>
+        <w:t xml:space="preserve"> </w:t>
+      </w:r>
+      <w:r>
+        <w:rPr>
+          <w:b/>
+          <w:bCs/>
+          <w:i w:val="false"/>
+          <w:iCs w:val="false"/>
+          <w:lang w:val="en-US"/>
+        </w:rPr>
+        <w:t>March</w:t>
+      </w:r>
+      <w:r>
+        <w:rPr>
+          <w:b/>
+          <w:bCs/>
+          <w:i w:val="false"/>
+          <w:iCs w:val="false"/>
+          <w:lang w:val="en-US"/>
+        </w:rPr>
+        <w:t xml:space="preserve"> 6, 202</w:t>
+      </w:r>
+      <w:r>
+        <w:rPr>
+          <w:b/>
+          <w:bCs/>
+          <w:i w:val="false"/>
+          <w:iCs w:val="false"/>
+          <w:lang w:val="en-US"/>
+        </w:rPr>
+        <w:t>3</w:t>
+      </w:r>
+      <w:r>
+        <w:rPr>
+          <w:b/>
+          <w:bCs/>
+          <w:i w:val="false"/>
+          <w:iCs w:val="false"/>
+          <w:lang w:val="en-US"/>
+        </w:rPr>
+        <w:t xml:space="preserve"> </w:t>
+      </w:r>
+      <w:r>
+        <w:rPr>
+          <w:b/>
+          <w:bCs/>
+          <w:i w:val="false"/>
+          <w:iCs w:val="false"/>
+          <w:lang w:val="en-US"/>
+        </w:rPr>
+        <w:t>to present</w:t>
       </w:r>
     </w:p>
     <w:p>
       <w:pPr>
         <w:pStyle w:val="Callouttext"/>
-        <w:rPr>
+        <w:numPr>
+          <w:ilvl w:val="0"/>
+          <w:numId w:val="4"/>
+        </w:numPr>
+        <w:rPr/>
+      </w:pPr>
+      <w:r>
+        <w:rPr>
+          <w:b/>
+          <w:bCs/>
+          <w:i w:val="false"/>
+          <w:iCs w:val="false"/>
           <w:lang w:val="en-US"/>
         </w:rPr>
-      </w:pPr>
-      <w:r>
-        <w:rPr>
+        <w:t>USGS</w:t>
+      </w:r>
+      <w:r>
+        <w:rPr>
+          <w:i w:val="false"/>
+          <w:iCs w:val="false"/>
           <w:lang w:val="en-US"/>
         </w:rPr>
+        <w:t>. WARC contractor for legacy i</w:t>
+      </w:r>
+      <w:r>
+        <w:rPr>
+          <w:i w:val="false"/>
+          <w:iCs w:val="false"/>
+          <w:lang w:val="en-US"/>
+        </w:rPr>
+        <w:t xml:space="preserve">nternet services </w:t>
+      </w:r>
+      <w:r>
+        <w:rPr>
+          <w:i w:val="false"/>
+          <w:iCs w:val="false"/>
+          <w:lang w:val="en-US"/>
+        </w:rPr>
+        <w:t xml:space="preserve">conversion to modern services </w:t>
+      </w:r>
+      <w:r>
+        <w:rPr>
+          <w:i w:val="false"/>
+          <w:iCs w:val="false"/>
+          <w:lang w:val="en-US"/>
+        </w:rPr>
+        <w:t xml:space="preserve">and maintenance in </w:t>
+      </w:r>
+      <w:r>
+        <w:rPr>
+          <w:i w:val="false"/>
+          <w:iCs w:val="false"/>
+          <w:lang w:val="en-US"/>
+        </w:rPr>
+        <w:t xml:space="preserve">Microsoft Power Apps, </w:t>
+      </w:r>
+      <w:r>
+        <w:rPr>
+          <w:i w:val="false"/>
+          <w:iCs w:val="false"/>
+          <w:lang w:val="en-US"/>
+        </w:rPr>
+        <w:t xml:space="preserve">C#, ASP.Net Core, Entity Framework </w:t>
+      </w:r>
+      <w:r>
+        <w:rPr>
+          <w:i w:val="false"/>
+          <w:iCs w:val="false"/>
+          <w:lang w:val="en-US"/>
+        </w:rPr>
+        <w:t xml:space="preserve">Core </w:t>
+      </w:r>
+      <w:r>
+        <w:rPr>
+          <w:i w:val="false"/>
+          <w:iCs w:val="false"/>
+          <w:lang w:val="en-US"/>
+        </w:rPr>
+        <w:t xml:space="preserve">including scaffolding, SQL, HTML, JavaScript, CSS / </w:t>
+      </w:r>
+      <w:r>
+        <w:rPr>
+          <w:i w:val="false"/>
+          <w:iCs w:val="false"/>
+          <w:lang w:val="en-US"/>
+        </w:rPr>
+        <w:t>SCSS</w:t>
+      </w:r>
+      <w:r>
+        <w:rPr>
+          <w:i w:val="false"/>
+          <w:iCs w:val="false"/>
+          <w:lang w:val="en-US"/>
+        </w:rPr>
+        <w:t xml:space="preserve">, </w:t>
+      </w:r>
+      <w:r>
+        <w:rPr>
+          <w:i w:val="false"/>
+          <w:iCs w:val="false"/>
+          <w:lang w:val="en-US"/>
+        </w:rPr>
+        <w:t>and G</w:t>
+      </w:r>
+      <w:r>
+        <w:rPr>
+          <w:i w:val="false"/>
+          <w:iCs w:val="false"/>
+          <w:lang w:val="en-US"/>
+        </w:rPr>
+        <w:t xml:space="preserve">ulp. </w:t>
+      </w:r>
+      <w:r>
+        <w:rPr>
+          <w:i w:val="false"/>
+          <w:iCs w:val="false"/>
+          <w:lang w:val="en-US"/>
+        </w:rPr>
+        <w:t xml:space="preserve">Limited usage of third-party libraries was stated as a requirement </w:t>
+      </w:r>
+      <w:r>
+        <w:rPr>
+          <w:i w:val="false"/>
+          <w:iCs w:val="false"/>
+          <w:lang w:val="en-US"/>
+        </w:rPr>
+        <w:t>so many custom variations were created. Plenty of team work on projects.</w:t>
       </w:r>
     </w:p>
     <w:p>
@@ -999,7 +1130,6 @@
         <w:pStyle w:val="Callouttext"/>
         <w:rPr>
           <w:rFonts w:ascii="Arial Narrow" w:hAnsi="Arial Narrow" w:eastAsia="Arial Narrow" w:cs="Arial Narrow"/>
-          <w:b w:val="false"/>
           <w:b w:val="false"/>
           <w:bCs w:val="false"/>
           <w:i w:val="false"/>
@@ -1007,7 +1137,29 @@
           <w:iCs w:val="false"/>
           <w:caps w:val="false"/>
           <w:smallCaps w:val="false"/>
-          <w:color w:val="000000" w:themeColor="text1" w:themeShade="ff" w:themeTint="ff"/>
+          <w:color w:themeColor="text1" w:val="000000"/>
+          <w:sz w:val="20"/>
+          <w:szCs w:val="20"/>
+          <w:lang w:val="en-US"/>
+        </w:rPr>
+      </w:pPr>
+      <w:r>
+        <w:rPr/>
+      </w:r>
+    </w:p>
+    <w:p>
+      <w:pPr>
+        <w:pStyle w:val="Callouttext"/>
+        <w:rPr>
+          <w:rFonts w:ascii="Arial Narrow" w:hAnsi="Arial Narrow" w:eastAsia="Arial Narrow" w:cs="Arial Narrow"/>
+          <w:b w:val="false"/>
+          <w:bCs w:val="false"/>
+          <w:i w:val="false"/>
+          <w:i w:val="false"/>
+          <w:iCs w:val="false"/>
+          <w:caps w:val="false"/>
+          <w:smallCaps w:val="false"/>
+          <w:color w:themeColor="text1" w:val="000000"/>
           <w:sz w:val="20"/>
           <w:szCs w:val="20"/>
           <w:lang w:val="en-US"/>
@@ -1021,13 +1173,13 @@
           <w:iCs w:val="false"/>
           <w:lang w:val="en-US"/>
         </w:rPr>
-        <w:t>Omnigo</w:t>
+        <w:t>TrustedQA</w:t>
       </w:r>
       <w:r>
         <w:rPr>
           <w:lang w:val="en-US"/>
         </w:rPr>
-        <w:t>, 10430 Baur Blvd St. Louis, MO 63132</w:t>
+        <w:t>, 11800 Michael Faraday Dr, Reston, VA 20190</w:t>
       </w:r>
     </w:p>
     <w:p>
@@ -1035,7 +1187,6 @@
         <w:pStyle w:val="Callouttext"/>
         <w:rPr>
           <w:rFonts w:ascii="Arial Narrow" w:hAnsi="Arial Narrow" w:eastAsia="Arial Narrow" w:cs="Arial Narrow"/>
-          <w:b/>
           <w:b/>
           <w:bCs/>
           <w:i w:val="false"/>
@@ -1043,11 +1194,82 @@
           <w:iCs w:val="false"/>
           <w:caps w:val="false"/>
           <w:smallCaps w:val="false"/>
-          <w:color w:val="000000" w:themeColor="text1" w:themeShade="ff" w:themeTint="ff"/>
+          <w:color w:themeColor="text1" w:val="000000"/>
           <w:sz w:val="20"/>
           <w:szCs w:val="20"/>
           <w:lang w:val="en-US"/>
         </w:rPr>
+      </w:pPr>
+      <w:r>
+        <w:rPr>
+          <w:b/>
+          <w:bCs/>
+          <w:lang w:val="en-US"/>
+        </w:rPr>
+        <w:t xml:space="preserve">Senior Software </w:t>
+      </w:r>
+      <w:bookmarkStart w:id="2" w:name="_Int_30c4wuFY"/>
+      <w:r>
+        <w:rPr>
+          <w:b/>
+          <w:bCs/>
+          <w:lang w:val="en-US"/>
+        </w:rPr>
+        <w:t>Engineer :</w:t>
+      </w:r>
+      <w:bookmarkEnd w:id="2"/>
+      <w:r>
+        <w:rPr>
+          <w:b/>
+          <w:bCs/>
+          <w:lang w:val="en-US"/>
+        </w:rPr>
+        <w:t xml:space="preserve"> July 26, 2021 </w:t>
+      </w:r>
+      <w:r>
+        <w:rPr>
+          <w:b/>
+          <w:bCs/>
+          <w:lang w:val="en-US"/>
+        </w:rPr>
+        <w:t>to</w:t>
+      </w:r>
+      <w:r>
+        <w:rPr>
+          <w:b/>
+          <w:bCs/>
+          <w:lang w:val="en-US"/>
+        </w:rPr>
+        <w:t xml:space="preserve"> </w:t>
+      </w:r>
+      <w:r>
+        <w:rPr>
+          <w:rFonts w:eastAsia="Arial Narrow" w:cs="Arial Narrow"/>
+          <w:b/>
+          <w:bCs/>
+          <w:i w:val="false"/>
+          <w:iCs w:val="false"/>
+          <w:caps w:val="false"/>
+          <w:smallCaps w:val="false"/>
+          <w:color w:themeColor="text1" w:val="000000"/>
+          <w:sz w:val="20"/>
+          <w:szCs w:val="20"/>
+          <w:lang w:val="en-US"/>
+        </w:rPr>
+        <w:t>June 23, 2022</w:t>
+      </w:r>
+    </w:p>
+    <w:p>
+      <w:pPr>
+        <w:pStyle w:val="Callouttext"/>
+        <w:widowControl/>
+        <w:numPr>
+          <w:ilvl w:val="0"/>
+          <w:numId w:val="4"/>
+        </w:numPr>
+        <w:suppressAutoHyphens w:val="true"/>
+        <w:bidi w:val="0"/>
+        <w:rPr/>
       </w:pPr>
       <w:r>
         <w:rPr>
@@ -1057,9 +1279,60 @@
           <w:iCs w:val="false"/>
           <w:lang w:val="en-US"/>
         </w:rPr>
-        <w:t xml:space="preserve">Senior Software </w:t>
-      </w:r>
-      <w:bookmarkStart w:id="2" w:name="_Int_b2nxQlgr"/>
+        <w:t>Spalding AIBI</w:t>
+      </w:r>
+      <w:r>
+        <w:rPr>
+          <w:b w:val="false"/>
+          <w:bCs w:val="false"/>
+          <w:i w:val="false"/>
+          <w:iCs w:val="false"/>
+          <w:lang w:val="en-US"/>
+        </w:rPr>
+        <w:t xml:space="preserve">. NavAir contractor for software maintenance and improvement. Worked with Microsoft C# .NET Framework and Core, SQL, HTML, CSS, SCSS, JavaScript, XML, JSON, React, Node.js, Gulp, Docker, Jenkins, OpenShift. </w:t>
+      </w:r>
+      <w:r>
+        <w:rPr>
+          <w:b w:val="false"/>
+          <w:bCs w:val="false"/>
+          <w:i w:val="false"/>
+          <w:iCs w:val="false"/>
+          <w:lang w:val="en-US"/>
+        </w:rPr>
+        <w:t>Lots of team work on projects.</w:t>
+      </w:r>
+    </w:p>
+    <w:p>
+      <w:pPr>
+        <w:pStyle w:val="Callouttext"/>
+        <w:rPr>
+          <w:lang w:val="en-US"/>
+        </w:rPr>
+      </w:pPr>
+      <w:r>
+        <w:rPr>
+          <w:lang w:val="en-US"/>
+        </w:rPr>
+      </w:r>
+    </w:p>
+    <w:p>
+      <w:pPr>
+        <w:pStyle w:val="Callouttext"/>
+        <w:rPr>
+          <w:rFonts w:ascii="Arial Narrow" w:hAnsi="Arial Narrow" w:eastAsia="Arial Narrow" w:cs="Arial Narrow"/>
+          <w:b w:val="false"/>
+          <w:bCs w:val="false"/>
+          <w:i w:val="false"/>
+          <w:i w:val="false"/>
+          <w:iCs w:val="false"/>
+          <w:caps w:val="false"/>
+          <w:smallCaps w:val="false"/>
+          <w:color w:themeColor="text1" w:val="000000"/>
+          <w:sz w:val="20"/>
+          <w:szCs w:val="20"/>
+          <w:lang w:val="en-US"/>
+        </w:rPr>
+      </w:pPr>
       <w:r>
         <w:rPr>
           <w:b/>
@@ -1068,9 +1341,33 @@
           <w:iCs w:val="false"/>
           <w:lang w:val="en-US"/>
         </w:rPr>
-        <w:t>Engineer :</w:t>
-      </w:r>
-      <w:bookmarkEnd w:id="2"/>
+        <w:t>Omnigo</w:t>
+      </w:r>
+      <w:r>
+        <w:rPr>
+          <w:lang w:val="en-US"/>
+        </w:rPr>
+        <w:t>, 10430 Baur Blvd St. Louis, MO 63132</w:t>
+      </w:r>
+    </w:p>
+    <w:p>
+      <w:pPr>
+        <w:pStyle w:val="Callouttext"/>
+        <w:rPr>
+          <w:rFonts w:ascii="Arial Narrow" w:hAnsi="Arial Narrow" w:eastAsia="Arial Narrow" w:cs="Arial Narrow"/>
+          <w:b/>
+          <w:bCs/>
+          <w:i w:val="false"/>
+          <w:i w:val="false"/>
+          <w:iCs w:val="false"/>
+          <w:caps w:val="false"/>
+          <w:smallCaps w:val="false"/>
+          <w:color w:themeColor="text1" w:val="000000"/>
+          <w:sz w:val="20"/>
+          <w:szCs w:val="20"/>
+          <w:lang w:val="en-US"/>
+        </w:rPr>
+      </w:pPr>
       <w:r>
         <w:rPr>
           <w:b/>
@@ -1079,21 +1376,51 @@
           <w:iCs w:val="false"/>
           <w:lang w:val="en-US"/>
         </w:rPr>
-        <w:t xml:space="preserve"> August 26, 2020 to July 21, 2021</w:t>
-      </w:r>
-    </w:p>
-    <w:p>
-      <w:pPr>
-        <w:pStyle w:val="Callouttext"/>
-        <w:rPr/>
-      </w:pPr>
-      <w:r>
-        <w:rPr>
+        <w:t xml:space="preserve">Senior Software </w:t>
+      </w:r>
+      <w:bookmarkStart w:id="3" w:name="_Int_b2nxQlgr"/>
+      <w:r>
+        <w:rPr>
+          <w:b/>
+          <w:bCs/>
           <w:i w:val="false"/>
           <w:iCs w:val="false"/>
           <w:lang w:val="en-US"/>
         </w:rPr>
-        <w:t>Internet services development and maintenance in C#, ASP.Net Core, Razor, Entity Framework including scaffolding, SQL, HTML, JavaScript, CSS, and Gulp. Experience with Redis using StackExchange Redis .Net client and AWS Cloud storage upload. Client API integration with TraQ6 and TraQ7 for import and export.</w:t>
+        <w:t>Engineer :</w:t>
+      </w:r>
+      <w:bookmarkEnd w:id="3"/>
+      <w:r>
+        <w:rPr>
+          <w:b/>
+          <w:bCs/>
+          <w:i w:val="false"/>
+          <w:iCs w:val="false"/>
+          <w:lang w:val="en-US"/>
+        </w:rPr>
+        <w:t xml:space="preserve"> August 26, 2020 to July 21, 2021</w:t>
+      </w:r>
+    </w:p>
+    <w:p>
+      <w:pPr>
+        <w:pStyle w:val="Callouttext"/>
+        <w:rPr/>
+      </w:pPr>
+      <w:r>
+        <w:rPr>
+          <w:i w:val="false"/>
+          <w:iCs w:val="false"/>
+          <w:lang w:val="en-US"/>
+        </w:rPr>
+        <w:t xml:space="preserve">Internet services development and maintenance in C#, ASP.Net Core, Razor, Entity Framework including scaffolding, SQL, HTML, JavaScript, CSS, and Gulp. Experience with Redis using StackExchange Redis .Net client and AWS Cloud storage upload. Client API integration with TraQ6 and TraQ7 for import and export. </w:t>
+      </w:r>
+      <w:r>
+        <w:rPr>
+          <w:i w:val="false"/>
+          <w:iCs w:val="false"/>
+          <w:lang w:val="en-US"/>
+        </w:rPr>
+        <w:t>Team was a pleasure.</w:t>
       </w:r>
     </w:p>
     <w:p>
@@ -1119,7 +1446,6 @@
         <w:pStyle w:val="Callouttext"/>
         <w:rPr>
           <w:b/>
-          <w:b/>
           <w:bCs/>
         </w:rPr>
       </w:pPr>
@@ -1139,9 +1465,8 @@
     </w:p>
     <w:p>
       <w:pPr>
-        <w:pStyle w:val="Tabletextnarrative"/>
-        <w:rPr>
-          <w:b/>
+        <w:pStyle w:val="tabletextnarrative"/>
+        <w:rPr>
           <w:b/>
           <w:bCs/>
         </w:rPr>
@@ -1166,7 +1491,7 @@
     </w:p>
     <w:p>
       <w:pPr>
-        <w:pStyle w:val="Tabletextnarrative"/>
+        <w:pStyle w:val="tabletextnarrative"/>
         <w:rPr/>
       </w:pPr>
       <w:r>
@@ -1176,333 +1501,7 @@
     </w:p>
     <w:p>
       <w:pPr>
-        <w:pStyle w:val="Tabletextnarrative"/>
-        <w:numPr>
-          <w:ilvl w:val="0"/>
-          <w:numId w:val="4"/>
-        </w:numPr>
-        <w:rPr/>
-      </w:pPr>
-      <w:r>
-        <w:rPr>
-          <w:b/>
-        </w:rPr>
-        <w:t>E2-C/D</w:t>
-      </w:r>
-      <w:r>
-        <w:rPr/>
-        <w:t>. Helping to maintain JMPS software add-ins, eventually converting to .NET and the future goal of moving to micro-services.</w:t>
-      </w:r>
-    </w:p>
-    <w:p>
-      <w:pPr>
-        <w:pStyle w:val="Tabletextnarrative"/>
-        <w:numPr>
-          <w:ilvl w:val="0"/>
-          <w:numId w:val="4"/>
-        </w:numPr>
-        <w:rPr/>
-      </w:pPr>
-      <w:r>
-        <w:rPr>
-          <w:b/>
-        </w:rPr>
-        <w:t>SPEARR</w:t>
-      </w:r>
-      <w:r>
-        <w:rPr/>
-        <w:t>. Supported with DotNet Core experience, micro-services development and worked toward utilizing Kafka as a repository and eventual replacement for a large dynamic database. Tasks included fully understanding micro-services architecture, documenting important design patterns &amp; standards, orchestration, messaging, logging, monitoring, utilization of Docker in both Linux and Windows environments, and planning for testing via unit-testing, integration testing, and end-to-end testing.</w:t>
-      </w:r>
-    </w:p>
-    <w:p>
-      <w:pPr>
-        <w:pStyle w:val="Tabletextnarrative"/>
-        <w:rPr>
-          <w:b/>
-          <w:b/>
-          <w:bCs/>
-        </w:rPr>
-      </w:pPr>
-      <w:r>
-        <w:rPr>
-          <w:b/>
-          <w:bCs/>
-        </w:rPr>
-      </w:r>
-    </w:p>
-    <w:p>
-      <w:pPr>
-        <w:pStyle w:val="Callouttext"/>
-        <w:rPr>
-          <w:b/>
-          <w:b/>
-          <w:bCs/>
-        </w:rPr>
-      </w:pPr>
-      <w:r>
-        <w:rPr>
-          <w:b/>
-          <w:bCs/>
-        </w:rPr>
-        <w:t>Smartronix, Inc.</w:t>
-      </w:r>
-      <w:r>
-        <w:rPr>
-          <w:bCs/>
-        </w:rPr>
-        <w:t>,</w:t>
-      </w:r>
-      <w:r>
-        <w:rPr>
-          <w:shd w:fill="FFFFFF" w:val="clear"/>
-        </w:rPr>
-        <w:t xml:space="preserve"> 770-828 Paseo Camarillo, Camarillo, CA 93010</w:t>
-      </w:r>
-    </w:p>
-    <w:p>
-      <w:pPr>
-        <w:pStyle w:val="Tabletextnarrative"/>
-        <w:rPr>
-          <w:b/>
-          <w:b/>
-          <w:bCs/>
-        </w:rPr>
-      </w:pPr>
-      <w:r>
-        <w:rPr>
-          <w:b/>
-          <w:bCs/>
-          <w:iCs/>
-        </w:rPr>
-        <w:t xml:space="preserve">Software Engineer II : </w:t>
-      </w:r>
-      <w:r>
-        <w:rPr>
-          <w:b/>
-          <w:bCs/>
-        </w:rPr>
-        <w:t>August 15, 2015 to January 21, 2019</w:t>
-      </w:r>
-    </w:p>
-    <w:p>
-      <w:pPr>
-        <w:pStyle w:val="Tabletextnarrative"/>
-        <w:spacing w:before="0" w:after="0"/>
-        <w:rPr/>
-      </w:pPr>
-      <w:r>
-        <w:rPr/>
-        <w:t>Supported ETIRMS with the Naval Air Warfare Center Weapons Division (NAWC-WD), Point Mugu, CA. Performed software engineering with Agile for supporting various Navy aircraft, weapons systems, and other existing or newly developed applications and tools. Tasks included designing and integrating new external interfaces (supporting multiple clients, vendors and platforms), VB6 conversion to C#, code analysis, requirements analysis, unit testing, debugging, use case creation, and regular expressions. Utilized C#, Java, VB6, C/C++, WinForms, WPF, IDL, COM, XML, SQL, MSTest, Microsoft Word, Access, Excel, PowerPoint, and Visual Studio 2005- 2017, Unity3D HoloLens, SharePoint, Rational Rose, ClearCase, and Great Migrations.</w:t>
-      </w:r>
-    </w:p>
-    <w:p>
-      <w:pPr>
-        <w:pStyle w:val="Callouttext"/>
-        <w:rPr>
-          <w:b/>
-          <w:b/>
-        </w:rPr>
-      </w:pPr>
-      <w:r>
-        <w:rPr>
-          <w:b/>
-        </w:rPr>
-      </w:r>
-      <w:r>
-        <w:br w:type="page"/>
-      </w:r>
-    </w:p>
-    <w:p>
-      <w:pPr>
-        <w:pStyle w:val="Callouttext"/>
-        <w:rPr>
-          <w:b/>
-          <w:b/>
-        </w:rPr>
-      </w:pPr>
-      <w:r>
-        <w:rPr>
-          <w:b/>
-        </w:rPr>
-        <w:t>AeroVironment Inc.</w:t>
-      </w:r>
-      <w:r>
-        <w:rPr/>
-        <w:t>, 900 Innovators Way, Simi Valley, CA 93065</w:t>
-      </w:r>
-    </w:p>
-    <w:p>
-      <w:pPr>
-        <w:pStyle w:val="Tabletextnarrative"/>
-        <w:rPr>
-          <w:b/>
-          <w:b/>
-          <w:bCs/>
-        </w:rPr>
-      </w:pPr>
-      <w:r>
-        <w:rPr>
-          <w:b/>
-          <w:bCs/>
-          <w:iCs/>
-        </w:rPr>
-        <w:t>Software Engineer II</w:t>
-      </w:r>
-      <w:r>
-        <w:rPr>
-          <w:b/>
-          <w:bCs/>
-        </w:rPr>
-        <w:t xml:space="preserve">  : February 1, 2011 to September 30, 2013</w:t>
-      </w:r>
-    </w:p>
-    <w:p>
-      <w:pPr>
-        <w:pStyle w:val="Tabletextnarrative"/>
-        <w:rPr/>
-      </w:pPr>
-      <w:r>
-        <w:rPr/>
-        <w:t>Performed software design, programming, and maintenance in C#, VB.Net, C, and C++ for various existing and newly developed applications. Handled maintenance and implementation of FalconView Map Application plugins used for communicating with simulators and actual Small Unmanned Air Vehicles (SUAVs) using serial, UDP, and TCP protocols both open and proprietary. Developed object-oriented flight simulators in C# and Unity3D. Created various software libraries (DTED, UDP packet communications, and debugging/testing tools) and helped develop a unique, simple to use, GIS desktop application supporting dozens of map types and geo-referenced entities. Implemented programming libraries based off ICDs, RFCs, and white papers. This job also included working with embedded Linux and Windows operating systems.</w:t>
-      </w:r>
-    </w:p>
-    <w:p>
-      <w:pPr>
-        <w:pStyle w:val="Tabletextnarrative"/>
-        <w:rPr/>
-      </w:pPr>
-      <w:r>
-        <w:rPr/>
-      </w:r>
-    </w:p>
-    <w:p>
-      <w:pPr>
-        <w:pStyle w:val="Callouttext"/>
-        <w:rPr>
-          <w:b/>
-          <w:b/>
-        </w:rPr>
-      </w:pPr>
-      <w:r>
-        <w:rPr>
-          <w:b/>
-        </w:rPr>
-        <w:t>Johnson Service Group Inc.</w:t>
-      </w:r>
-      <w:r>
-        <w:rPr/>
-        <w:t xml:space="preserve">, 23901 Calabasas Rd Suite 2068, Calabasas, CA 91302 ph. (818) 815-1810 </w:t>
-      </w:r>
-      <w:r>
-        <w:rPr>
-          <w:b/>
-        </w:rPr>
-        <w:t xml:space="preserve"> </w:t>
-      </w:r>
-    </w:p>
-    <w:p>
-      <w:pPr>
-        <w:pStyle w:val="Tabletextnarrative"/>
-        <w:rPr>
-          <w:b/>
-          <w:b/>
-          <w:bCs/>
-        </w:rPr>
-      </w:pPr>
-      <w:r>
-        <w:rPr>
-          <w:b/>
-          <w:bCs/>
-          <w:iCs/>
-        </w:rPr>
-        <w:t>Windows Developer,</w:t>
-      </w:r>
-      <w:r>
-        <w:rPr>
-          <w:b/>
-          <w:bCs/>
-        </w:rPr>
-        <w:t xml:space="preserve"> Contractor  : June 10, 2010 to January 31, 2011</w:t>
-      </w:r>
-    </w:p>
-    <w:p>
-      <w:pPr>
-        <w:pStyle w:val="Tabletextnarrative"/>
-        <w:rPr/>
-      </w:pPr>
-      <w:r>
-        <w:rPr/>
-        <w:t>Contracted to work for AeroVironment, Inc., in Simi Valley, CA as a Windows Developer and GIS Specialist. Performed maintenance of legacy FalconView plugins used for communicating with simulators and actual SUAVs using serial, UDP, and TCP protocols both open and proprietary.</w:t>
-      </w:r>
-    </w:p>
-    <w:p>
-      <w:pPr>
-        <w:pStyle w:val="Tabletextnarrative"/>
-        <w:rPr/>
-      </w:pPr>
-      <w:r>
-        <w:rPr/>
-      </w:r>
-    </w:p>
-    <w:p>
-      <w:pPr>
-        <w:pStyle w:val="Callouttext"/>
-        <w:rPr/>
-      </w:pPr>
-      <w:r>
-        <w:rPr>
-          <w:b/>
-        </w:rPr>
-        <w:t>General Networks Corporation (GNC)</w:t>
-      </w:r>
-      <w:r>
-        <w:rPr/>
-        <w:t>, 3524 Ocean View Blvd, Glendale, CA 91208 ph. (818) 249-1962</w:t>
-      </w:r>
-    </w:p>
-    <w:p>
-      <w:pPr>
-        <w:pStyle w:val="Tabletextnarrative"/>
-        <w:rPr>
-          <w:b/>
-          <w:b/>
-        </w:rPr>
-      </w:pPr>
-      <w:r>
-        <w:rPr>
-          <w:b/>
-          <w:bCs/>
-          <w:iCs/>
-        </w:rPr>
-        <w:t>Application Consultant</w:t>
-      </w:r>
-      <w:r>
-        <w:rPr>
-          <w:b/>
-        </w:rPr>
-        <w:t xml:space="preserve"> : </w:t>
-      </w:r>
-      <w:r>
-        <w:rPr>
-          <w:b/>
-          <w:bCs/>
-        </w:rPr>
-        <w:t>February 6, 2008 to April 30, 2009</w:t>
-      </w:r>
-    </w:p>
-    <w:p>
-      <w:pPr>
-        <w:pStyle w:val="Tabletextnarrative"/>
-        <w:rPr/>
-      </w:pPr>
-      <w:r>
-        <w:rPr/>
-        <w:t>Filled roles in various project development and management positions with emphasis on software engineering using C# and VB.Net for primarily developing software for WSS and Microsoft SharePoint Server 2007. Filled IT technical support roles for various contracting companies.</w:t>
-      </w:r>
-    </w:p>
-    <w:p>
-      <w:pPr>
-        <w:pStyle w:val="Tabletextnarrative"/>
+        <w:pStyle w:val="tabletextnarrative"/>
         <w:numPr>
           <w:ilvl w:val="0"/>
           <w:numId w:val="3"/>
@@ -1512,20 +1511,17 @@
       <w:r>
         <w:rPr>
           <w:b/>
-          <w:bCs/>
-          <w:i/>
-          <w:iCs/>
-        </w:rPr>
-        <w:t>(Lead Software Engineer, Dependable Logistics Solutions, Los Angeles, CA).</w:t>
+        </w:rPr>
+        <w:t>E2-C/D</w:t>
       </w:r>
       <w:r>
         <w:rPr/>
-        <w:t xml:space="preserve"> Developed a custom Microsoft SharePoint solution to add and selectively update the metadata of potentially millions of customer transaction records with minimal impact on system performance while providing fault-tolerance, error recovery/reporting and process recovery in the event of server failure. Added instant messaging capabilities to Microsoft SharePoint allowing staff to receive IM notifications of client interactions permitting faster response times and better record keeping. Implemented a multi-threaded Windows service that processed thousands of e-mails with minimal latency before passing the modified results to a Microsoft SharePoint e-mail management system.</w:t>
+        <w:t>. Helping to maintain JMPS software add-ins, eventually converting to .NET and the future goal of moving to micro-services.</w:t>
       </w:r>
     </w:p>
     <w:p>
       <w:pPr>
-        <w:pStyle w:val="Tabletextnarrative"/>
+        <w:pStyle w:val="tabletextnarrative"/>
         <w:numPr>
           <w:ilvl w:val="0"/>
           <w:numId w:val="3"/>
@@ -1535,23 +1531,321 @@
       <w:r>
         <w:rPr>
           <w:b/>
+        </w:rPr>
+        <w:t>SPEARR</w:t>
+      </w:r>
+      <w:r>
+        <w:rPr/>
+        <w:t>. Supported with DotNet Core experience, micro-services development and worked toward utilizing Kafka as a repository and eventual replacement for a large dynamic database. Tasks included fully understanding micro-services architecture, documenting important design patterns &amp; standards, orchestration, messaging, logging, monitoring, utilization of Docker in both Linux and Windows environments, and planning for testing via unit-testing, integration testing, and end-to-end testing.</w:t>
+      </w:r>
+    </w:p>
+    <w:p>
+      <w:pPr>
+        <w:pStyle w:val="tabletextnarrative"/>
+        <w:rPr>
+          <w:b/>
+          <w:bCs/>
+        </w:rPr>
+      </w:pPr>
+      <w:r>
+        <w:rPr>
+          <w:b/>
+          <w:bCs/>
+        </w:rPr>
+      </w:r>
+      <w:r>
+        <w:br w:type="page"/>
+      </w:r>
+    </w:p>
+    <w:p>
+      <w:pPr>
+        <w:pStyle w:val="Callouttext"/>
+        <w:rPr>
+          <w:b/>
+          <w:bCs/>
+        </w:rPr>
+      </w:pPr>
+      <w:r>
+        <w:rPr>
+          <w:b/>
+          <w:bCs/>
+        </w:rPr>
+        <w:t>Smartronix, Inc.</w:t>
+      </w:r>
+      <w:r>
+        <w:rPr>
+          <w:bCs/>
+        </w:rPr>
+        <w:t>,</w:t>
+      </w:r>
+      <w:r>
+        <w:rPr>
+          <w:shd w:fill="FFFFFF" w:val="clear"/>
+        </w:rPr>
+        <w:t xml:space="preserve"> 770-828 Paseo Camarillo, Camarillo, CA 93010</w:t>
+      </w:r>
+    </w:p>
+    <w:p>
+      <w:pPr>
+        <w:pStyle w:val="tabletextnarrative"/>
+        <w:rPr>
+          <w:b/>
+          <w:bCs/>
+        </w:rPr>
+      </w:pPr>
+      <w:r>
+        <w:rPr>
+          <w:b/>
+          <w:bCs/>
+          <w:iCs/>
+        </w:rPr>
+        <w:t xml:space="preserve">Software Engineer II : </w:t>
+      </w:r>
+      <w:r>
+        <w:rPr>
+          <w:b/>
+          <w:bCs/>
+        </w:rPr>
+        <w:t>August 15, 2015 to January 21, 2019</w:t>
+      </w:r>
+    </w:p>
+    <w:p>
+      <w:pPr>
+        <w:pStyle w:val="tabletextnarrative"/>
+        <w:spacing w:before="0" w:after="0"/>
+        <w:rPr/>
+      </w:pPr>
+      <w:r>
+        <w:rPr/>
+        <w:t>Supported ETIRMS with the Naval Air Warfare Center Weapons Division (NAWC-WD), Point Mugu, CA. Performed software engineering with Agile for supporting various Navy aircraft, weapons systems, and other existing or newly developed applications and tools. Tasks included designing and integrating new external interfaces (supporting multiple clients, vendors and platforms), VB6 conversion to C#, code analysis, requirements analysis, unit testing, debugging, use case creation, and regular expressions. Utilized C#, Java, VB6, C/C++, WinForms, WPF, IDL, COM, XML, SQL, MSTest, Microsoft Word, Access, Excel, PowerPoint, and Visual Studio 2005- 2017, Unity3D HoloLens, SharePoint, Rational Rose, ClearCase, and Great Migrations.</w:t>
+      </w:r>
+    </w:p>
+    <w:p>
+      <w:pPr>
+        <w:pStyle w:val="Callouttext"/>
+        <w:rPr>
+          <w:b/>
+        </w:rPr>
+      </w:pPr>
+      <w:r>
+        <w:rPr>
+          <w:b/>
+        </w:rPr>
+      </w:r>
+    </w:p>
+    <w:p>
+      <w:pPr>
+        <w:pStyle w:val="Callouttext"/>
+        <w:spacing w:before="0" w:after="0"/>
+        <w:rPr>
+          <w:b/>
+        </w:rPr>
+      </w:pPr>
+      <w:r>
+        <w:rPr>
+          <w:b/>
+        </w:rPr>
+        <w:t>AeroVironment Inc.</w:t>
+      </w:r>
+      <w:r>
+        <w:rPr/>
+        <w:t>, 900 Innovators Way, Simi Valley, CA 93065</w:t>
+      </w:r>
+    </w:p>
+    <w:p>
+      <w:pPr>
+        <w:pStyle w:val="tabletextnarrative"/>
+        <w:rPr>
+          <w:b/>
+          <w:bCs/>
+        </w:rPr>
+      </w:pPr>
+      <w:r>
+        <w:rPr>
+          <w:b/>
+          <w:bCs/>
+          <w:iCs/>
+        </w:rPr>
+        <w:t>Software Engineer II</w:t>
+      </w:r>
+      <w:r>
+        <w:rPr>
+          <w:b/>
+          <w:bCs/>
+        </w:rPr>
+        <w:t xml:space="preserve">  : February 1, 2011 to September 30, 2013</w:t>
+      </w:r>
+    </w:p>
+    <w:p>
+      <w:pPr>
+        <w:pStyle w:val="tabletextnarrative"/>
+        <w:rPr/>
+      </w:pPr>
+      <w:r>
+        <w:rPr/>
+        <w:t>Performed software design, programming, and maintenance in C#, VB.Net, C, and C++ for various existing and newly developed applications. Handled maintenance and implementation of FalconView Map Application plugins used for communicating with simulators and actual Small Unmanned Air Vehicles (SUAVs) using serial, UDP, and TCP protocols both open and proprietary. Developed object-oriented flight simulators in C# and Unity3D. Created various software libraries (DTED, UDP packet communications, and debugging/testing tools) and helped develop a unique, simple to use, GIS desktop application supporting dozens of map types and geo-referenced entities. Implemented programming libraries based off ICDs, RFCs, and white papers. This job also included working with embedded Linux and Windows operating systems.</w:t>
+      </w:r>
+    </w:p>
+    <w:p>
+      <w:pPr>
+        <w:pStyle w:val="tabletextnarrative"/>
+        <w:rPr/>
+      </w:pPr>
+      <w:r>
+        <w:rPr/>
+      </w:r>
+    </w:p>
+    <w:p>
+      <w:pPr>
+        <w:pStyle w:val="Callouttext"/>
+        <w:rPr>
+          <w:b/>
+        </w:rPr>
+      </w:pPr>
+      <w:r>
+        <w:rPr>
+          <w:b/>
+        </w:rPr>
+        <w:t>Johnson Service Group Inc.</w:t>
+      </w:r>
+      <w:r>
+        <w:rPr/>
+        <w:t xml:space="preserve">, 23901 Calabasas Rd Suite 2068, Calabasas, CA 91302 ph. (818) 815-1810 </w:t>
+      </w:r>
+      <w:r>
+        <w:rPr>
+          <w:b/>
+        </w:rPr>
+        <w:t xml:space="preserve"> </w:t>
+      </w:r>
+    </w:p>
+    <w:p>
+      <w:pPr>
+        <w:pStyle w:val="tabletextnarrative"/>
+        <w:rPr>
+          <w:b/>
+          <w:bCs/>
+        </w:rPr>
+      </w:pPr>
+      <w:r>
+        <w:rPr>
+          <w:b/>
+          <w:bCs/>
+          <w:iCs/>
+        </w:rPr>
+        <w:t>Windows Developer,</w:t>
+      </w:r>
+      <w:r>
+        <w:rPr>
+          <w:b/>
+          <w:bCs/>
+        </w:rPr>
+        <w:t xml:space="preserve"> Contractor  : June 10, 2010 to January 31, 2011</w:t>
+      </w:r>
+    </w:p>
+    <w:p>
+      <w:pPr>
+        <w:pStyle w:val="tabletextnarrative"/>
+        <w:rPr/>
+      </w:pPr>
+      <w:r>
+        <w:rPr/>
+        <w:t>Contracted to work for AeroVironment, Inc., in Simi Valley, CA as a Windows Developer and GIS Specialist. Performed maintenance of legacy FalconView plugins used for communicating with simulators and actual SUAVs using serial, UDP, and TCP protocols both open and proprietary.</w:t>
+      </w:r>
+    </w:p>
+    <w:p>
+      <w:pPr>
+        <w:pStyle w:val="tabletextnarrative"/>
+        <w:rPr/>
+      </w:pPr>
+      <w:r>
+        <w:rPr/>
+      </w:r>
+    </w:p>
+    <w:p>
+      <w:pPr>
+        <w:pStyle w:val="Callouttext"/>
+        <w:rPr/>
+      </w:pPr>
+      <w:r>
+        <w:rPr>
+          <w:b/>
+        </w:rPr>
+        <w:t>General Networks Corporation (GNC)</w:t>
+      </w:r>
+      <w:r>
+        <w:rPr/>
+        <w:t>, 3524 Ocean View Blvd, Glendale, CA 91208 ph. (818) 249-1962</w:t>
+      </w:r>
+    </w:p>
+    <w:p>
+      <w:pPr>
+        <w:pStyle w:val="tabletextnarrative"/>
+        <w:rPr>
+          <w:b/>
+        </w:rPr>
+      </w:pPr>
+      <w:r>
+        <w:rPr>
+          <w:b/>
+          <w:bCs/>
+          <w:iCs/>
+        </w:rPr>
+        <w:t>Application Consultant</w:t>
+      </w:r>
+      <w:r>
+        <w:rPr>
+          <w:b/>
+        </w:rPr>
+        <w:t xml:space="preserve"> : </w:t>
+      </w:r>
+      <w:r>
+        <w:rPr>
+          <w:b/>
+          <w:bCs/>
+        </w:rPr>
+        <w:t>February 6, 2008 to April 30, 2009</w:t>
+      </w:r>
+    </w:p>
+    <w:p>
+      <w:pPr>
+        <w:pStyle w:val="tabletextnarrative"/>
+        <w:rPr/>
+      </w:pPr>
+      <w:r>
+        <w:rPr/>
+        <w:t>Filled roles in various project development and management positions with emphasis on software engineering using C# and VB.Net for primarily developing software for WSS and Microsoft SharePoint Server 2007. Filled IT technical support roles for various contracting companies.</w:t>
+      </w:r>
+    </w:p>
+    <w:p>
+      <w:pPr>
+        <w:pStyle w:val="tabletextnarrative"/>
+        <w:numPr>
+          <w:ilvl w:val="0"/>
+          <w:numId w:val="2"/>
+        </w:numPr>
+        <w:rPr/>
+      </w:pPr>
+      <w:r>
+        <w:rPr>
+          <w:b/>
           <w:bCs/>
           <w:i/>
           <w:iCs/>
         </w:rPr>
-        <w:t>(Software Engineer, The Pacific Bridge Companies, Monrovia, CA).</w:t>
+        <w:t>(Lead Software Engineer, Dependable Logistics Solutions, Los Angeles, CA).</w:t>
       </w:r>
       <w:r>
         <w:rPr/>
-        <w:t xml:space="preserve"> Developed a solution to map data from one specially designed PDF document to another different PDF document. The final intention was to populate Microsoft SharePoint forms with data from given PDFs and to also use data stored in Microsoft SharePoint to dynamically generate other PDFs.</w:t>
+        <w:t xml:space="preserve"> Developed a custom Microsoft SharePoint solution to add and selectively update the metadata of potentially millions of customer transaction records with minimal impact on system performance while providing fault-tolerance, error recovery/reporting and process recovery in the event of server failure. Added instant messaging capabilities to Microsoft SharePoint allowing staff to receive IM notifications of client interactions permitting faster response times and better record keeping. Implemented a multi-threaded Windows service that processed thousands of e-mails with minimal latency before passing the modified results to a Microsoft SharePoint e-mail management system.</w:t>
       </w:r>
     </w:p>
     <w:p>
       <w:pPr>
-        <w:pStyle w:val="Tabletextnarrative"/>
+        <w:pStyle w:val="tabletextnarrative"/>
         <w:numPr>
           <w:ilvl w:val="0"/>
-          <w:numId w:val="3"/>
+          <w:numId w:val="2"/>
         </w:numPr>
         <w:rPr/>
       </w:pPr>
@@ -1562,19 +1856,19 @@
           <w:i/>
           <w:iCs/>
         </w:rPr>
-        <w:t>(Software Engineer, Warner Brothers Studios, Burbank, CA).</w:t>
+        <w:t>(Software Engineer, The Pacific Bridge Companies, Monrovia, CA).</w:t>
       </w:r>
       <w:r>
         <w:rPr/>
-        <w:t xml:space="preserve"> Provided Hummingbird / OpenText eDocs support and maintenance using VB.Net.</w:t>
+        <w:t xml:space="preserve"> Developed a solution to map data from one specially designed PDF document to another different PDF document. The final intention was to populate Microsoft SharePoint forms with data from given PDFs and to also use data stored in Microsoft SharePoint to dynamically generate other PDFs.</w:t>
       </w:r>
     </w:p>
     <w:p>
       <w:pPr>
-        <w:pStyle w:val="Tabletextnarrative"/>
+        <w:pStyle w:val="tabletextnarrative"/>
         <w:numPr>
           <w:ilvl w:val="0"/>
-          <w:numId w:val="3"/>
+          <w:numId w:val="2"/>
         </w:numPr>
         <w:rPr/>
       </w:pPr>
@@ -1585,6 +1879,29 @@
           <w:i/>
           <w:iCs/>
         </w:rPr>
+        <w:t>(Software Engineer, Warner Brothers Studios, Burbank, CA).</w:t>
+      </w:r>
+      <w:r>
+        <w:rPr/>
+        <w:t xml:space="preserve"> Provided Hummingbird / OpenText eDocs support and maintenance using VB.Net.</w:t>
+      </w:r>
+    </w:p>
+    <w:p>
+      <w:pPr>
+        <w:pStyle w:val="tabletextnarrative"/>
+        <w:numPr>
+          <w:ilvl w:val="0"/>
+          <w:numId w:val="2"/>
+        </w:numPr>
+        <w:rPr/>
+      </w:pPr>
+      <w:r>
+        <w:rPr>
+          <w:b/>
+          <w:bCs/>
+          <w:i/>
+          <w:iCs/>
+        </w:rPr>
         <w:t>(Software Engineer, Walt Disney Studios, Burbank, CA).</w:t>
       </w:r>
       <w:r>
@@ -1594,7 +1911,7 @@
     </w:p>
     <w:p>
       <w:pPr>
-        <w:pStyle w:val="Tabletextnarrative"/>
+        <w:pStyle w:val="tabletextnarrative"/>
         <w:rPr/>
       </w:pPr>
       <w:r>
@@ -1619,10 +1936,9 @@
     </w:p>
     <w:p>
       <w:pPr>
-        <w:pStyle w:val="Tabletextnarrative"/>
+        <w:pStyle w:val="tabletextnarrative"/>
         <w:keepNext w:val="true"/>
         <w:rPr>
-          <w:b/>
           <w:b/>
           <w:bCs/>
         </w:rPr>
@@ -1645,7 +1961,7 @@
     </w:p>
     <w:p>
       <w:pPr>
-        <w:pStyle w:val="Tabletextnarrative"/>
+        <w:pStyle w:val="tabletextnarrative"/>
         <w:rPr/>
       </w:pPr>
       <w:r>
@@ -1655,7 +1971,7 @@
     </w:p>
     <w:p>
       <w:pPr>
-        <w:pStyle w:val="Tabletextnarrative"/>
+        <w:pStyle w:val="tabletextnarrative"/>
         <w:rPr/>
       </w:pPr>
       <w:r>
@@ -1667,7 +1983,6 @@
         <w:pStyle w:val="Callouttext"/>
         <w:rPr>
           <w:b/>
-          <w:b/>
         </w:rPr>
       </w:pPr>
       <w:r>
@@ -1683,9 +1998,8 @@
     </w:p>
     <w:p>
       <w:pPr>
-        <w:pStyle w:val="Tabletextnarrative"/>
-        <w:rPr>
-          <w:b/>
+        <w:pStyle w:val="tabletextnarrative"/>
+        <w:rPr>
           <w:b/>
           <w:bCs/>
           <w:iCs/>
@@ -1709,7 +2023,7 @@
     </w:p>
     <w:p>
       <w:pPr>
-        <w:pStyle w:val="Tabletextnarrative"/>
+        <w:pStyle w:val="tabletextnarrative"/>
         <w:rPr/>
       </w:pPr>
       <w:r>
@@ -1719,7 +2033,7 @@
     </w:p>
     <w:p>
       <w:pPr>
-        <w:pStyle w:val="Tabletextnarrative"/>
+        <w:pStyle w:val="tabletextnarrative"/>
         <w:rPr/>
       </w:pPr>
       <w:r>
@@ -1728,8 +2042,12 @@
       </w:r>
     </w:p>
     <w:sectPr>
-      <w:headerReference w:type="default" r:id="rId3"/>
-      <w:footerReference w:type="default" r:id="rId4"/>
+      <w:headerReference w:type="even" r:id="rId3"/>
+      <w:headerReference w:type="default" r:id="rId4"/>
+      <w:headerReference w:type="first" r:id="rId5"/>
+      <w:footerReference w:type="even" r:id="rId6"/>
+      <w:footerReference w:type="default" r:id="rId7"/>
+      <w:footerReference w:type="first" r:id="rId8"/>
       <w:type w:val="nextPage"/>
       <w:pgSz w:w="12240" w:h="15840"/>
       <w:pgMar w:left="1080" w:right="720" w:gutter="0" w:header="720" w:top="777" w:footer="720" w:bottom="777"/>
@@ -1744,7 +2062,21 @@
 </file>
 
 <file path=word/footer1.xml><?xml version="1.0" encoding="utf-8"?>
-<w:ftr xmlns:o="urn:schemas-microsoft-com:office:office" xmlns:r="http://schemas.openxmlformats.org/officeDocument/2006/relationships" xmlns:v="urn:schemas-microsoft-com:vml" xmlns:w="http://schemas.openxmlformats.org/wordprocessingml/2006/main" xmlns:w10="urn:schemas-microsoft-com:office:word" xmlns:wp="http://schemas.openxmlformats.org/drawingml/2006/wordprocessingDrawing" xmlns:wps="http://schemas.microsoft.com/office/word/2010/wordprocessingShape" xmlns:wpg="http://schemas.microsoft.com/office/word/2010/wordprocessingGroup" xmlns:mc="http://schemas.openxmlformats.org/markup-compatibility/2006" xmlns:wp14="http://schemas.microsoft.com/office/word/2010/wordprocessingDrawing" xmlns:w14="http://schemas.microsoft.com/office/word/2010/wordml" mc:Ignorable="w14 wp14">
+<w:ftr xmlns:o="urn:schemas-microsoft-com:office:office" xmlns:r="http://schemas.openxmlformats.org/officeDocument/2006/relationships" xmlns:v="urn:schemas-microsoft-com:vml" xmlns:w="http://schemas.openxmlformats.org/wordprocessingml/2006/main" xmlns:w10="urn:schemas-microsoft-com:office:word" xmlns:wp="http://schemas.openxmlformats.org/drawingml/2006/wordprocessingDrawing" xmlns:pic="http://schemas.openxmlformats.org/drawingml/2006/picture" xmlns:wps="http://schemas.microsoft.com/office/word/2010/wordprocessingShape" xmlns:wpg="http://schemas.microsoft.com/office/word/2010/wordprocessingGroup" xmlns:mc="http://schemas.openxmlformats.org/markup-compatibility/2006" xmlns:wp14="http://schemas.microsoft.com/office/word/2010/wordprocessingDrawing" xmlns:w14="http://schemas.microsoft.com/office/word/2010/wordml" xmlns:w15="http://schemas.microsoft.com/office/word/2012/wordml" mc:Ignorable="w14 wp14 w15">
+  <w:p>
+    <w:pPr>
+      <w:pStyle w:val="Footer"/>
+      <w:rPr/>
+    </w:pPr>
+    <w:r>
+      <w:rPr/>
+    </w:r>
+  </w:p>
+</w:ftr>
+</file>
+
+<file path=word/footer2.xml><?xml version="1.0" encoding="utf-8"?>
+<w:ftr xmlns:o="urn:schemas-microsoft-com:office:office" xmlns:r="http://schemas.openxmlformats.org/officeDocument/2006/relationships" xmlns:v="urn:schemas-microsoft-com:vml" xmlns:w="http://schemas.openxmlformats.org/wordprocessingml/2006/main" xmlns:w10="urn:schemas-microsoft-com:office:word" xmlns:wp="http://schemas.openxmlformats.org/drawingml/2006/wordprocessingDrawing" xmlns:pic="http://schemas.openxmlformats.org/drawingml/2006/picture" xmlns:wps="http://schemas.microsoft.com/office/word/2010/wordprocessingShape" xmlns:wpg="http://schemas.microsoft.com/office/word/2010/wordprocessingGroup" xmlns:mc="http://schemas.openxmlformats.org/markup-compatibility/2006" xmlns:wp14="http://schemas.microsoft.com/office/word/2010/wordprocessingDrawing" xmlns:w14="http://schemas.microsoft.com/office/word/2010/wordml" xmlns:w15="http://schemas.microsoft.com/office/word/2012/wordml" mc:Ignorable="w14 wp14 w15">
   <w:sdt>
     <w:sdtPr>
       <w:docPartObj>
@@ -1766,7 +2098,7 @@
         </w:r>
         <w:r>
           <w:rPr/>
-          <w:instrText> PAGE </w:instrText>
+          <w:instrText xml:space="preserve"> PAGE </w:instrText>
         </w:r>
         <w:r>
           <w:rPr/>
@@ -1774,7 +2106,7 @@
         </w:r>
         <w:r>
           <w:rPr/>
-          <w:t>2</w:t>
+          <w:t>3</w:t>
         </w:r>
         <w:r>
           <w:rPr/>
@@ -1795,8 +2127,36 @@
 </w:ftr>
 </file>
 
+<file path=word/footer3.xml><?xml version="1.0" encoding="utf-8"?>
+<w:ftr xmlns:o="urn:schemas-microsoft-com:office:office" xmlns:r="http://schemas.openxmlformats.org/officeDocument/2006/relationships" xmlns:v="urn:schemas-microsoft-com:vml" xmlns:w="http://schemas.openxmlformats.org/wordprocessingml/2006/main" xmlns:w10="urn:schemas-microsoft-com:office:word" xmlns:wp="http://schemas.openxmlformats.org/drawingml/2006/wordprocessingDrawing" xmlns:pic="http://schemas.openxmlformats.org/drawingml/2006/picture" xmlns:wps="http://schemas.microsoft.com/office/word/2010/wordprocessingShape" xmlns:wpg="http://schemas.microsoft.com/office/word/2010/wordprocessingGroup" xmlns:mc="http://schemas.openxmlformats.org/markup-compatibility/2006" xmlns:wp14="http://schemas.microsoft.com/office/word/2010/wordprocessingDrawing" xmlns:w14="http://schemas.microsoft.com/office/word/2010/wordml" xmlns:w15="http://schemas.microsoft.com/office/word/2012/wordml" mc:Ignorable="w14 wp14 w15">
+  <w:p>
+    <w:pPr>
+      <w:pStyle w:val="Footer"/>
+      <w:rPr/>
+    </w:pPr>
+    <w:r>
+      <w:rPr/>
+    </w:r>
+  </w:p>
+</w:ftr>
+</file>
+
 <file path=word/header1.xml><?xml version="1.0" encoding="utf-8"?>
-<w:hdr xmlns:o="urn:schemas-microsoft-com:office:office" xmlns:r="http://schemas.openxmlformats.org/officeDocument/2006/relationships" xmlns:v="urn:schemas-microsoft-com:vml" xmlns:w="http://schemas.openxmlformats.org/wordprocessingml/2006/main" xmlns:w10="urn:schemas-microsoft-com:office:word" xmlns:wp="http://schemas.openxmlformats.org/drawingml/2006/wordprocessingDrawing" xmlns:wps="http://schemas.microsoft.com/office/word/2010/wordprocessingShape" xmlns:wpg="http://schemas.microsoft.com/office/word/2010/wordprocessingGroup" xmlns:mc="http://schemas.openxmlformats.org/markup-compatibility/2006" xmlns:wp14="http://schemas.microsoft.com/office/word/2010/wordprocessingDrawing" xmlns:w14="http://schemas.microsoft.com/office/word/2010/wordml" mc:Ignorable="w14 wp14">
+<w:hdr xmlns:o="urn:schemas-microsoft-com:office:office" xmlns:r="http://schemas.openxmlformats.org/officeDocument/2006/relationships" xmlns:v="urn:schemas-microsoft-com:vml" xmlns:w="http://schemas.openxmlformats.org/wordprocessingml/2006/main" xmlns:w10="urn:schemas-microsoft-com:office:word" xmlns:wp="http://schemas.openxmlformats.org/drawingml/2006/wordprocessingDrawing" xmlns:pic="http://schemas.openxmlformats.org/drawingml/2006/picture" xmlns:wps="http://schemas.microsoft.com/office/word/2010/wordprocessingShape" xmlns:wpg="http://schemas.microsoft.com/office/word/2010/wordprocessingGroup" xmlns:mc="http://schemas.openxmlformats.org/markup-compatibility/2006" xmlns:wp14="http://schemas.microsoft.com/office/word/2010/wordprocessingDrawing" xmlns:w14="http://schemas.microsoft.com/office/word/2010/wordml" xmlns:w15="http://schemas.microsoft.com/office/word/2012/wordml" mc:Ignorable="w14 wp14 w15">
+  <w:p>
+    <w:pPr>
+      <w:pStyle w:val="Header"/>
+      <w:rPr/>
+    </w:pPr>
+    <w:r>
+      <w:rPr/>
+    </w:r>
+  </w:p>
+</w:hdr>
+</file>
+
+<file path=word/header2.xml><?xml version="1.0" encoding="utf-8"?>
+<w:hdr xmlns:o="urn:schemas-microsoft-com:office:office" xmlns:r="http://schemas.openxmlformats.org/officeDocument/2006/relationships" xmlns:v="urn:schemas-microsoft-com:vml" xmlns:w="http://schemas.openxmlformats.org/wordprocessingml/2006/main" xmlns:w10="urn:schemas-microsoft-com:office:word" xmlns:wp="http://schemas.openxmlformats.org/drawingml/2006/wordprocessingDrawing" xmlns:pic="http://schemas.openxmlformats.org/drawingml/2006/picture" xmlns:wps="http://schemas.microsoft.com/office/word/2010/wordprocessingShape" xmlns:wpg="http://schemas.microsoft.com/office/word/2010/wordprocessingGroup" xmlns:mc="http://schemas.openxmlformats.org/markup-compatibility/2006" xmlns:wp14="http://schemas.microsoft.com/office/word/2010/wordprocessingDrawing" xmlns:w14="http://schemas.microsoft.com/office/word/2010/wordml" xmlns:w15="http://schemas.microsoft.com/office/word/2012/wordml" mc:Ignorable="w14 wp14 w15">
   <w:tbl>
     <w:tblPr>
       <w:tblStyle w:val="TableGrid"/>
@@ -1810,7 +2170,7 @@
         <w:bottom w:w="0" w:type="dxa"/>
         <w:right w:w="108" w:type="dxa"/>
       </w:tblCellMar>
-      <w:tblLook w:firstRow="1" w:noVBand="1" w:lastRow="0" w:firstColumn="1" w:lastColumn="0" w:noHBand="0" w:val="04a0"/>
+      <w:tblLook w:val="04a0" w:noHBand="0" w:noVBand="1" w:firstColumn="1" w:lastRow="0" w:lastColumn="0" w:firstRow="1"/>
     </w:tblPr>
     <w:tblGrid>
       <w:gridCol w:w="2452"/>
@@ -2038,7 +2398,7 @@
             <w:widowControl w:val="false"/>
             <w:bidi w:val="0"/>
             <w:spacing w:lineRule="auto" w:line="259" w:beforeAutospacing="0" w:before="20" w:afterAutospacing="0" w:after="20"/>
-            <w:ind w:left="0" w:right="0" w:hanging="0"/>
+            <w:ind w:hanging="0" w:left="0" w:right="0"/>
             <w:jc w:val="center"/>
             <w:rPr/>
           </w:pPr>
@@ -2074,6 +2434,20 @@
 </w:hdr>
 </file>
 
+<file path=word/header3.xml><?xml version="1.0" encoding="utf-8"?>
+<w:hdr xmlns:o="urn:schemas-microsoft-com:office:office" xmlns:r="http://schemas.openxmlformats.org/officeDocument/2006/relationships" xmlns:v="urn:schemas-microsoft-com:vml" xmlns:w="http://schemas.openxmlformats.org/wordprocessingml/2006/main" xmlns:w10="urn:schemas-microsoft-com:office:word" xmlns:wp="http://schemas.openxmlformats.org/drawingml/2006/wordprocessingDrawing" xmlns:pic="http://schemas.openxmlformats.org/drawingml/2006/picture" xmlns:wps="http://schemas.microsoft.com/office/word/2010/wordprocessingShape" xmlns:wpg="http://schemas.microsoft.com/office/word/2010/wordprocessingGroup" xmlns:mc="http://schemas.openxmlformats.org/markup-compatibility/2006" xmlns:wp14="http://schemas.microsoft.com/office/word/2010/wordprocessingDrawing" xmlns:w14="http://schemas.microsoft.com/office/word/2010/wordml" xmlns:w15="http://schemas.microsoft.com/office/word/2012/wordml" mc:Ignorable="w14 wp14 w15">
+  <w:p>
+    <w:pPr>
+      <w:pStyle w:val="Header"/>
+      <w:rPr/>
+    </w:pPr>
+    <w:r>
+      <w:rPr/>
+    </w:r>
+  </w:p>
+</w:hdr>
+</file>
+
 <file path=word/numbering.xml><?xml version="1.0" encoding="utf-8"?>
 <w:numbering xmlns:w="http://schemas.openxmlformats.org/wordprocessingml/2006/main" xmlns:o="urn:schemas-microsoft-com:office:office" xmlns:r="http://schemas.openxmlformats.org/officeDocument/2006/relationships" xmlns:v="urn:schemas-microsoft-com:vml" xmlns:mc="http://schemas.openxmlformats.org/markup-compatibility/2006" xmlns:w14="http://schemas.microsoft.com/office/word/2010/wordml" mc:Ignorable="w14">
   <w:abstractNum w:abstractNumId="1">
@@ -2089,6 +2463,7 @@
         </w:tabs>
         <w:ind w:left="432" w:hanging="432"/>
       </w:pPr>
+      <w:rPr/>
     </w:lvl>
     <w:lvl w:ilvl="1">
       <w:start w:val="1"/>
@@ -2102,6 +2477,7 @@
         </w:tabs>
         <w:ind w:left="576" w:hanging="576"/>
       </w:pPr>
+      <w:rPr/>
     </w:lvl>
     <w:lvl w:ilvl="2">
       <w:start w:val="1"/>
@@ -2115,6 +2491,7 @@
         </w:tabs>
         <w:ind w:left="720" w:hanging="720"/>
       </w:pPr>
+      <w:rPr/>
     </w:lvl>
     <w:lvl w:ilvl="3">
       <w:start w:val="1"/>
@@ -2128,6 +2505,7 @@
         </w:tabs>
         <w:ind w:left="864" w:hanging="864"/>
       </w:pPr>
+      <w:rPr/>
     </w:lvl>
     <w:lvl w:ilvl="4">
       <w:start w:val="1"/>
@@ -2141,6 +2519,7 @@
         </w:tabs>
         <w:ind w:left="1008" w:hanging="1008"/>
       </w:pPr>
+      <w:rPr/>
     </w:lvl>
     <w:lvl w:ilvl="5">
       <w:start w:val="1"/>
@@ -2154,6 +2533,7 @@
         </w:tabs>
         <w:ind w:left="1152" w:hanging="1152"/>
       </w:pPr>
+      <w:rPr/>
     </w:lvl>
     <w:lvl w:ilvl="6">
       <w:start w:val="1"/>
@@ -2167,6 +2547,7 @@
         </w:tabs>
         <w:ind w:left="1296" w:hanging="1296"/>
       </w:pPr>
+      <w:rPr/>
     </w:lvl>
     <w:lvl w:ilvl="7">
       <w:start w:val="1"/>
@@ -2180,6 +2561,7 @@
         </w:tabs>
         <w:ind w:left="1440" w:hanging="1440"/>
       </w:pPr>
+      <w:rPr/>
     </w:lvl>
     <w:lvl w:ilvl="8">
       <w:start w:val="1"/>
@@ -2193,6 +2575,7 @@
         </w:tabs>
         <w:ind w:left="1584" w:hanging="1584"/>
       </w:pPr>
+      <w:rPr/>
     </w:lvl>
   </w:abstractNum>
   <w:abstractNum w:abstractNumId="2">
@@ -2477,7 +2860,7 @@
       <w:lvlJc w:val="left"/>
       <w:pPr>
         <w:tabs>
-          <w:tab w:val="num" w:pos="0"/>
+          <w:tab w:val="num" w:pos="720"/>
         </w:tabs>
         <w:ind w:left="720" w:hanging="360"/>
       </w:pPr>
@@ -2488,31 +2871,31 @@
     <w:lvl w:ilvl="1">
       <w:start w:val="1"/>
       <w:numFmt w:val="bullet"/>
-      <w:lvlText w:val="o"/>
+      <w:lvlText w:val="◦"/>
       <w:lvlJc w:val="left"/>
       <w:pPr>
         <w:tabs>
-          <w:tab w:val="num" w:pos="0"/>
+          <w:tab w:val="num" w:pos="1080"/>
         </w:tabs>
-        <w:ind w:left="1440" w:hanging="360"/>
+        <w:ind w:left="1080" w:hanging="360"/>
       </w:pPr>
       <w:rPr>
-        <w:rFonts w:ascii="Courier New" w:hAnsi="Courier New" w:cs="Courier New" w:hint="default"/>
+        <w:rFonts w:ascii="OpenSymbol" w:hAnsi="OpenSymbol" w:cs="OpenSymbol" w:hint="default"/>
       </w:rPr>
     </w:lvl>
     <w:lvl w:ilvl="2">
       <w:start w:val="1"/>
       <w:numFmt w:val="bullet"/>
-      <w:lvlText w:val=""/>
+      <w:lvlText w:val="▪"/>
       <w:lvlJc w:val="left"/>
       <w:pPr>
         <w:tabs>
-          <w:tab w:val="num" w:pos="0"/>
+          <w:tab w:val="num" w:pos="1440"/>
         </w:tabs>
-        <w:ind w:left="2160" w:hanging="360"/>
+        <w:ind w:left="1440" w:hanging="360"/>
       </w:pPr>
       <w:rPr>
-        <w:rFonts w:ascii="Wingdings" w:hAnsi="Wingdings" w:cs="Wingdings" w:hint="default"/>
+        <w:rFonts w:ascii="OpenSymbol" w:hAnsi="OpenSymbol" w:cs="OpenSymbol" w:hint="default"/>
       </w:rPr>
     </w:lvl>
     <w:lvl w:ilvl="3">
@@ -2522,9 +2905,9 @@
       <w:lvlJc w:val="left"/>
       <w:pPr>
         <w:tabs>
-          <w:tab w:val="num" w:pos="0"/>
+          <w:tab w:val="num" w:pos="1800"/>
         </w:tabs>
-        <w:ind w:left="2880" w:hanging="360"/>
+        <w:ind w:left="1800" w:hanging="360"/>
       </w:pPr>
       <w:rPr>
         <w:rFonts w:ascii="Symbol" w:hAnsi="Symbol" w:cs="Symbol" w:hint="default"/>
@@ -2533,31 +2916,31 @@
     <w:lvl w:ilvl="4">
       <w:start w:val="1"/>
       <w:numFmt w:val="bullet"/>
-      <w:lvlText w:val="o"/>
+      <w:lvlText w:val="◦"/>
       <w:lvlJc w:val="left"/>
       <w:pPr>
         <w:tabs>
-          <w:tab w:val="num" w:pos="0"/>
+          <w:tab w:val="num" w:pos="2160"/>
         </w:tabs>
-        <w:ind w:left="3600" w:hanging="360"/>
+        <w:ind w:left="2160" w:hanging="360"/>
       </w:pPr>
       <w:rPr>
-        <w:rFonts w:ascii="Courier New" w:hAnsi="Courier New" w:cs="Courier New" w:hint="default"/>
+        <w:rFonts w:ascii="OpenSymbol" w:hAnsi="OpenSymbol" w:cs="OpenSymbol" w:hint="default"/>
       </w:rPr>
     </w:lvl>
     <w:lvl w:ilvl="5">
       <w:start w:val="1"/>
       <w:numFmt w:val="bullet"/>
-      <w:lvlText w:val=""/>
+      <w:lvlText w:val="▪"/>
       <w:lvlJc w:val="left"/>
       <w:pPr>
         <w:tabs>
-          <w:tab w:val="num" w:pos="0"/>
+          <w:tab w:val="num" w:pos="2520"/>
         </w:tabs>
-        <w:ind w:left="4320" w:hanging="360"/>
+        <w:ind w:left="2520" w:hanging="360"/>
       </w:pPr>
       <w:rPr>
-        <w:rFonts w:ascii="Wingdings" w:hAnsi="Wingdings" w:cs="Wingdings" w:hint="default"/>
+        <w:rFonts w:ascii="OpenSymbol" w:hAnsi="OpenSymbol" w:cs="OpenSymbol" w:hint="default"/>
       </w:rPr>
     </w:lvl>
     <w:lvl w:ilvl="6">
@@ -2567,9 +2950,9 @@
       <w:lvlJc w:val="left"/>
       <w:pPr>
         <w:tabs>
-          <w:tab w:val="num" w:pos="0"/>
+          <w:tab w:val="num" w:pos="2880"/>
         </w:tabs>
-        <w:ind w:left="5040" w:hanging="360"/>
+        <w:ind w:left="2880" w:hanging="360"/>
       </w:pPr>
       <w:rPr>
         <w:rFonts w:ascii="Symbol" w:hAnsi="Symbol" w:cs="Symbol" w:hint="default"/>
@@ -2578,31 +2961,31 @@
     <w:lvl w:ilvl="7">
       <w:start w:val="1"/>
       <w:numFmt w:val="bullet"/>
-      <w:lvlText w:val="o"/>
+      <w:lvlText w:val="◦"/>
       <w:lvlJc w:val="left"/>
       <w:pPr>
         <w:tabs>
-          <w:tab w:val="num" w:pos="0"/>
+          <w:tab w:val="num" w:pos="3240"/>
         </w:tabs>
-        <w:ind w:left="5760" w:hanging="360"/>
+        <w:ind w:left="3240" w:hanging="360"/>
       </w:pPr>
       <w:rPr>
-        <w:rFonts w:ascii="Courier New" w:hAnsi="Courier New" w:cs="Courier New" w:hint="default"/>
+        <w:rFonts w:ascii="OpenSymbol" w:hAnsi="OpenSymbol" w:cs="OpenSymbol" w:hint="default"/>
       </w:rPr>
     </w:lvl>
     <w:lvl w:ilvl="8">
       <w:start w:val="1"/>
       <w:numFmt w:val="bullet"/>
-      <w:lvlText w:val=""/>
+      <w:lvlText w:val="▪"/>
       <w:lvlJc w:val="left"/>
       <w:pPr>
         <w:tabs>
-          <w:tab w:val="num" w:pos="0"/>
+          <w:tab w:val="num" w:pos="3600"/>
         </w:tabs>
-        <w:ind w:left="6480" w:hanging="360"/>
+        <w:ind w:left="3600" w:hanging="360"/>
       </w:pPr>
       <w:rPr>
-        <w:rFonts w:ascii="Wingdings" w:hAnsi="Wingdings" w:cs="Wingdings" w:hint="default"/>
+        <w:rFonts w:ascii="OpenSymbol" w:hAnsi="OpenSymbol" w:cs="OpenSymbol" w:hint="default"/>
       </w:rPr>
     </w:lvl>
   </w:abstractNum>
@@ -3030,7 +3413,7 @@
     </w:rPr>
   </w:style>
   <w:style w:type="paragraph" w:styleId="Heading1">
-    <w:name w:val="Heading 1"/>
+    <w:name w:val="heading 1"/>
     <w:basedOn w:val="Normal"/>
     <w:next w:val="Heading2"/>
     <w:link w:val="Heading1Char"/>
@@ -3054,15 +3437,15 @@
       <w:b/>
       <w:bCs/>
       <w:caps/>
-      <w:color w:val="365F91" w:themeColor="accent1" w:themeShade="bf"/>
+      <w:color w:themeColor="accent1" w:themeShade="bf" w:val="365F91"/>
       <w:sz w:val="20"/>
       <w:szCs w:val="28"/>
     </w:rPr>
   </w:style>
   <w:style w:type="paragraph" w:styleId="Heading2">
-    <w:name w:val="Heading 2"/>
+    <w:name w:val="heading 2"/>
     <w:basedOn w:val="Normal"/>
-    <w:next w:val="Proposalparagraph"/>
+    <w:next w:val="proposalparagraph"/>
     <w:link w:val="Heading2Char"/>
     <w:unhideWhenUsed/>
     <w:qFormat/>
@@ -3082,15 +3465,15 @@
       <w:rFonts w:ascii="Times New Roman Bold" w:hAnsi="Times New Roman Bold" w:eastAsia="" w:cs="" w:cstheme="majorBidi" w:eastAsiaTheme="majorEastAsia"/>
       <w:b/>
       <w:bCs/>
-      <w:color w:val="17365D" w:themeColor="text2" w:themeShade="bf"/>
+      <w:color w:themeColor="text2" w:themeShade="bf" w:val="17365D"/>
       <w:sz w:val="20"/>
       <w:szCs w:val="26"/>
     </w:rPr>
   </w:style>
   <w:style w:type="paragraph" w:styleId="Heading3">
-    <w:name w:val="Heading 3"/>
+    <w:name w:val="heading 3"/>
     <w:basedOn w:val="Normal"/>
-    <w:next w:val="Proposalparagraph"/>
+    <w:next w:val="proposalparagraph"/>
     <w:link w:val="Heading3Char"/>
     <w:unhideWhenUsed/>
     <w:qFormat/>
@@ -3114,7 +3497,7 @@
     </w:rPr>
   </w:style>
   <w:style w:type="paragraph" w:styleId="Heading4">
-    <w:name w:val="Heading 4"/>
+    <w:name w:val="heading 4"/>
     <w:basedOn w:val="Normal"/>
     <w:next w:val="Normal"/>
     <w:link w:val="Heading4Char"/>
@@ -3144,7 +3527,7 @@
     </w:rPr>
   </w:style>
   <w:style w:type="paragraph" w:styleId="Heading5">
-    <w:name w:val="Heading 5"/>
+    <w:name w:val="heading 5"/>
     <w:basedOn w:val="Normal"/>
     <w:next w:val="Normal"/>
     <w:link w:val="Heading5Char"/>
@@ -3163,11 +3546,11 @@
     </w:pPr>
     <w:rPr>
       <w:rFonts w:ascii="Cambria" w:hAnsi="Cambria" w:eastAsia="" w:cs="" w:asciiTheme="majorHAnsi" w:cstheme="majorBidi" w:eastAsiaTheme="majorEastAsia" w:hAnsiTheme="majorHAnsi"/>
-      <w:color w:val="243F60" w:themeColor="accent1" w:themeShade="7f"/>
+      <w:color w:themeColor="accent1" w:themeShade="7f" w:val="243F60"/>
     </w:rPr>
   </w:style>
   <w:style w:type="paragraph" w:styleId="Heading6">
-    <w:name w:val="Heading 6"/>
+    <w:name w:val="heading 6"/>
     <w:basedOn w:val="Normal"/>
     <w:next w:val="Normal"/>
     <w:link w:val="Heading6Char"/>
@@ -3192,7 +3575,7 @@
     </w:rPr>
   </w:style>
   <w:style w:type="paragraph" w:styleId="Heading7">
-    <w:name w:val="Heading 7"/>
+    <w:name w:val="heading 7"/>
     <w:basedOn w:val="Normal"/>
     <w:next w:val="Normal"/>
     <w:link w:val="Heading7Char"/>
@@ -3215,11 +3598,11 @@
       <w:rFonts w:ascii="Cambria" w:hAnsi="Cambria" w:eastAsia="" w:cs="" w:asciiTheme="majorHAnsi" w:cstheme="majorBidi" w:eastAsiaTheme="majorEastAsia" w:hAnsiTheme="majorHAnsi"/>
       <w:i/>
       <w:iCs/>
-      <w:color w:val="404040" w:themeColor="text1" w:themeTint="bf"/>
+      <w:color w:themeColor="text1" w:themeTint="bf" w:val="404040"/>
     </w:rPr>
   </w:style>
   <w:style w:type="paragraph" w:styleId="Heading8">
-    <w:name w:val="Heading 8"/>
+    <w:name w:val="heading 8"/>
     <w:basedOn w:val="Normal"/>
     <w:next w:val="Normal"/>
     <w:link w:val="Heading8Char"/>
@@ -3240,13 +3623,13 @@
     </w:pPr>
     <w:rPr>
       <w:rFonts w:ascii="Cambria" w:hAnsi="Cambria" w:eastAsia="" w:cs="" w:asciiTheme="majorHAnsi" w:cstheme="majorBidi" w:eastAsiaTheme="majorEastAsia" w:hAnsiTheme="majorHAnsi"/>
-      <w:color w:val="404040" w:themeColor="text1" w:themeTint="bf"/>
+      <w:color w:themeColor="text1" w:themeTint="bf" w:val="404040"/>
       <w:sz w:val="20"/>
       <w:szCs w:val="20"/>
     </w:rPr>
   </w:style>
   <w:style w:type="paragraph" w:styleId="Heading9">
-    <w:name w:val="Heading 9"/>
+    <w:name w:val="heading 9"/>
     <w:basedOn w:val="Normal"/>
     <w:next w:val="Normal"/>
     <w:link w:val="Heading9Char"/>
@@ -3269,7 +3652,7 @@
       <w:rFonts w:ascii="Cambria" w:hAnsi="Cambria" w:eastAsia="" w:cs="" w:asciiTheme="majorHAnsi" w:cstheme="majorBidi" w:eastAsiaTheme="majorEastAsia" w:hAnsiTheme="majorHAnsi"/>
       <w:i/>
       <w:iCs/>
-      <w:color w:val="404040" w:themeColor="text1" w:themeTint="bf"/>
+      <w:color w:themeColor="text1" w:themeTint="bf" w:val="404040"/>
       <w:sz w:val="20"/>
       <w:szCs w:val="20"/>
     </w:rPr>
@@ -3317,7 +3700,7 @@
       <w:color w:val="FF0000"/>
     </w:rPr>
   </w:style>
-  <w:style w:type="character" w:styleId="InternetLink">
+  <w:style w:type="character" w:styleId="Hyperlink">
     <w:name w:val="Hyperlink"/>
     <w:basedOn w:val="DefaultParagraphFont"/>
     <w:uiPriority w:val="99"/>
@@ -3353,7 +3736,7 @@
       <w:b/>
       <w:bCs/>
       <w:caps/>
-      <w:color w:val="365F91" w:themeColor="accent1" w:themeShade="bf"/>
+      <w:color w:themeColor="accent1" w:themeShade="bf" w:val="365F91"/>
       <w:szCs w:val="28"/>
     </w:rPr>
   </w:style>
@@ -3368,7 +3751,7 @@
       <w:rFonts w:ascii="Cambria" w:hAnsi="Cambria" w:eastAsia="" w:cs="" w:asciiTheme="majorHAnsi" w:cstheme="majorBidi" w:eastAsiaTheme="majorEastAsia" w:hAnsiTheme="majorHAnsi"/>
       <w:i/>
       <w:iCs/>
-      <w:color w:val="4F81BD" w:themeColor="accent1"/>
+      <w:color w:themeColor="accent1" w:val="4F81BD"/>
       <w:spacing w:val="15"/>
       <w:sz w:val="24"/>
       <w:szCs w:val="24"/>
@@ -3385,7 +3768,7 @@
       <w:bCs/>
     </w:rPr>
   </w:style>
-  <w:style w:type="character" w:styleId="ProposalparagraphChar" w:customStyle="1">
+  <w:style w:type="character" w:styleId="proposalparagraphChar" w:customStyle="1">
     <w:name w:val="proposal paragraph Char"/>
     <w:qFormat/>
     <w:locked/>
@@ -3432,7 +3815,7 @@
     <w:rsid w:val="0085785c"/>
     <w:rPr>
       <w:rFonts w:ascii="Cambria" w:hAnsi="Cambria" w:eastAsia="" w:cs="" w:asciiTheme="majorHAnsi" w:cstheme="majorBidi" w:eastAsiaTheme="majorEastAsia" w:hAnsiTheme="majorHAnsi"/>
-      <w:color w:val="243F60" w:themeColor="accent1" w:themeShade="7f"/>
+      <w:color w:themeColor="accent1" w:themeShade="7f" w:val="243F60"/>
       <w:sz w:val="24"/>
       <w:szCs w:val="24"/>
     </w:rPr>
@@ -3458,17 +3841,17 @@
       <w:rFonts w:ascii="Times New Roman Bold" w:hAnsi="Times New Roman Bold" w:eastAsia="" w:cs="" w:cstheme="majorBidi" w:eastAsiaTheme="majorEastAsia"/>
       <w:b/>
       <w:bCs/>
-      <w:color w:val="17365D" w:themeColor="text2" w:themeShade="bf"/>
+      <w:color w:themeColor="text2" w:themeShade="bf" w:val="17365D"/>
       <w:szCs w:val="26"/>
     </w:rPr>
   </w:style>
-  <w:style w:type="character" w:styleId="Content" w:customStyle="1">
+  <w:style w:type="character" w:styleId="content" w:customStyle="1">
     <w:name w:val="content"/>
     <w:qFormat/>
     <w:rsid w:val="00d44769"/>
     <w:rPr/>
   </w:style>
-  <w:style w:type="character" w:styleId="ExperiencebulletCharChar" w:customStyle="1">
+  <w:style w:type="character" w:styleId="experiencebulletCharChar" w:customStyle="1">
     <w:name w:val="experience bullet Char Char"/>
     <w:basedOn w:val="DefaultParagraphFont"/>
     <w:uiPriority w:val="99"/>
@@ -3501,7 +3884,7 @@
     <w:rsid w:val="006254d7"/>
     <w:rPr>
       <w:smallCaps/>
-      <w:color w:val="C0504D" w:themeColor="accent2"/>
+      <w:color w:themeColor="accent2" w:val="C0504D"/>
       <w:u w:val="single"/>
     </w:rPr>
   </w:style>
@@ -3527,8 +3910,8 @@
       <w:vertAlign w:val="superscript"/>
     </w:rPr>
   </w:style>
-  <w:style w:type="character" w:styleId="FootnoteAnchor">
-    <w:name w:val="Footnote Anchor"/>
+  <w:style w:type="character" w:styleId="FootnoteReference">
+    <w:name w:val="footnote reference"/>
     <w:rPr>
       <w:vertAlign w:val="superscript"/>
     </w:rPr>
@@ -3544,11 +3927,11 @@
       <w:rFonts w:ascii="Arial" w:hAnsi="Arial"/>
       <w:b/>
       <w:bCs/>
-      <w:color w:val="4F81BD" w:themeColor="accent1"/>
+      <w:color w:themeColor="accent1" w:val="4F81BD"/>
       <w:szCs w:val="18"/>
     </w:rPr>
   </w:style>
-  <w:style w:type="character" w:styleId="Annotationreference">
+  <w:style w:type="character" w:styleId="CommentReference">
     <w:name w:val="annotation reference"/>
     <w:basedOn w:val="DefaultParagraphFont"/>
     <w:uiPriority w:val="99"/>
@@ -3629,7 +4012,7 @@
       <w:rFonts w:ascii="Cambria" w:hAnsi="Cambria" w:eastAsia="" w:cs="" w:asciiTheme="majorHAnsi" w:cstheme="majorBidi" w:eastAsiaTheme="majorEastAsia" w:hAnsiTheme="majorHAnsi"/>
       <w:i/>
       <w:iCs/>
-      <w:color w:val="404040" w:themeColor="text1" w:themeTint="bf"/>
+      <w:color w:themeColor="text1" w:themeTint="bf" w:val="404040"/>
       <w:sz w:val="24"/>
       <w:szCs w:val="24"/>
     </w:rPr>
@@ -3644,7 +4027,7 @@
     <w:rsid w:val="00d6203e"/>
     <w:rPr>
       <w:rFonts w:ascii="Cambria" w:hAnsi="Cambria" w:eastAsia="" w:cs="" w:asciiTheme="majorHAnsi" w:cstheme="majorBidi" w:eastAsiaTheme="majorEastAsia" w:hAnsiTheme="majorHAnsi"/>
-      <w:color w:val="404040" w:themeColor="text1" w:themeTint="bf"/>
+      <w:color w:themeColor="text1" w:themeTint="bf" w:val="404040"/>
     </w:rPr>
   </w:style>
   <w:style w:type="character" w:styleId="Heading9Char" w:customStyle="1">
@@ -3659,7 +4042,7 @@
       <w:rFonts w:ascii="Cambria" w:hAnsi="Cambria" w:eastAsia="" w:cs="" w:asciiTheme="majorHAnsi" w:cstheme="majorBidi" w:eastAsiaTheme="majorEastAsia" w:hAnsiTheme="majorHAnsi"/>
       <w:i/>
       <w:iCs/>
-      <w:color w:val="404040" w:themeColor="text1" w:themeTint="bf"/>
+      <w:color w:themeColor="text1" w:themeTint="bf" w:val="404040"/>
     </w:rPr>
   </w:style>
   <w:style w:type="character" w:styleId="BodyTextChar" w:customStyle="1">
@@ -3686,10 +4069,17 @@
       <w:rFonts w:ascii="Arial Narrow" w:hAnsi="Arial Narrow" w:cs="Arial"/>
     </w:rPr>
   </w:style>
+  <w:style w:type="character" w:styleId="Bullets">
+    <w:name w:val="Bullets"/>
+    <w:qFormat/>
+    <w:rPr>
+      <w:rFonts w:ascii="OpenSymbol" w:hAnsi="OpenSymbol" w:eastAsia="OpenSymbol" w:cs="OpenSymbol"/>
+    </w:rPr>
+  </w:style>
   <w:style w:type="paragraph" w:styleId="Heading">
     <w:name w:val="Heading"/>
     <w:basedOn w:val="Normal"/>
-    <w:next w:val="TextBody"/>
+    <w:next w:val="BodyText"/>
     <w:qFormat/>
     <w:pPr>
       <w:keepNext w:val="true"/>
@@ -3701,7 +4091,7 @@
       <w:szCs w:val="28"/>
     </w:rPr>
   </w:style>
-  <w:style w:type="paragraph" w:styleId="TextBody">
+  <w:style w:type="paragraph" w:styleId="BodyText">
     <w:name w:val="Body Text"/>
     <w:basedOn w:val="Normal"/>
     <w:link w:val="BodyTextChar"/>
@@ -3717,26 +4107,32 @@
   </w:style>
   <w:style w:type="paragraph" w:styleId="List">
     <w:name w:val="List"/>
-    <w:basedOn w:val="TextBody"/>
+    <w:basedOn w:val="BodyText"/>
     <w:pPr/>
     <w:rPr>
       <w:rFonts w:cs="Lucida Sans"/>
     </w:rPr>
   </w:style>
   <w:style w:type="paragraph" w:styleId="Caption">
-    <w:name w:val="Caption"/>
+    <w:name w:val="caption"/>
     <w:basedOn w:val="Normal"/>
-    <w:qFormat/>
+    <w:next w:val="Normal"/>
+    <w:link w:val="CaptionChar"/>
+    <w:uiPriority w:val="99"/>
+    <w:unhideWhenUsed/>
+    <w:qFormat/>
+    <w:rsid w:val="00c757df"/>
     <w:pPr>
-      <w:suppressLineNumbers/>
-      <w:spacing w:before="120" w:after="120"/>
+      <w:spacing w:before="0" w:after="120"/>
+      <w:jc w:val="center"/>
     </w:pPr>
     <w:rPr>
-      <w:rFonts w:cs="Lucida Sans"/>
-      <w:i/>
-      <w:iCs/>
-      <w:sz w:val="24"/>
-      <w:szCs w:val="24"/>
+      <w:rFonts w:ascii="Arial" w:hAnsi="Arial"/>
+      <w:b/>
+      <w:bCs/>
+      <w:color w:themeColor="accent1" w:val="4F81BD"/>
+      <w:sz w:val="20"/>
+      <w:szCs w:val="18"/>
     </w:rPr>
   </w:style>
   <w:style w:type="paragraph" w:styleId="Index">
@@ -3758,7 +4154,7 @@
     <w:rPr/>
   </w:style>
   <w:style w:type="paragraph" w:styleId="Header">
-    <w:name w:val="Header"/>
+    <w:name w:val="header"/>
     <w:basedOn w:val="Normal"/>
     <w:link w:val="HeaderChar"/>
     <w:uiPriority w:val="99"/>
@@ -3775,7 +4171,7 @@
     <w:rPr/>
   </w:style>
   <w:style w:type="paragraph" w:styleId="Footer">
-    <w:name w:val="Footer"/>
+    <w:name w:val="footer"/>
     <w:basedOn w:val="Normal"/>
     <w:link w:val="FooterChar"/>
     <w:uiPriority w:val="99"/>
@@ -3835,7 +4231,7 @@
     <w:rsid w:val="005d24cb"/>
     <w:pPr>
       <w:spacing w:before="75" w:after="150"/>
-      <w:ind w:left="150" w:right="75" w:hanging="0"/>
+      <w:ind w:hanging="0" w:left="150" w:right="75"/>
     </w:pPr>
     <w:rPr>
       <w:rFonts w:eastAsia="Times New Roman"/>
@@ -3854,7 +4250,7 @@
       <w:rFonts w:ascii="Cambria" w:hAnsi="Cambria" w:eastAsia="" w:cs="" w:asciiTheme="majorHAnsi" w:cstheme="majorBidi" w:eastAsiaTheme="majorEastAsia" w:hAnsiTheme="majorHAnsi"/>
       <w:i/>
       <w:iCs/>
-      <w:color w:val="4F81BD" w:themeColor="accent1"/>
+      <w:color w:themeColor="accent1" w:val="4F81BD"/>
       <w:spacing w:val="15"/>
     </w:rPr>
   </w:style>
@@ -3866,7 +4262,7 @@
     <w:rsid w:val="00ad4a5b"/>
     <w:pPr>
       <w:spacing w:before="0" w:after="200"/>
-      <w:ind w:left="720" w:hanging="0"/>
+      <w:ind w:hanging="0" w:left="720"/>
       <w:contextualSpacing/>
     </w:pPr>
     <w:rPr/>
@@ -3912,7 +4308,7 @@
       <w:lang w:val="en-US" w:eastAsia="en-US" w:bidi="ar-SA"/>
     </w:rPr>
   </w:style>
-  <w:style w:type="paragraph" w:styleId="Proposalparagraph" w:customStyle="1">
+  <w:style w:type="paragraph" w:styleId="proposalparagraph" w:customStyle="1">
     <w:name w:val="proposal paragraph"/>
     <w:qFormat/>
     <w:rsid w:val="005e64c5"/>
@@ -3955,7 +4351,7 @@
   <w:style w:type="paragraph" w:styleId="Question" w:customStyle="1">
     <w:name w:val="Question"/>
     <w:basedOn w:val="Default"/>
-    <w:next w:val="Proposalparagraph"/>
+    <w:next w:val="proposalparagraph"/>
     <w:qFormat/>
     <w:rsid w:val="001b099e"/>
     <w:pPr>
@@ -3971,7 +4367,7 @@
       <w:szCs w:val="22"/>
     </w:rPr>
   </w:style>
-  <w:style w:type="paragraph" w:styleId="Tabletextnarrative" w:customStyle="1">
+  <w:style w:type="paragraph" w:styleId="tabletextnarrative" w:customStyle="1">
     <w:name w:val="table text narrative"/>
     <w:basedOn w:val="TableText1"/>
     <w:qFormat/>
@@ -3981,9 +4377,9 @@
     </w:pPr>
     <w:rPr/>
   </w:style>
-  <w:style w:type="paragraph" w:styleId="Resumebold" w:customStyle="1">
+  <w:style w:type="paragraph" w:styleId="resumebold" w:customStyle="1">
     <w:name w:val="resume bold"/>
-    <w:basedOn w:val="Tabletextnarrative"/>
+    <w:basedOn w:val="tabletextnarrative"/>
     <w:qFormat/>
     <w:rsid w:val="001f1a97"/>
     <w:pPr>
@@ -4007,7 +4403,7 @@
       <w:sz w:val="22"/>
     </w:rPr>
   </w:style>
-  <w:style w:type="paragraph" w:styleId="Tblcell" w:customStyle="1">
+  <w:style w:type="paragraph" w:styleId="tblcell" w:customStyle="1">
     <w:name w:val="tbl cell"/>
     <w:basedOn w:val="NormalWeb"/>
     <w:qFormat/>
@@ -4015,7 +4411,7 @@
     <w:pPr>
       <w:keepNext w:val="true"/>
       <w:spacing w:before="40" w:after="40"/>
-      <w:ind w:left="0" w:right="0" w:hanging="0"/>
+      <w:ind w:hanging="0" w:left="0" w:right="0"/>
     </w:pPr>
     <w:rPr>
       <w:bCs/>
@@ -4023,7 +4419,7 @@
       <w:szCs w:val="20"/>
     </w:rPr>
   </w:style>
-  <w:style w:type="paragraph" w:styleId="Tabletitle" w:customStyle="1">
+  <w:style w:type="paragraph" w:styleId="tabletitle" w:customStyle="1">
     <w:name w:val="table title"/>
     <w:basedOn w:val="BulletList1"/>
     <w:qFormat/>
@@ -4038,7 +4434,7 @@
       <w:b/>
     </w:rPr>
   </w:style>
-  <w:style w:type="paragraph" w:styleId="Tblcellheading" w:customStyle="1">
+  <w:style w:type="paragraph" w:styleId="tblcellheading" w:customStyle="1">
     <w:name w:val="tbl cell heading"/>
     <w:basedOn w:val="Normal"/>
     <w:qFormat/>
@@ -4056,28 +4452,6 @@
       <w:color w:val="FFFFFF"/>
       <w:sz w:val="22"/>
       <w:szCs w:val="20"/>
-    </w:rPr>
-  </w:style>
-  <w:style w:type="paragraph" w:styleId="Caption1">
-    <w:name w:val="caption"/>
-    <w:basedOn w:val="Normal"/>
-    <w:next w:val="Normal"/>
-    <w:link w:val="CaptionChar"/>
-    <w:uiPriority w:val="99"/>
-    <w:unhideWhenUsed/>
-    <w:qFormat/>
-    <w:rsid w:val="00c757df"/>
-    <w:pPr>
-      <w:spacing w:before="0" w:after="120"/>
-      <w:jc w:val="center"/>
-    </w:pPr>
-    <w:rPr>
-      <w:rFonts w:ascii="Arial" w:hAnsi="Arial"/>
-      <w:b/>
-      <w:bCs/>
-      <w:color w:val="4F81BD" w:themeColor="accent1"/>
-      <w:sz w:val="20"/>
-      <w:szCs w:val="18"/>
     </w:rPr>
   </w:style>
   <w:style w:type="paragraph" w:styleId="TableText" w:customStyle="1">
@@ -4100,7 +4474,7 @@
       <w:lang w:val="en-US" w:eastAsia="en-US" w:bidi="ar-SA"/>
     </w:rPr>
   </w:style>
-  <w:style w:type="paragraph" w:styleId="Experiencebullet" w:customStyle="1">
+  <w:style w:type="paragraph" w:styleId="experiencebullet" w:customStyle="1">
     <w:name w:val="experience bullet"/>
     <w:basedOn w:val="Normal"/>
     <w:uiPriority w:val="99"/>
@@ -4112,7 +4486,7 @@
         <w:tab w:val="left" w:pos="252" w:leader="none"/>
       </w:tabs>
       <w:spacing w:before="60" w:after="0"/>
-      <w:ind w:left="252" w:hanging="252"/>
+      <w:ind w:hanging="252" w:left="252"/>
       <w:jc w:val="both"/>
     </w:pPr>
     <w:rPr>
@@ -4120,8 +4494,8 @@
       <w:sz w:val="22"/>
     </w:rPr>
   </w:style>
-  <w:style w:type="paragraph" w:styleId="Footnote">
-    <w:name w:val="Footnote Text"/>
+  <w:style w:type="paragraph" w:styleId="FootnoteText">
+    <w:name w:val="footnote text"/>
     <w:basedOn w:val="Normal"/>
     <w:link w:val="FootnoteTextChar"/>
     <w:uiPriority w:val="99"/>
@@ -4137,7 +4511,7 @@
       <w:szCs w:val="20"/>
     </w:rPr>
   </w:style>
-  <w:style w:type="paragraph" w:styleId="Annotationtext">
+  <w:style w:type="paragraph" w:styleId="CommentText">
     <w:name w:val="annotation text"/>
     <w:basedOn w:val="Normal"/>
     <w:link w:val="CommentTextChar"/>
@@ -4152,10 +4526,10 @@
       <w:szCs w:val="20"/>
     </w:rPr>
   </w:style>
-  <w:style w:type="paragraph" w:styleId="Annotationsubject">
+  <w:style w:type="paragraph" w:styleId="annotationsubject">
     <w:name w:val="annotation subject"/>
-    <w:basedOn w:val="Annotationtext"/>
-    <w:next w:val="Annotationtext"/>
+    <w:basedOn w:val="CommentText"/>
+    <w:next w:val="CommentText"/>
     <w:link w:val="CommentSubjectChar"/>
     <w:uiPriority w:val="99"/>
     <w:semiHidden/>
@@ -4183,7 +4557,7 @@
       <w:szCs w:val="18"/>
     </w:rPr>
   </w:style>
-  <w:style w:type="paragraph" w:styleId="Tabletextbullet" w:customStyle="1">
+  <w:style w:type="paragraph" w:styleId="tabletextbullet" w:customStyle="1">
     <w:name w:val="table text bullet"/>
     <w:basedOn w:val="ListParagraph"/>
     <w:qFormat/>
@@ -4198,7 +4572,7 @@
       <w:sz w:val="20"/>
     </w:rPr>
   </w:style>
-  <w:style w:type="paragraph" w:styleId="Tabletext2" w:customStyle="1">
+  <w:style w:type="paragraph" w:styleId="tabletext2" w:customStyle="1">
     <w:name w:val="table text 2"/>
     <w:qFormat/>
     <w:rsid w:val="007e0755"/>
@@ -4219,12 +4593,12 @@
     </w:rPr>
   </w:style>
   <w:style w:type="paragraph" w:styleId="IndexHeading">
-    <w:name w:val="Index Heading"/>
+    <w:name w:val="index heading"/>
     <w:basedOn w:val="Heading"/>
     <w:pPr/>
     <w:rPr/>
   </w:style>
-  <w:style w:type="paragraph" w:styleId="ContentsHeading">
+  <w:style w:type="paragraph" w:styleId="TOCHeading">
     <w:name w:val="TOC Heading"/>
     <w:basedOn w:val="Heading1"/>
     <w:next w:val="Normal"/>
@@ -4247,13 +4621,13 @@
     <w:rPr>
       <w:rFonts w:ascii="Cambria" w:hAnsi="Cambria" w:eastAsia="Times New Roman" w:cs="Times New Roman"/>
       <w:bCs w:val="false"/>
-      <w:color w:val="365F91"/>
+      <w:color w:themeColor="accent1" w:themeShade="bf" w:val="365F91"/>
       <w:sz w:val="28"/>
       <w:szCs w:val="20"/>
     </w:rPr>
   </w:style>
-  <w:style w:type="paragraph" w:styleId="Contents1">
-    <w:name w:val="TOC 1"/>
+  <w:style w:type="paragraph" w:styleId="TOC1">
+    <w:name w:val="toc 1"/>
     <w:basedOn w:val="Normal"/>
     <w:next w:val="Normal"/>
     <w:autoRedefine/>
@@ -4271,8 +4645,8 @@
       <w:szCs w:val="22"/>
     </w:rPr>
   </w:style>
-  <w:style w:type="paragraph" w:styleId="Contents2">
-    <w:name w:val="TOC 2"/>
+  <w:style w:type="paragraph" w:styleId="TOC2">
+    <w:name w:val="toc 2"/>
     <w:basedOn w:val="Normal"/>
     <w:next w:val="Normal"/>
     <w:autoRedefine/>
@@ -4288,9 +4662,9 @@
       <w:szCs w:val="22"/>
     </w:rPr>
   </w:style>
-  <w:style w:type="paragraph" w:styleId="Note" w:customStyle="1">
+  <w:style w:type="paragraph" w:styleId="note" w:customStyle="1">
     <w:name w:val="note"/>
-    <w:next w:val="Proposalparagraph"/>
+    <w:next w:val="proposalparagraph"/>
     <w:qFormat/>
     <w:rsid w:val="00f25015"/>
     <w:pPr>
@@ -4311,7 +4685,7 @@
       <w:lang w:val="en-US" w:eastAsia="en-US" w:bidi="ar-SA"/>
     </w:rPr>
   </w:style>
-  <w:style w:type="paragraph" w:styleId="Subheadingnonumber" w:customStyle="1">
+  <w:style w:type="paragraph" w:styleId="Subheading-nonumber" w:customStyle="1">
     <w:name w:val="Subheading - no number"/>
     <w:qFormat/>
     <w:rsid w:val="00f62709"/>
@@ -4360,7 +4734,7 @@
     <w:rsid w:val="00e467fb"/>
     <w:pPr>
       <w:spacing w:before="120" w:after="0"/>
-      <w:ind w:left="360" w:hanging="0"/>
+      <w:ind w:hanging="0" w:left="360"/>
       <w:jc w:val="both"/>
     </w:pPr>
     <w:rPr>
@@ -4369,8 +4743,8 @@
       <w:szCs w:val="22"/>
     </w:rPr>
   </w:style>
-  <w:style w:type="paragraph" w:styleId="Contents3">
-    <w:name w:val="TOC 3"/>
+  <w:style w:type="paragraph" w:styleId="TOC3">
+    <w:name w:val="toc 3"/>
     <w:basedOn w:val="Normal"/>
     <w:next w:val="Normal"/>
     <w:autoRedefine/>
@@ -4379,7 +4753,7 @@
     <w:rsid w:val="00f62709"/>
     <w:pPr>
       <w:spacing w:before="0" w:after="0"/>
-      <w:ind w:left="446" w:hanging="0"/>
+      <w:ind w:hanging="0" w:left="446"/>
     </w:pPr>
     <w:rPr>
       <w:rFonts w:eastAsia="Times New Roman"/>
@@ -4401,7 +4775,7 @@
   </w:style>
   <w:style w:type="paragraph" w:styleId="RFIparagraphbold" w:customStyle="1">
     <w:name w:val="RFI paragraph bold"/>
-    <w:basedOn w:val="Proposalparagraph"/>
+    <w:basedOn w:val="proposalparagraph"/>
     <w:qFormat/>
     <w:rsid w:val="00e86505"/>
     <w:pPr/>
@@ -4462,7 +4836,7 @@
       <w:b/>
       <w:bCs/>
       <w:smallCaps/>
-      <w:color w:val="365F91" w:themeColor="accent1" w:themeShade="bf"/>
+      <w:color w:themeColor="accent1" w:themeShade="bf" w:val="365F91"/>
       <w:sz w:val="22"/>
       <w:szCs w:val="20"/>
     </w:rPr>
@@ -4513,7 +4887,7 @@
     <w:rsid w:val="005e64c5"/>
     <w:pPr/>
     <w:rPr>
-      <w:color w:val="76923C" w:themeColor="accent3" w:themeShade="bf"/>
+      <w:color w:themeColor="accent3" w:themeShade="bf" w:val="76923C"/>
     </w:rPr>
   </w:style>
   <w:style w:type="paragraph" w:styleId="TableContents">
@@ -5169,41 +5543,41 @@
 </file>
 
 <file path=word/theme/theme1.xml><?xml version="1.0" encoding="utf-8"?>
-<a:theme xmlns:a="http://schemas.openxmlformats.org/drawingml/2006/main" name="Office Theme">
+<a:theme xmlns:a="http://schemas.openxmlformats.org/drawingml/2006/main" xmlns:r="http://schemas.openxmlformats.org/officeDocument/2006/relationships" name="Office Theme">
   <a:themeElements>
     <a:clrScheme name="Office">
       <a:dk1>
-        <a:sysClr val="windowText" lastClr="000000"/>
+        <a:srgbClr val="000000"/>
       </a:dk1>
       <a:lt1>
-        <a:sysClr val="window" lastClr="FFFFFF"/>
+        <a:srgbClr val="ffffff"/>
       </a:lt1>
       <a:dk2>
-        <a:srgbClr val="1F497D"/>
+        <a:srgbClr val="1f497d"/>
       </a:dk2>
       <a:lt2>
-        <a:srgbClr val="EEECE1"/>
+        <a:srgbClr val="eeece1"/>
       </a:lt2>
       <a:accent1>
-        <a:srgbClr val="4F81BD"/>
+        <a:srgbClr val="4f81bd"/>
       </a:accent1>
       <a:accent2>
-        <a:srgbClr val="C0504D"/>
+        <a:srgbClr val="c0504d"/>
       </a:accent2>
       <a:accent3>
-        <a:srgbClr val="9BBB59"/>
+        <a:srgbClr val="9bbb59"/>
       </a:accent3>
       <a:accent4>
-        <a:srgbClr val="8064A2"/>
+        <a:srgbClr val="8064a2"/>
       </a:accent4>
       <a:accent5>
-        <a:srgbClr val="4BACC6"/>
+        <a:srgbClr val="4bacc6"/>
       </a:accent5>
       <a:accent6>
-        <a:srgbClr val="F79646"/>
+        <a:srgbClr val="f79646"/>
       </a:accent6>
       <a:hlink>
-        <a:srgbClr val="0000FF"/>
+        <a:srgbClr val="0000ff"/>
       </a:hlink>
       <a:folHlink>
         <a:srgbClr val="800080"/>
@@ -5211,243 +5585,135 @@
     </a:clrScheme>
     <a:fontScheme name="Office">
       <a:majorFont>
-        <a:latin typeface="Cambria"/>
+        <a:latin typeface="Cambria" pitchFamily="0" charset="1"/>
         <a:ea typeface=""/>
         <a:cs typeface=""/>
-        <a:font script="Jpan" typeface="ＭＳ ゴシック"/>
-        <a:font script="Hang" typeface="맑은 고딕"/>
-        <a:font script="Hans" typeface="宋体"/>
-        <a:font script="Hant" typeface="新細明體"/>
-        <a:font script="Arab" typeface="Times New Roman"/>
-        <a:font script="Hebr" typeface="Times New Roman"/>
-        <a:font script="Thai" typeface="Angsana New"/>
-        <a:font script="Ethi" typeface="Nyala"/>
-        <a:font script="Beng" typeface="Vrinda"/>
-        <a:font script="Gujr" typeface="Shruti"/>
-        <a:font script="Khmr" typeface="MoolBoran"/>
-        <a:font script="Knda" typeface="Tunga"/>
-        <a:font script="Guru" typeface="Raavi"/>
-        <a:font script="Cans" typeface="Euphemia"/>
-        <a:font script="Cher" typeface="Plantagenet Cherokee"/>
-        <a:font script="Yiii" typeface="Microsoft Yi Baiti"/>
-        <a:font script="Tibt" typeface="Microsoft Himalaya"/>
-        <a:font script="Thaa" typeface="MV Boli"/>
-        <a:font script="Deva" typeface="Mangal"/>
-        <a:font script="Telu" typeface="Gautami"/>
-        <a:font script="Taml" typeface="Latha"/>
-        <a:font script="Syrc" typeface="Estrangelo Edessa"/>
-        <a:font script="Orya" typeface="Kalinga"/>
-        <a:font script="Mlym" typeface="Kartika"/>
-        <a:font script="Laoo" typeface="DokChampa"/>
-        <a:font script="Sinh" typeface="Iskoola Pota"/>
-        <a:font script="Mong" typeface="Mongolian Baiti"/>
-        <a:font script="Viet" typeface="Times New Roman"/>
-        <a:font script="Uigh" typeface="Microsoft Uighur"/>
       </a:majorFont>
       <a:minorFont>
-        <a:latin typeface="Calibri"/>
+        <a:latin typeface="Calibri" pitchFamily="0" charset="1"/>
         <a:ea typeface=""/>
         <a:cs typeface=""/>
-        <a:font script="Jpan" typeface="ＭＳ 明朝"/>
-        <a:font script="Hang" typeface="맑은 고딕"/>
-        <a:font script="Hans" typeface="宋体"/>
-        <a:font script="Hant" typeface="新細明體"/>
-        <a:font script="Arab" typeface="Arial"/>
-        <a:font script="Hebr" typeface="Arial"/>
-        <a:font script="Thai" typeface="Cordia New"/>
-        <a:font script="Ethi" typeface="Nyala"/>
-        <a:font script="Beng" typeface="Vrinda"/>
-        <a:font script="Gujr" typeface="Shruti"/>
-        <a:font script="Khmr" typeface="DaunPenh"/>
-        <a:font script="Knda" typeface="Tunga"/>
-        <a:font script="Guru" typeface="Raavi"/>
-        <a:font script="Cans" typeface="Euphemia"/>
-        <a:font script="Cher" typeface="Plantagenet Cherokee"/>
-        <a:font script="Yiii" typeface="Microsoft Yi Baiti"/>
-        <a:font script="Tibt" typeface="Microsoft Himalaya"/>
-        <a:font script="Thaa" typeface="MV Boli"/>
-        <a:font script="Deva" typeface="Mangal"/>
-        <a:font script="Telu" typeface="Gautami"/>
-        <a:font script="Taml" typeface="Latha"/>
-        <a:font script="Syrc" typeface="Estrangelo Edessa"/>
-        <a:font script="Orya" typeface="Kalinga"/>
-        <a:font script="Mlym" typeface="Kartika"/>
-        <a:font script="Laoo" typeface="DokChampa"/>
-        <a:font script="Sinh" typeface="Iskoola Pota"/>
-        <a:font script="Mong" typeface="Mongolian Baiti"/>
-        <a:font script="Viet" typeface="Arial"/>
-        <a:font script="Uigh" typeface="Microsoft Uighur"/>
       </a:minorFont>
     </a:fontScheme>
-    <a:fmtScheme name="Office">
+    <a:fmtScheme>
       <a:fillStyleLst>
         <a:solidFill>
           <a:schemeClr val="phClr"/>
         </a:solidFill>
-        <a:gradFill rotWithShape="1">
+        <a:gradFill>
           <a:gsLst>
             <a:gs pos="0">
               <a:schemeClr val="phClr">
                 <a:tint val="50000"/>
-                <a:satMod val="300000"/>
               </a:schemeClr>
             </a:gs>
             <a:gs pos="35000">
               <a:schemeClr val="phClr">
                 <a:tint val="37000"/>
-                <a:satMod val="300000"/>
               </a:schemeClr>
             </a:gs>
             <a:gs pos="100000">
               <a:schemeClr val="phClr">
                 <a:tint val="15000"/>
-                <a:satMod val="350000"/>
               </a:schemeClr>
             </a:gs>
           </a:gsLst>
           <a:lin ang="16200000" scaled="1"/>
+          <a:tileRect l="0" t="0" r="0" b="0"/>
         </a:gradFill>
-        <a:gradFill rotWithShape="1">
+        <a:gradFill>
           <a:gsLst>
             <a:gs pos="0">
               <a:schemeClr val="phClr">
                 <a:shade val="51000"/>
-                <a:satMod val="130000"/>
               </a:schemeClr>
             </a:gs>
             <a:gs pos="80000">
               <a:schemeClr val="phClr">
                 <a:shade val="93000"/>
-                <a:satMod val="130000"/>
               </a:schemeClr>
             </a:gs>
             <a:gs pos="100000">
               <a:schemeClr val="phClr">
                 <a:shade val="94000"/>
-                <a:satMod val="135000"/>
               </a:schemeClr>
             </a:gs>
           </a:gsLst>
           <a:lin ang="16200000" scaled="0"/>
+          <a:tileRect l="0" t="0" r="0" b="0"/>
         </a:gradFill>
       </a:fillStyleLst>
       <a:lnStyleLst>
         <a:ln w="9525" cap="flat" cmpd="sng" algn="ctr">
-          <a:solidFill>
-            <a:schemeClr val="phClr">
-              <a:shade val="95000"/>
-              <a:satMod val="105000"/>
-            </a:schemeClr>
-          </a:solidFill>
           <a:prstDash val="solid"/>
         </a:ln>
         <a:ln w="25400" cap="flat" cmpd="sng" algn="ctr">
-          <a:solidFill>
-            <a:schemeClr val="phClr"/>
-          </a:solidFill>
           <a:prstDash val="solid"/>
         </a:ln>
         <a:ln w="38100" cap="flat" cmpd="sng" algn="ctr">
-          <a:solidFill>
-            <a:schemeClr val="phClr"/>
-          </a:solidFill>
           <a:prstDash val="solid"/>
         </a:ln>
       </a:lnStyleLst>
       <a:effectStyleLst>
         <a:effectStyle>
-          <a:effectLst>
-            <a:outerShdw blurRad="40000" dist="20000" dir="5400000" rotWithShape="0">
-              <a:srgbClr val="000000">
-                <a:alpha val="38000"/>
-              </a:srgbClr>
-            </a:outerShdw>
-          </a:effectLst>
+          <a:effectLst/>
         </a:effectStyle>
         <a:effectStyle>
-          <a:effectLst>
-            <a:outerShdw blurRad="40000" dist="23000" dir="5400000" rotWithShape="0">
-              <a:srgbClr val="000000">
-                <a:alpha val="35000"/>
-              </a:srgbClr>
-            </a:outerShdw>
-          </a:effectLst>
+          <a:effectLst/>
         </a:effectStyle>
         <a:effectStyle>
-          <a:effectLst>
-            <a:outerShdw blurRad="40000" dist="23000" dir="5400000" rotWithShape="0">
-              <a:srgbClr val="000000">
-                <a:alpha val="35000"/>
-              </a:srgbClr>
-            </a:outerShdw>
-          </a:effectLst>
-          <a:scene3d>
-            <a:camera prst="orthographicFront">
-              <a:rot lat="0" lon="0" rev="0"/>
-            </a:camera>
-            <a:lightRig rig="threePt" dir="t">
-              <a:rot lat="0" lon="0" rev="1200000"/>
-            </a:lightRig>
-          </a:scene3d>
-          <a:sp3d>
-            <a:bevelT w="63500" h="25400"/>
-          </a:sp3d>
+          <a:effectLst/>
         </a:effectStyle>
       </a:effectStyleLst>
       <a:bgFillStyleLst>
         <a:solidFill>
           <a:schemeClr val="phClr"/>
         </a:solidFill>
-        <a:gradFill rotWithShape="1">
+        <a:gradFill>
           <a:gsLst>
             <a:gs pos="0">
               <a:schemeClr val="phClr">
                 <a:tint val="40000"/>
-                <a:satMod val="350000"/>
               </a:schemeClr>
             </a:gs>
             <a:gs pos="40000">
               <a:schemeClr val="phClr">
                 <a:tint val="45000"/>
                 <a:shade val="99000"/>
-                <a:satMod val="350000"/>
               </a:schemeClr>
             </a:gs>
             <a:gs pos="100000">
               <a:schemeClr val="phClr">
                 <a:shade val="20000"/>
-                <a:satMod val="255000"/>
               </a:schemeClr>
             </a:gs>
           </a:gsLst>
           <a:path path="circle">
             <a:fillToRect l="50000" t="-80000" r="50000" b="180000"/>
           </a:path>
+          <a:tileRect l="0" t="0" r="0" b="0"/>
         </a:gradFill>
-        <a:gradFill rotWithShape="1">
+        <a:gradFill>
           <a:gsLst>
             <a:gs pos="0">
               <a:schemeClr val="phClr">
                 <a:tint val="80000"/>
-                <a:satMod val="300000"/>
               </a:schemeClr>
             </a:gs>
             <a:gs pos="100000">
               <a:schemeClr val="phClr">
                 <a:shade val="30000"/>
-                <a:satMod val="200000"/>
               </a:schemeClr>
             </a:gs>
           </a:gsLst>
           <a:path path="circle">
             <a:fillToRect l="50000" t="50000" r="50000" b="50000"/>
           </a:path>
+          <a:tileRect l="0" t="0" r="0" b="0"/>
         </a:gradFill>
       </a:bgFillStyleLst>
     </a:fmtScheme>
   </a:themeElements>
-  <a:objectDefaults/>
-  <a:extraClrSchemeLst/>
 </a:theme>
 </file>
 

</xml_diff>

<commit_message>
Changed Cherokee Federal Ending Date
</commit_message>
<xml_diff>
--- a/MatthewHannaResume.docx
+++ b/MatthewHannaResume.docx
@@ -870,6 +870,16 @@
       </w:r>
       <w:r>
         <w:rPr>
+          <w:b/>
+          <w:bCs/>
+          <w:i w:val="false"/>
+          <w:iCs w:val="false"/>
+          <w:lang w:val="en-US"/>
+        </w:rPr>
+        <w:t>April 28</w:t>
+      </w:r>
+      <w:r>
+        <w:rPr>
           <w:rFonts w:eastAsia="Arial Narrow" w:cs="Arial Narrow"/>
           <w:b/>
           <w:bCs/>
@@ -882,7 +892,7 @@
           <w:szCs w:val="20"/>
           <w:lang w:val="en-US"/>
         </w:rPr>
-        <w:t>May 31, 2025</w:t>
+        <w:t>, 2025</w:t>
       </w:r>
     </w:p>
     <w:p>

</xml_diff>